<commit_message>
we made like private room the message will be shared on same room code only
</commit_message>
<xml_diff>
--- a/Info.docx
+++ b/Info.docx
@@ -252,6 +252,2945 @@
         </w:rPr>
         <w:t>The --template react means "Pre-configure it for React so I don't have to choose from a menu."</w:t>
       </w:r>
+    </w:p>
+    <w:p>
+      <w:pPr>
+        <w:ind w:firstLine="720"/>
+        <w:rPr>
+          <w:rFonts w:asciiTheme="majorHAnsi" w:hAnsiTheme="majorHAnsi" w:cstheme="majorHAnsi"/>
+          <w:lang w:val="en-US"/>
+        </w:rPr>
+      </w:pPr>
+      <w:r>
+        <w:rPr>
+          <w:rFonts w:asciiTheme="majorHAnsi" w:hAnsiTheme="majorHAnsi" w:cstheme="majorHAnsi"/>
+          <w:lang w:val="en-US"/>
+        </w:rPr>
+        <w:t>Created index.js inside backed</w:t>
+      </w:r>
+      <w:r>
+        <w:rPr>
+          <w:rFonts w:asciiTheme="majorHAnsi" w:hAnsiTheme="majorHAnsi" w:cstheme="majorHAnsi"/>
+          <w:lang w:val="en-US"/>
+        </w:rPr>
+        <w:br/>
+        <w:t xml:space="preserve">  </w:t>
+      </w:r>
+      <w:r>
+        <w:rPr>
+          <w:rFonts w:asciiTheme="majorHAnsi" w:hAnsiTheme="majorHAnsi" w:cstheme="majorHAnsi"/>
+          <w:lang w:val="en-US"/>
+        </w:rPr>
+        <w:tab/>
+      </w:r>
+      <w:r>
+        <w:rPr>
+          <w:rFonts w:asciiTheme="majorHAnsi" w:hAnsiTheme="majorHAnsi" w:cstheme="majorHAnsi"/>
+          <w:lang w:val="en-US"/>
+        </w:rPr>
+        <w:tab/>
+        <w:t xml:space="preserve">three </w:t>
+      </w:r>
+      <w:proofErr w:type="gramStart"/>
+      <w:r>
+        <w:rPr>
+          <w:rFonts w:asciiTheme="majorHAnsi" w:hAnsiTheme="majorHAnsi" w:cstheme="majorHAnsi"/>
+          <w:lang w:val="en-US"/>
+        </w:rPr>
+        <w:t>line</w:t>
+      </w:r>
+      <w:proofErr w:type="gramEnd"/>
+      <w:r>
+        <w:rPr>
+          <w:rFonts w:asciiTheme="majorHAnsi" w:hAnsiTheme="majorHAnsi" w:cstheme="majorHAnsi"/>
+          <w:lang w:val="en-US"/>
+        </w:rPr>
+        <w:t xml:space="preserve"> of code</w:t>
+      </w:r>
+      <w:r>
+        <w:rPr>
+          <w:rFonts w:asciiTheme="majorHAnsi" w:hAnsiTheme="majorHAnsi" w:cstheme="majorHAnsi"/>
+          <w:lang w:val="en-US"/>
+        </w:rPr>
+        <w:tab/>
+      </w:r>
+    </w:p>
+    <w:p>
+      <w:pPr>
+        <w:ind w:firstLine="720"/>
+        <w:rPr>
+          <w:rFonts w:asciiTheme="majorHAnsi" w:hAnsiTheme="majorHAnsi" w:cstheme="majorHAnsi"/>
+          <w:lang w:val="en-US"/>
+        </w:rPr>
+      </w:pPr>
+      <w:r>
+        <w:rPr>
+          <w:rFonts w:asciiTheme="majorHAnsi" w:hAnsiTheme="majorHAnsi" w:cstheme="majorHAnsi"/>
+          <w:lang w:val="en-US"/>
+        </w:rPr>
+        <w:tab/>
+        <w:t>Const express = require(‘</w:t>
+      </w:r>
+      <w:proofErr w:type="spellStart"/>
+      <w:r>
+        <w:rPr>
+          <w:rFonts w:asciiTheme="majorHAnsi" w:hAnsiTheme="majorHAnsi" w:cstheme="majorHAnsi"/>
+          <w:lang w:val="en-US"/>
+        </w:rPr>
+        <w:t>express’</w:t>
+      </w:r>
+      <w:proofErr w:type="spellEnd"/>
+      <w:r>
+        <w:rPr>
+          <w:rFonts w:asciiTheme="majorHAnsi" w:hAnsiTheme="majorHAnsi" w:cstheme="majorHAnsi"/>
+          <w:lang w:val="en-US"/>
+        </w:rPr>
+        <w:t>);</w:t>
+      </w:r>
+    </w:p>
+    <w:p>
+      <w:pPr>
+        <w:pStyle w:val="ListParagraph"/>
+        <w:numPr>
+          <w:ilvl w:val="0"/>
+          <w:numId w:val="2"/>
+        </w:numPr>
+        <w:rPr>
+          <w:rFonts w:asciiTheme="majorHAnsi" w:hAnsiTheme="majorHAnsi" w:cstheme="majorHAnsi"/>
+          <w:lang w:val="en-US"/>
+        </w:rPr>
+      </w:pPr>
+      <w:r>
+        <w:rPr>
+          <w:rFonts w:asciiTheme="majorHAnsi" w:hAnsiTheme="majorHAnsi" w:cstheme="majorHAnsi"/>
+        </w:rPr>
+        <w:t xml:space="preserve">This tells Node.js, "Go into that huge </w:t>
+      </w:r>
+      <w:proofErr w:type="spellStart"/>
+      <w:r>
+        <w:rPr>
+          <w:rFonts w:asciiTheme="majorHAnsi" w:hAnsiTheme="majorHAnsi" w:cstheme="majorHAnsi"/>
+        </w:rPr>
+        <w:t>node_modules</w:t>
+      </w:r>
+      <w:proofErr w:type="spellEnd"/>
+      <w:r>
+        <w:rPr>
+          <w:rFonts w:asciiTheme="majorHAnsi" w:hAnsiTheme="majorHAnsi" w:cstheme="majorHAnsi"/>
+        </w:rPr>
+        <w:t xml:space="preserve"> warehouse we downloaded earlier, find the tool called 'express', and bring it here so I can use it."</w:t>
+      </w:r>
+    </w:p>
+    <w:p>
+      <w:pPr>
+        <w:ind w:firstLine="720"/>
+        <w:rPr>
+          <w:rFonts w:asciiTheme="majorHAnsi" w:hAnsiTheme="majorHAnsi" w:cstheme="majorHAnsi"/>
+          <w:lang w:val="en-US"/>
+        </w:rPr>
+      </w:pPr>
+      <w:r>
+        <w:rPr>
+          <w:rFonts w:asciiTheme="majorHAnsi" w:hAnsiTheme="majorHAnsi" w:cstheme="majorHAnsi"/>
+          <w:lang w:val="en-US"/>
+        </w:rPr>
+        <w:tab/>
+        <w:t xml:space="preserve">Const app = </w:t>
+      </w:r>
+      <w:proofErr w:type="gramStart"/>
+      <w:r>
+        <w:rPr>
+          <w:rFonts w:asciiTheme="majorHAnsi" w:hAnsiTheme="majorHAnsi" w:cstheme="majorHAnsi"/>
+          <w:lang w:val="en-US"/>
+        </w:rPr>
+        <w:t>express(</w:t>
+      </w:r>
+      <w:proofErr w:type="gramEnd"/>
+      <w:r>
+        <w:rPr>
+          <w:rFonts w:asciiTheme="majorHAnsi" w:hAnsiTheme="majorHAnsi" w:cstheme="majorHAnsi"/>
+          <w:lang w:val="en-US"/>
+        </w:rPr>
+        <w:t>);</w:t>
+      </w:r>
+    </w:p>
+    <w:p>
+      <w:pPr>
+        <w:pStyle w:val="ListParagraph"/>
+        <w:numPr>
+          <w:ilvl w:val="0"/>
+          <w:numId w:val="2"/>
+        </w:numPr>
+        <w:rPr>
+          <w:rFonts w:asciiTheme="majorHAnsi" w:hAnsiTheme="majorHAnsi" w:cstheme="majorHAnsi"/>
+          <w:lang w:val="en-US"/>
+        </w:rPr>
+      </w:pPr>
+      <w:r>
+        <w:rPr>
+          <w:rFonts w:asciiTheme="majorHAnsi" w:hAnsiTheme="majorHAnsi" w:cstheme="majorHAnsi"/>
+        </w:rPr>
+        <w:t xml:space="preserve">Line 1 just brought the tool box. Line 2 actually </w:t>
+      </w:r>
+      <w:r>
+        <w:rPr>
+          <w:rFonts w:asciiTheme="majorHAnsi" w:hAnsiTheme="majorHAnsi" w:cstheme="majorHAnsi"/>
+          <w:b/>
+          <w:bCs/>
+        </w:rPr>
+        <w:t>opens</w:t>
+      </w:r>
+      <w:r>
+        <w:rPr>
+          <w:rFonts w:asciiTheme="majorHAnsi" w:hAnsiTheme="majorHAnsi" w:cstheme="majorHAnsi"/>
+        </w:rPr>
+        <w:t xml:space="preserve"> the box. Now the variable app holds all the power of the backend.</w:t>
+      </w:r>
+    </w:p>
+    <w:p>
+      <w:pPr>
+        <w:ind w:firstLine="720"/>
+        <w:rPr>
+          <w:rFonts w:asciiTheme="majorHAnsi" w:hAnsiTheme="majorHAnsi" w:cstheme="majorHAnsi"/>
+          <w:lang w:val="en-US"/>
+        </w:rPr>
+      </w:pPr>
+      <w:r>
+        <w:rPr>
+          <w:rFonts w:asciiTheme="majorHAnsi" w:hAnsiTheme="majorHAnsi" w:cstheme="majorHAnsi"/>
+          <w:lang w:val="en-US"/>
+        </w:rPr>
+        <w:tab/>
+      </w:r>
+      <w:proofErr w:type="spellStart"/>
+      <w:r>
+        <w:rPr>
+          <w:rFonts w:asciiTheme="majorHAnsi" w:hAnsiTheme="majorHAnsi" w:cstheme="majorHAnsi"/>
+          <w:lang w:val="en-US"/>
+        </w:rPr>
+        <w:t>App.listen</w:t>
+      </w:r>
+      <w:proofErr w:type="spellEnd"/>
+      <w:r>
+        <w:rPr>
+          <w:rFonts w:asciiTheme="majorHAnsi" w:hAnsiTheme="majorHAnsi" w:cstheme="majorHAnsi"/>
+          <w:lang w:val="en-US"/>
+        </w:rPr>
+        <w:t xml:space="preserve">(5000, </w:t>
+      </w:r>
+      <w:proofErr w:type="gramStart"/>
+      <w:r>
+        <w:rPr>
+          <w:rFonts w:asciiTheme="majorHAnsi" w:hAnsiTheme="majorHAnsi" w:cstheme="majorHAnsi"/>
+          <w:lang w:val="en-US"/>
+        </w:rPr>
+        <w:t>()=&gt;{</w:t>
+      </w:r>
+      <w:proofErr w:type="gramEnd"/>
+    </w:p>
+    <w:p>
+      <w:pPr>
+        <w:ind w:firstLine="720"/>
+        <w:rPr>
+          <w:rFonts w:asciiTheme="majorHAnsi" w:hAnsiTheme="majorHAnsi" w:cstheme="majorHAnsi"/>
+          <w:lang w:val="en-US"/>
+        </w:rPr>
+      </w:pPr>
+      <w:r>
+        <w:rPr>
+          <w:rFonts w:asciiTheme="majorHAnsi" w:hAnsiTheme="majorHAnsi" w:cstheme="majorHAnsi"/>
+          <w:lang w:val="en-US"/>
+        </w:rPr>
+        <w:tab/>
+      </w:r>
+      <w:r>
+        <w:rPr>
+          <w:rFonts w:asciiTheme="majorHAnsi" w:hAnsiTheme="majorHAnsi" w:cstheme="majorHAnsi"/>
+          <w:lang w:val="en-US"/>
+        </w:rPr>
+        <w:tab/>
+      </w:r>
+      <w:proofErr w:type="gramStart"/>
+      <w:r>
+        <w:rPr>
+          <w:rFonts w:asciiTheme="majorHAnsi" w:hAnsiTheme="majorHAnsi" w:cstheme="majorHAnsi"/>
+          <w:lang w:val="en-US"/>
+        </w:rPr>
+        <w:t>Console.log(</w:t>
+      </w:r>
+      <w:proofErr w:type="gramEnd"/>
+      <w:r>
+        <w:rPr>
+          <w:rFonts w:asciiTheme="majorHAnsi" w:hAnsiTheme="majorHAnsi" w:cstheme="majorHAnsi"/>
+          <w:lang w:val="en-US"/>
+        </w:rPr>
+        <w:t>“server is running on port 5000”)</w:t>
+      </w:r>
+    </w:p>
+    <w:p>
+      <w:pPr>
+        <w:ind w:firstLine="720"/>
+        <w:rPr>
+          <w:rFonts w:asciiTheme="majorHAnsi" w:hAnsiTheme="majorHAnsi" w:cstheme="majorHAnsi"/>
+          <w:lang w:val="en-US"/>
+        </w:rPr>
+      </w:pPr>
+      <w:r>
+        <w:rPr>
+          <w:rFonts w:asciiTheme="majorHAnsi" w:hAnsiTheme="majorHAnsi" w:cstheme="majorHAnsi"/>
+          <w:lang w:val="en-US"/>
+        </w:rPr>
+        <w:tab/>
+        <w:t>});</w:t>
+      </w:r>
+    </w:p>
+    <w:p>
+      <w:pPr>
+        <w:pStyle w:val="NormalWeb"/>
+        <w:numPr>
+          <w:ilvl w:val="0"/>
+          <w:numId w:val="2"/>
+        </w:numPr>
+      </w:pPr>
+      <w:r>
+        <w:t>Imagine your computer is a giant apartment building.</w:t>
+      </w:r>
+    </w:p>
+    <w:p>
+      <w:pPr>
+        <w:pStyle w:val="NormalWeb"/>
+        <w:numPr>
+          <w:ilvl w:val="0"/>
+          <w:numId w:val="2"/>
+        </w:numPr>
+      </w:pPr>
+      <w:r>
+        <w:t xml:space="preserve">Each program (Chrome, Spotify, Zoom) lives in a different apartment number. These numbers are called </w:t>
+      </w:r>
+      <w:r>
+        <w:rPr>
+          <w:b/>
+          <w:bCs/>
+        </w:rPr>
+        <w:t>Ports</w:t>
+      </w:r>
+      <w:r>
+        <w:t>.</w:t>
+      </w:r>
+    </w:p>
+    <w:p>
+      <w:pPr>
+        <w:pStyle w:val="NormalWeb"/>
+        <w:numPr>
+          <w:ilvl w:val="0"/>
+          <w:numId w:val="2"/>
+        </w:numPr>
+      </w:pPr>
+      <w:r>
+        <w:t xml:space="preserve">We are telling your server: "Go sit in </w:t>
+      </w:r>
+      <w:r>
+        <w:rPr>
+          <w:b/>
+          <w:bCs/>
+        </w:rPr>
+        <w:t>Apartment #5000</w:t>
+      </w:r>
+      <w:r>
+        <w:t xml:space="preserve"> and wait for visitors."</w:t>
+      </w:r>
+    </w:p>
+    <w:p>
+      <w:pPr>
+        <w:pStyle w:val="NormalWeb"/>
+        <w:numPr>
+          <w:ilvl w:val="0"/>
+          <w:numId w:val="2"/>
+        </w:numPr>
+      </w:pPr>
+      <w:r>
+        <w:t>If you don't pick a port, the server runs but nobody can find it.</w:t>
+      </w:r>
+    </w:p>
+    <w:p>
+      <w:pPr>
+        <w:pStyle w:val="NormalWeb"/>
+        <w:ind w:left="1440"/>
+      </w:pPr>
+      <w:r>
+        <w:t xml:space="preserve">Type </w:t>
+      </w:r>
+      <w:proofErr w:type="gramStart"/>
+      <w:r>
+        <w:t>“ node</w:t>
+      </w:r>
+      <w:proofErr w:type="gramEnd"/>
+      <w:r>
+        <w:t xml:space="preserve"> index.js </w:t>
+      </w:r>
+      <w:proofErr w:type="gramStart"/>
+      <w:r>
+        <w:t>“  to</w:t>
+      </w:r>
+      <w:proofErr w:type="gramEnd"/>
+      <w:r>
+        <w:t xml:space="preserve"> run the program in the backend</w:t>
+      </w:r>
+    </w:p>
+    <w:p>
+      <w:pPr>
+        <w:pStyle w:val="NormalWeb"/>
+      </w:pPr>
+      <w:r>
+        <w:tab/>
+      </w:r>
+      <w:r>
+        <w:tab/>
+        <w:t xml:space="preserve">Started </w:t>
+      </w:r>
+      <w:proofErr w:type="spellStart"/>
+      <w:r>
+        <w:t>nodemon</w:t>
+      </w:r>
+      <w:proofErr w:type="spellEnd"/>
+      <w:r>
+        <w:t xml:space="preserve"> by typing – “</w:t>
+      </w:r>
+      <w:proofErr w:type="spellStart"/>
+      <w:r>
+        <w:t>npx</w:t>
+      </w:r>
+      <w:proofErr w:type="spellEnd"/>
+      <w:r>
+        <w:t xml:space="preserve"> </w:t>
+      </w:r>
+      <w:proofErr w:type="spellStart"/>
+      <w:r>
+        <w:t>nodemon</w:t>
+      </w:r>
+      <w:proofErr w:type="spellEnd"/>
+      <w:r>
+        <w:t xml:space="preserve"> index.js”</w:t>
+      </w:r>
+    </w:p>
+    <w:p>
+      <w:pPr>
+        <w:pStyle w:val="NormalWeb"/>
+      </w:pPr>
+      <w:r>
+        <w:tab/>
+      </w:r>
+      <w:r>
+        <w:tab/>
+        <w:t xml:space="preserve">Written this code in between the </w:t>
+      </w:r>
+      <w:proofErr w:type="spellStart"/>
+      <w:r>
+        <w:t>const</w:t>
+      </w:r>
+      <w:proofErr w:type="spellEnd"/>
+      <w:r>
+        <w:t xml:space="preserve"> app and </w:t>
+      </w:r>
+      <w:proofErr w:type="spellStart"/>
+      <w:proofErr w:type="gramStart"/>
+      <w:r>
+        <w:t>app.listen</w:t>
+      </w:r>
+      <w:proofErr w:type="spellEnd"/>
+      <w:proofErr w:type="gramEnd"/>
+      <w:r>
+        <w:br/>
+      </w:r>
+      <w:r>
+        <w:tab/>
+      </w:r>
+      <w:r>
+        <w:tab/>
+      </w:r>
+      <w:r>
+        <w:tab/>
+      </w:r>
+      <w:proofErr w:type="spellStart"/>
+      <w:proofErr w:type="gramStart"/>
+      <w:r>
+        <w:t>app.get</w:t>
+      </w:r>
+      <w:proofErr w:type="spellEnd"/>
+      <w:r>
+        <w:t>(</w:t>
+      </w:r>
+      <w:proofErr w:type="gramEnd"/>
+      <w:r>
+        <w:t>"/", (</w:t>
+      </w:r>
+      <w:proofErr w:type="spellStart"/>
+      <w:r>
+        <w:t>req</w:t>
+      </w:r>
+      <w:proofErr w:type="spellEnd"/>
+      <w:r>
+        <w:t>, res) =&gt; {</w:t>
+      </w:r>
+    </w:p>
+    <w:p>
+      <w:pPr>
+        <w:pStyle w:val="NormalWeb"/>
+        <w:ind w:left="2160"/>
+      </w:pPr>
+      <w:r>
+        <w:t xml:space="preserve">    </w:t>
+      </w:r>
+      <w:proofErr w:type="spellStart"/>
+      <w:proofErr w:type="gramStart"/>
+      <w:r>
+        <w:t>res.send</w:t>
+      </w:r>
+      <w:proofErr w:type="spellEnd"/>
+      <w:proofErr w:type="gramEnd"/>
+      <w:r>
+        <w:t>("Hello form the Backend!");</w:t>
+      </w:r>
+    </w:p>
+    <w:p>
+      <w:pPr>
+        <w:pStyle w:val="NormalWeb"/>
+        <w:ind w:left="2160"/>
+      </w:pPr>
+      <w:r>
+        <w:t>})</w:t>
+      </w:r>
+      <w:r>
+        <w:t>;</w:t>
+      </w:r>
+    </w:p>
+    <w:p>
+      <w:pPr>
+        <w:pStyle w:val="NormalWeb"/>
+        <w:numPr>
+          <w:ilvl w:val="0"/>
+          <w:numId w:val="3"/>
+        </w:numPr>
+      </w:pPr>
+      <w:proofErr w:type="gramStart"/>
+      <w:r>
+        <w:rPr>
+          <w:rFonts w:hAnsi="Symbol"/>
+        </w:rPr>
+        <w:lastRenderedPageBreak/>
+        <w:t></w:t>
+      </w:r>
+      <w:r>
+        <w:t xml:space="preserve">  </w:t>
+      </w:r>
+      <w:proofErr w:type="spellStart"/>
+      <w:r>
+        <w:rPr>
+          <w:rStyle w:val="HTMLCode"/>
+          <w:rFonts w:eastAsiaTheme="majorEastAsia"/>
+          <w:b/>
+          <w:bCs/>
+        </w:rPr>
+        <w:t>app.get</w:t>
+      </w:r>
+      <w:proofErr w:type="spellEnd"/>
+      <w:proofErr w:type="gramEnd"/>
+      <w:r>
+        <w:rPr>
+          <w:rStyle w:val="HTMLCode"/>
+          <w:rFonts w:eastAsiaTheme="majorEastAsia"/>
+          <w:b/>
+          <w:bCs/>
+        </w:rPr>
+        <w:t>("/")</w:t>
+      </w:r>
+      <w:r>
+        <w:t xml:space="preserve">: This listens for people coming to the main entrance (the home page </w:t>
+      </w:r>
+      <w:r>
+        <w:rPr>
+          <w:rStyle w:val="HTMLCode"/>
+          <w:rFonts w:eastAsiaTheme="majorEastAsia"/>
+        </w:rPr>
+        <w:t>/</w:t>
+      </w:r>
+      <w:r>
+        <w:t>).</w:t>
+      </w:r>
+    </w:p>
+    <w:p>
+      <w:pPr>
+        <w:pStyle w:val="NormalWeb"/>
+        <w:numPr>
+          <w:ilvl w:val="0"/>
+          <w:numId w:val="3"/>
+        </w:numPr>
+      </w:pPr>
+      <w:proofErr w:type="gramStart"/>
+      <w:r>
+        <w:rPr>
+          <w:rFonts w:hAnsi="Symbol"/>
+        </w:rPr>
+        <w:t></w:t>
+      </w:r>
+      <w:r>
+        <w:t xml:space="preserve">  </w:t>
+      </w:r>
+      <w:proofErr w:type="spellStart"/>
+      <w:r>
+        <w:rPr>
+          <w:rStyle w:val="HTMLCode"/>
+          <w:rFonts w:eastAsiaTheme="majorEastAsia"/>
+          <w:b/>
+          <w:bCs/>
+        </w:rPr>
+        <w:t>req</w:t>
+      </w:r>
+      <w:proofErr w:type="spellEnd"/>
+      <w:proofErr w:type="gramEnd"/>
+      <w:r>
+        <w:rPr>
+          <w:b/>
+          <w:bCs/>
+        </w:rPr>
+        <w:t xml:space="preserve"> (Request)</w:t>
+      </w:r>
+      <w:r>
+        <w:t>: This is the letter the visitor brought (we don't need it yet).</w:t>
+      </w:r>
+    </w:p>
+    <w:p>
+      <w:pPr>
+        <w:pStyle w:val="NormalWeb"/>
+        <w:numPr>
+          <w:ilvl w:val="0"/>
+          <w:numId w:val="3"/>
+        </w:numPr>
+      </w:pPr>
+      <w:proofErr w:type="gramStart"/>
+      <w:r>
+        <w:rPr>
+          <w:rFonts w:hAnsi="Symbol"/>
+        </w:rPr>
+        <w:t></w:t>
+      </w:r>
+      <w:r>
+        <w:t xml:space="preserve">  </w:t>
+      </w:r>
+      <w:r>
+        <w:rPr>
+          <w:rStyle w:val="HTMLCode"/>
+          <w:rFonts w:eastAsiaTheme="majorEastAsia"/>
+          <w:b/>
+          <w:bCs/>
+        </w:rPr>
+        <w:t>res</w:t>
+      </w:r>
+      <w:proofErr w:type="gramEnd"/>
+      <w:r>
+        <w:rPr>
+          <w:b/>
+          <w:bCs/>
+        </w:rPr>
+        <w:t xml:space="preserve"> (Response)</w:t>
+      </w:r>
+      <w:r>
+        <w:t>: This is what we send back.</w:t>
+      </w:r>
+    </w:p>
+    <w:p>
+      <w:pPr>
+        <w:pStyle w:val="NormalWeb"/>
+        <w:numPr>
+          <w:ilvl w:val="0"/>
+          <w:numId w:val="3"/>
+        </w:numPr>
+      </w:pPr>
+      <w:proofErr w:type="gramStart"/>
+      <w:r>
+        <w:rPr>
+          <w:rFonts w:hAnsi="Symbol"/>
+        </w:rPr>
+        <w:t></w:t>
+      </w:r>
+      <w:r>
+        <w:t xml:space="preserve">  </w:t>
+      </w:r>
+      <w:proofErr w:type="spellStart"/>
+      <w:r>
+        <w:rPr>
+          <w:rStyle w:val="HTMLCode"/>
+          <w:rFonts w:eastAsiaTheme="majorEastAsia"/>
+          <w:b/>
+          <w:bCs/>
+        </w:rPr>
+        <w:t>res</w:t>
+      </w:r>
+      <w:proofErr w:type="gramEnd"/>
+      <w:r>
+        <w:rPr>
+          <w:rStyle w:val="HTMLCode"/>
+          <w:rFonts w:eastAsiaTheme="majorEastAsia"/>
+          <w:b/>
+          <w:bCs/>
+        </w:rPr>
+        <w:t>.send</w:t>
+      </w:r>
+      <w:proofErr w:type="spellEnd"/>
+      <w:r>
+        <w:rPr>
+          <w:rStyle w:val="HTMLCode"/>
+          <w:rFonts w:eastAsiaTheme="majorEastAsia"/>
+          <w:b/>
+          <w:bCs/>
+        </w:rPr>
+        <w:t>(...)</w:t>
+      </w:r>
+      <w:r>
+        <w:t>: We are literally sending a text message back to their browser.</w:t>
+      </w:r>
+    </w:p>
+    <w:p>
+      <w:pPr>
+        <w:pStyle w:val="NormalWeb"/>
+        <w:ind w:left="2160"/>
+      </w:pPr>
+      <w:r>
+        <w:t xml:space="preserve">When we open </w:t>
+      </w:r>
+      <w:hyperlink r:id="rId5" w:history="1">
+        <w:r>
+          <w:rPr>
+            <w:rStyle w:val="Hyperlink"/>
+          </w:rPr>
+          <w:t>http://localhost:5000</w:t>
+        </w:r>
+      </w:hyperlink>
+      <w:r>
+        <w:t xml:space="preserve"> we see the text message </w:t>
+      </w:r>
+      <w:proofErr w:type="gramStart"/>
+      <w:r>
+        <w:t>“ hello</w:t>
+      </w:r>
+      <w:proofErr w:type="gramEnd"/>
+      <w:r>
+        <w:t xml:space="preserve"> from the backend”</w:t>
+      </w:r>
+    </w:p>
+    <w:p>
+      <w:pPr>
+        <w:pStyle w:val="NormalWeb"/>
+        <w:rPr>
+          <w:b/>
+          <w:bCs/>
+        </w:rPr>
+      </w:pPr>
+      <w:r>
+        <w:rPr>
+          <w:b/>
+          <w:bCs/>
+        </w:rPr>
+        <w:t>The Problem with the Current Server</w:t>
+      </w:r>
+    </w:p>
+    <w:p>
+      <w:pPr>
+        <w:pStyle w:val="NormalWeb"/>
+      </w:pPr>
+      <w:r>
+        <w:t xml:space="preserve">Right now, your server works like </w:t>
+      </w:r>
+      <w:r>
+        <w:rPr>
+          <w:b/>
+          <w:bCs/>
+        </w:rPr>
+        <w:t>Postal Mail</w:t>
+      </w:r>
+      <w:r>
+        <w:t>.</w:t>
+      </w:r>
+    </w:p>
+    <w:p>
+      <w:pPr>
+        <w:pStyle w:val="NormalWeb"/>
+        <w:numPr>
+          <w:ilvl w:val="0"/>
+          <w:numId w:val="4"/>
+        </w:numPr>
+      </w:pPr>
+      <w:r>
+        <w:t>The User sends a request (a letter).</w:t>
+      </w:r>
+    </w:p>
+    <w:p>
+      <w:pPr>
+        <w:pStyle w:val="NormalWeb"/>
+        <w:numPr>
+          <w:ilvl w:val="0"/>
+          <w:numId w:val="4"/>
+        </w:numPr>
+      </w:pPr>
+      <w:r>
+        <w:t>The Server reads it and sends a response (a letter back).</w:t>
+      </w:r>
+    </w:p>
+    <w:p>
+      <w:pPr>
+        <w:pStyle w:val="NormalWeb"/>
+        <w:numPr>
+          <w:ilvl w:val="0"/>
+          <w:numId w:val="4"/>
+        </w:numPr>
+      </w:pPr>
+      <w:r>
+        <w:rPr>
+          <w:b/>
+          <w:bCs/>
+        </w:rPr>
+        <w:t>Crucial Flaw:</w:t>
+      </w:r>
+      <w:r>
+        <w:t xml:space="preserve"> If the server has new information (like "User B just typed a word"), the server </w:t>
+      </w:r>
+      <w:r>
+        <w:rPr>
+          <w:b/>
+          <w:bCs/>
+        </w:rPr>
+        <w:t>cannot</w:t>
+      </w:r>
+      <w:r>
+        <w:t xml:space="preserve"> send it to User A unless User A sends a letter first asking "Any news?"</w:t>
+      </w:r>
+    </w:p>
+    <w:p>
+      <w:pPr>
+        <w:pStyle w:val="NormalWeb"/>
+        <w:rPr>
+          <w:b/>
+          <w:bCs/>
+        </w:rPr>
+      </w:pPr>
+      <w:r>
+        <w:rPr>
+          <w:b/>
+          <w:bCs/>
+        </w:rPr>
+        <w:t xml:space="preserve">The Solution: </w:t>
+      </w:r>
+      <w:proofErr w:type="spellStart"/>
+      <w:r>
+        <w:rPr>
+          <w:b/>
+          <w:bCs/>
+        </w:rPr>
+        <w:t>WebSockets</w:t>
+      </w:r>
+      <w:proofErr w:type="spellEnd"/>
+      <w:r>
+        <w:rPr>
+          <w:b/>
+          <w:bCs/>
+        </w:rPr>
+        <w:t xml:space="preserve"> (The "Telephone")</w:t>
+      </w:r>
+    </w:p>
+    <w:p>
+      <w:pPr>
+        <w:pStyle w:val="NormalWeb"/>
+      </w:pPr>
+      <w:r>
+        <w:t xml:space="preserve">We are going to install </w:t>
+      </w:r>
+      <w:r>
+        <w:rPr>
+          <w:b/>
+          <w:bCs/>
+        </w:rPr>
+        <w:t>Socket.io</w:t>
+      </w:r>
+      <w:r>
+        <w:t>. This creates a permanent open phone line between the user and the server.</w:t>
+      </w:r>
+    </w:p>
+    <w:p>
+      <w:pPr>
+        <w:pStyle w:val="NormalWeb"/>
+        <w:numPr>
+          <w:ilvl w:val="0"/>
+          <w:numId w:val="5"/>
+        </w:numPr>
+      </w:pPr>
+      <w:r>
+        <w:t>The server can shout "Update!" to the user whenever it wants.</w:t>
+      </w:r>
+    </w:p>
+    <w:p>
+      <w:pPr>
+        <w:pStyle w:val="NormalWeb"/>
+        <w:numPr>
+          <w:ilvl w:val="0"/>
+          <w:numId w:val="5"/>
+        </w:numPr>
+      </w:pPr>
+      <w:r>
+        <w:t>The user can shout "I typed this!" to the server instantly.</w:t>
+      </w:r>
+    </w:p>
+    <w:p>
+      <w:pPr>
+        <w:pStyle w:val="NormalWeb"/>
+      </w:pPr>
+      <w:r>
+        <w:t>We need two new tools:</w:t>
+      </w:r>
+    </w:p>
+    <w:p>
+      <w:pPr>
+        <w:pStyle w:val="NormalWeb"/>
+        <w:numPr>
+          <w:ilvl w:val="0"/>
+          <w:numId w:val="6"/>
+        </w:numPr>
+      </w:pPr>
+      <w:r>
+        <w:rPr>
+          <w:b/>
+          <w:bCs/>
+        </w:rPr>
+        <w:t>Socket.io:</w:t>
+      </w:r>
+      <w:r>
+        <w:t xml:space="preserve"> The phone line logic.</w:t>
+      </w:r>
+    </w:p>
+    <w:p>
+      <w:pPr>
+        <w:pStyle w:val="NormalWeb"/>
+        <w:numPr>
+          <w:ilvl w:val="0"/>
+          <w:numId w:val="6"/>
+        </w:numPr>
+      </w:pPr>
+      <w:r>
+        <w:rPr>
+          <w:b/>
+          <w:bCs/>
+        </w:rPr>
+        <w:t>CORS (Cross-Origin Resource Sharing):</w:t>
+      </w:r>
+    </w:p>
+    <w:p>
+      <w:pPr>
+        <w:pStyle w:val="NormalWeb"/>
+        <w:numPr>
+          <w:ilvl w:val="1"/>
+          <w:numId w:val="6"/>
+        </w:numPr>
+      </w:pPr>
+      <w:r>
+        <w:rPr>
+          <w:i/>
+          <w:iCs/>
+        </w:rPr>
+        <w:t>The Explanation:</w:t>
+      </w:r>
+      <w:r>
+        <w:t xml:space="preserve"> Your Frontend will live on Port 5173. Your Backend is on Port 5000. Browsers consider these "different countries." The Security Guard (Browser) will block them from talking unless you install CORS, which gives the Frontend a "Passport" to talk to the Backend.</w:t>
+      </w:r>
+    </w:p>
+    <w:p>
+      <w:pPr>
+        <w:pStyle w:val="NormalWeb"/>
+      </w:pPr>
+      <w:r>
+        <w:t xml:space="preserve">We need to import </w:t>
+      </w:r>
+    </w:p>
+    <w:p>
+      <w:pPr>
+        <w:pStyle w:val="NormalWeb"/>
+        <w:numPr>
+          <w:ilvl w:val="0"/>
+          <w:numId w:val="7"/>
+        </w:numPr>
+      </w:pPr>
+      <w:proofErr w:type="spellStart"/>
+      <w:r>
+        <w:t>const</w:t>
+      </w:r>
+      <w:proofErr w:type="spellEnd"/>
+      <w:r>
+        <w:t xml:space="preserve"> http = require("http");</w:t>
+      </w:r>
+    </w:p>
+    <w:p>
+      <w:pPr>
+        <w:pStyle w:val="NormalWeb"/>
+        <w:numPr>
+          <w:ilvl w:val="0"/>
+          <w:numId w:val="7"/>
+        </w:numPr>
+      </w:pPr>
+      <w:proofErr w:type="spellStart"/>
+      <w:r>
+        <w:t>const</w:t>
+      </w:r>
+      <w:proofErr w:type="spellEnd"/>
+      <w:r>
+        <w:t xml:space="preserve"> </w:t>
+      </w:r>
+      <w:proofErr w:type="gramStart"/>
+      <w:r>
+        <w:t>{ Server</w:t>
+      </w:r>
+      <w:proofErr w:type="gramEnd"/>
+      <w:r>
+        <w:t xml:space="preserve"> } = require("socket.io");</w:t>
+      </w:r>
+    </w:p>
+    <w:p>
+      <w:pPr>
+        <w:pStyle w:val="NormalWeb"/>
+        <w:numPr>
+          <w:ilvl w:val="0"/>
+          <w:numId w:val="7"/>
+        </w:numPr>
+      </w:pPr>
+      <w:proofErr w:type="spellStart"/>
+      <w:r>
+        <w:t>const</w:t>
+      </w:r>
+      <w:proofErr w:type="spellEnd"/>
+      <w:r>
+        <w:t xml:space="preserve"> </w:t>
+      </w:r>
+      <w:proofErr w:type="spellStart"/>
+      <w:r>
+        <w:t>cors</w:t>
+      </w:r>
+      <w:proofErr w:type="spellEnd"/>
+      <w:r>
+        <w:t xml:space="preserve"> = require("</w:t>
+      </w:r>
+      <w:proofErr w:type="spellStart"/>
+      <w:r>
+        <w:t>cors</w:t>
+      </w:r>
+      <w:proofErr w:type="spellEnd"/>
+      <w:r>
+        <w:t>");</w:t>
+      </w:r>
+    </w:p>
+    <w:p>
+      <w:pPr>
+        <w:pStyle w:val="NormalWeb"/>
+      </w:pPr>
+      <w:r>
+        <w:rPr>
+          <w:i/>
+          <w:iCs/>
+        </w:rPr>
+        <w:t>Why http?</w:t>
+      </w:r>
+      <w:r>
+        <w:t xml:space="preserve"> Express is great for logic, but we need the raw http module to attach the phone lines (sockets) to the building.</w:t>
+      </w:r>
+    </w:p>
+    <w:p>
+      <w:pPr>
+        <w:pStyle w:val="NormalWeb"/>
+      </w:pPr>
+    </w:p>
+    <w:p>
+      <w:pPr>
+        <w:pStyle w:val="NormalWeb"/>
+      </w:pPr>
+      <w:r>
+        <w:rPr>
+          <w:b/>
+          <w:bCs/>
+        </w:rPr>
+        <w:lastRenderedPageBreak/>
+        <w:t>The Setup (Middle of file)</w:t>
+      </w:r>
+      <w:r>
+        <w:t xml:space="preserve"> Change your setup code to look like this sequence:</w:t>
+      </w:r>
+    </w:p>
+    <w:p>
+      <w:pPr>
+        <w:pStyle w:val="NormalWeb"/>
+      </w:pPr>
+      <w:proofErr w:type="spellStart"/>
+      <w:r>
+        <w:t>const</w:t>
+      </w:r>
+      <w:proofErr w:type="spellEnd"/>
+      <w:r>
+        <w:t xml:space="preserve"> app = </w:t>
+      </w:r>
+      <w:proofErr w:type="gramStart"/>
+      <w:r>
+        <w:t>express(</w:t>
+      </w:r>
+      <w:proofErr w:type="gramEnd"/>
+      <w:r>
+        <w:t>);</w:t>
+      </w:r>
+    </w:p>
+    <w:p>
+      <w:pPr>
+        <w:pStyle w:val="NormalWeb"/>
+      </w:pPr>
+      <w:proofErr w:type="spellStart"/>
+      <w:r>
+        <w:t>app.use</w:t>
+      </w:r>
+      <w:proofErr w:type="spellEnd"/>
+      <w:r>
+        <w:t>(</w:t>
+      </w:r>
+      <w:proofErr w:type="spellStart"/>
+      <w:proofErr w:type="gramStart"/>
+      <w:r>
+        <w:t>cors</w:t>
+      </w:r>
+      <w:proofErr w:type="spellEnd"/>
+      <w:r>
+        <w:t>(</w:t>
+      </w:r>
+      <w:proofErr w:type="gramEnd"/>
+      <w:r>
+        <w:t>));</w:t>
+      </w:r>
+    </w:p>
+    <w:p>
+      <w:pPr>
+        <w:pStyle w:val="NormalWeb"/>
+      </w:pPr>
+      <w:proofErr w:type="spellStart"/>
+      <w:r>
+        <w:t>const</w:t>
+      </w:r>
+      <w:proofErr w:type="spellEnd"/>
+      <w:r>
+        <w:t xml:space="preserve"> server = </w:t>
+      </w:r>
+      <w:proofErr w:type="spellStart"/>
+      <w:proofErr w:type="gramStart"/>
+      <w:r>
+        <w:t>http.createServer</w:t>
+      </w:r>
+      <w:proofErr w:type="spellEnd"/>
+      <w:proofErr w:type="gramEnd"/>
+      <w:r>
+        <w:t>(app);</w:t>
+      </w:r>
+    </w:p>
+    <w:p>
+      <w:pPr>
+        <w:pStyle w:val="NormalWeb"/>
+      </w:pPr>
+      <w:proofErr w:type="spellStart"/>
+      <w:r>
+        <w:t>const</w:t>
+      </w:r>
+      <w:proofErr w:type="spellEnd"/>
+      <w:r>
+        <w:t xml:space="preserve"> io = new </w:t>
+      </w:r>
+      <w:proofErr w:type="gramStart"/>
+      <w:r>
+        <w:t>Server(</w:t>
+      </w:r>
+      <w:proofErr w:type="gramEnd"/>
+      <w:r>
+        <w:t>server, {</w:t>
+      </w:r>
+    </w:p>
+    <w:p>
+      <w:pPr>
+        <w:pStyle w:val="NormalWeb"/>
+      </w:pPr>
+      <w:r>
+        <w:t xml:space="preserve">  </w:t>
+      </w:r>
+      <w:proofErr w:type="spellStart"/>
+      <w:r>
+        <w:t>cors</w:t>
+      </w:r>
+      <w:proofErr w:type="spellEnd"/>
+      <w:r>
+        <w:t>: {</w:t>
+      </w:r>
+    </w:p>
+    <w:p>
+      <w:pPr>
+        <w:pStyle w:val="NormalWeb"/>
+      </w:pPr>
+      <w:r>
+        <w:t xml:space="preserve">    origin: "http://localhost:5173",</w:t>
+      </w:r>
+    </w:p>
+    <w:p>
+      <w:pPr>
+        <w:pStyle w:val="NormalWeb"/>
+      </w:pPr>
+      <w:r>
+        <w:t xml:space="preserve">    methods: ["GET", "POST"],</w:t>
+      </w:r>
+    </w:p>
+    <w:p>
+      <w:pPr>
+        <w:pStyle w:val="NormalWeb"/>
+      </w:pPr>
+      <w:r>
+        <w:t xml:space="preserve">  },</w:t>
+      </w:r>
+    </w:p>
+    <w:p>
+      <w:pPr>
+        <w:pStyle w:val="NormalWeb"/>
+      </w:pPr>
+      <w:r>
+        <w:t>});</w:t>
+      </w:r>
+    </w:p>
+    <w:p>
+      <w:pPr>
+        <w:pStyle w:val="NormalWeb"/>
+        <w:numPr>
+          <w:ilvl w:val="0"/>
+          <w:numId w:val="7"/>
+        </w:numPr>
+      </w:pPr>
+      <w:proofErr w:type="spellStart"/>
+      <w:r>
+        <w:rPr>
+          <w:b/>
+          <w:bCs/>
+        </w:rPr>
+        <w:t>app.use</w:t>
+      </w:r>
+      <w:proofErr w:type="spellEnd"/>
+      <w:r>
+        <w:rPr>
+          <w:b/>
+          <w:bCs/>
+        </w:rPr>
+        <w:t>(</w:t>
+      </w:r>
+      <w:proofErr w:type="spellStart"/>
+      <w:proofErr w:type="gramStart"/>
+      <w:r>
+        <w:rPr>
+          <w:b/>
+          <w:bCs/>
+        </w:rPr>
+        <w:t>cors</w:t>
+      </w:r>
+      <w:proofErr w:type="spellEnd"/>
+      <w:r>
+        <w:rPr>
+          <w:b/>
+          <w:bCs/>
+        </w:rPr>
+        <w:t>(</w:t>
+      </w:r>
+      <w:proofErr w:type="gramEnd"/>
+      <w:r>
+        <w:rPr>
+          <w:b/>
+          <w:bCs/>
+        </w:rPr>
+        <w:t>))</w:t>
+      </w:r>
+      <w:r>
+        <w:t>: This tells the security guard "Let everyone in" (for now).</w:t>
+      </w:r>
+    </w:p>
+    <w:p>
+      <w:pPr>
+        <w:pStyle w:val="NormalWeb"/>
+        <w:numPr>
+          <w:ilvl w:val="0"/>
+          <w:numId w:val="7"/>
+        </w:numPr>
+      </w:pPr>
+      <w:proofErr w:type="spellStart"/>
+      <w:proofErr w:type="gramStart"/>
+      <w:r>
+        <w:rPr>
+          <w:b/>
+          <w:bCs/>
+        </w:rPr>
+        <w:t>http.createServer</w:t>
+      </w:r>
+      <w:proofErr w:type="spellEnd"/>
+      <w:proofErr w:type="gramEnd"/>
+      <w:r>
+        <w:rPr>
+          <w:b/>
+          <w:bCs/>
+        </w:rPr>
+        <w:t>(app)</w:t>
+      </w:r>
+      <w:r>
+        <w:t>: We wrap Express inside a raw HTTP server.</w:t>
+      </w:r>
+    </w:p>
+    <w:p>
+      <w:pPr>
+        <w:pStyle w:val="NormalWeb"/>
+        <w:numPr>
+          <w:ilvl w:val="0"/>
+          <w:numId w:val="7"/>
+        </w:numPr>
+      </w:pPr>
+      <w:r>
+        <w:rPr>
+          <w:b/>
+          <w:bCs/>
+        </w:rPr>
+        <w:t>new Server(...)</w:t>
+      </w:r>
+      <w:r>
+        <w:t>: We create the Socket.io station.</w:t>
+      </w:r>
+    </w:p>
+    <w:p>
+      <w:pPr>
+        <w:pStyle w:val="NormalWeb"/>
+        <w:numPr>
+          <w:ilvl w:val="0"/>
+          <w:numId w:val="7"/>
+        </w:numPr>
+      </w:pPr>
+      <w:r>
+        <w:rPr>
+          <w:b/>
+          <w:bCs/>
+        </w:rPr>
+        <w:t>origin: "http://localhost:5173"</w:t>
+      </w:r>
+      <w:r>
+        <w:t>: We are explicitly telling the server, "Trust the Frontend that lives on port 5173."</w:t>
+      </w:r>
+    </w:p>
+    <w:p>
+      <w:pPr>
+        <w:pStyle w:val="NormalWeb"/>
+      </w:pPr>
+      <w:r>
+        <w:rPr>
+          <w:b/>
+          <w:bCs/>
+        </w:rPr>
+        <w:t>The Connection Event (The "Hello" on the phone)</w:t>
+      </w:r>
+      <w:r>
+        <w:t xml:space="preserve"> Add this block. This detects when a user physically connects their phone line:</w:t>
+      </w:r>
+    </w:p>
+    <w:p>
+      <w:pPr>
+        <w:pStyle w:val="NormalWeb"/>
+      </w:pPr>
+      <w:proofErr w:type="spellStart"/>
+      <w:proofErr w:type="gramStart"/>
+      <w:r>
+        <w:t>io.on</w:t>
+      </w:r>
+      <w:proofErr w:type="spellEnd"/>
+      <w:proofErr w:type="gramEnd"/>
+      <w:r>
+        <w:t>("connection", (socket) =&gt; {</w:t>
+      </w:r>
+    </w:p>
+    <w:p>
+      <w:pPr>
+        <w:pStyle w:val="NormalWeb"/>
+      </w:pPr>
+      <w:r>
+        <w:t xml:space="preserve">  </w:t>
+      </w:r>
+      <w:proofErr w:type="gramStart"/>
+      <w:r>
+        <w:t>console.log(</w:t>
+      </w:r>
+      <w:proofErr w:type="gramEnd"/>
+      <w:r>
+        <w:t>`User Connected: ${</w:t>
+      </w:r>
+      <w:proofErr w:type="gramStart"/>
+      <w:r>
+        <w:t>socket.id}`</w:t>
+      </w:r>
+      <w:proofErr w:type="gramEnd"/>
+      <w:r>
+        <w:t>);</w:t>
+      </w:r>
+    </w:p>
+    <w:p>
+      <w:pPr>
+        <w:pStyle w:val="NormalWeb"/>
+      </w:pPr>
+    </w:p>
+    <w:p>
+      <w:pPr>
+        <w:pStyle w:val="NormalWeb"/>
+      </w:pPr>
+      <w:r>
+        <w:t xml:space="preserve">  </w:t>
+      </w:r>
+      <w:proofErr w:type="spellStart"/>
+      <w:proofErr w:type="gramStart"/>
+      <w:r>
+        <w:t>socket.on</w:t>
+      </w:r>
+      <w:proofErr w:type="spellEnd"/>
+      <w:proofErr w:type="gramEnd"/>
+      <w:r>
+        <w:t>("disconnect", () =&gt; {</w:t>
+      </w:r>
+    </w:p>
+    <w:p>
+      <w:pPr>
+        <w:pStyle w:val="NormalWeb"/>
+      </w:pPr>
+      <w:r>
+        <w:t xml:space="preserve">    </w:t>
+      </w:r>
+      <w:proofErr w:type="gramStart"/>
+      <w:r>
+        <w:t>console.log(</w:t>
+      </w:r>
+      <w:proofErr w:type="gramEnd"/>
+      <w:r>
+        <w:t>"User Disconnected", socket.id);</w:t>
+      </w:r>
+    </w:p>
+    <w:p>
+      <w:pPr>
+        <w:pStyle w:val="NormalWeb"/>
+      </w:pPr>
+      <w:r>
+        <w:t xml:space="preserve">  });</w:t>
+      </w:r>
+    </w:p>
+    <w:p>
+      <w:pPr>
+        <w:pStyle w:val="NormalWeb"/>
+      </w:pPr>
+      <w:r>
+        <w:t>});</w:t>
+      </w:r>
+    </w:p>
+    <w:p>
+      <w:pPr>
+        <w:pStyle w:val="NormalWeb"/>
+      </w:pPr>
+      <w:r>
+        <w:tab/>
+      </w:r>
+      <w:r>
+        <w:rPr>
+          <w:b/>
+          <w:bCs/>
+        </w:rPr>
+        <w:t>socket.id</w:t>
+      </w:r>
+      <w:r>
+        <w:t>: Every user gets a random ID (like a phone number). This prints it so we know who joined.</w:t>
+      </w:r>
+    </w:p>
+    <w:p>
+      <w:pPr>
+        <w:pStyle w:val="NormalWeb"/>
+      </w:pPr>
+    </w:p>
+    <w:p>
+      <w:pPr>
+        <w:pStyle w:val="NormalWeb"/>
+      </w:pPr>
+      <w:r>
+        <w:rPr>
+          <w:b/>
+          <w:bCs/>
+        </w:rPr>
+        <w:t>socket.id</w:t>
+      </w:r>
+      <w:r>
+        <w:t>: Every user gets a random ID (like a phone number). This prints it so we know who joined.</w:t>
+      </w:r>
+    </w:p>
+    <w:p>
+      <w:pPr>
+        <w:pStyle w:val="NormalWeb"/>
+      </w:pPr>
+      <w:proofErr w:type="spellStart"/>
+      <w:proofErr w:type="gramStart"/>
+      <w:r>
+        <w:lastRenderedPageBreak/>
+        <w:t>server.listen</w:t>
+      </w:r>
+      <w:proofErr w:type="spellEnd"/>
+      <w:proofErr w:type="gramEnd"/>
+      <w:r>
+        <w:t>(5000, () =&gt; {</w:t>
+      </w:r>
+    </w:p>
+    <w:p>
+      <w:pPr>
+        <w:pStyle w:val="NormalWeb"/>
+      </w:pPr>
+      <w:r>
+        <w:t xml:space="preserve">  </w:t>
+      </w:r>
+      <w:proofErr w:type="gramStart"/>
+      <w:r>
+        <w:t>console.log(</w:t>
+      </w:r>
+      <w:proofErr w:type="gramEnd"/>
+      <w:r>
+        <w:t>"SERVER RUNNING");</w:t>
+      </w:r>
+    </w:p>
+    <w:p>
+      <w:pPr>
+        <w:pStyle w:val="NormalWeb"/>
+      </w:pPr>
+      <w:r>
+        <w:t>});</w:t>
+      </w:r>
+    </w:p>
+    <w:p>
+      <w:pPr>
+        <w:pStyle w:val="NormalWeb"/>
+      </w:pPr>
+      <w:r>
+        <w:rPr>
+          <w:i/>
+          <w:iCs/>
+        </w:rPr>
+        <w:t>Why?</w:t>
+      </w:r>
+      <w:r>
+        <w:t xml:space="preserve"> We want to start the combined </w:t>
+      </w:r>
+      <w:proofErr w:type="spellStart"/>
+      <w:r>
+        <w:t>HTTP+Socket</w:t>
+      </w:r>
+      <w:proofErr w:type="spellEnd"/>
+      <w:r>
+        <w:t xml:space="preserve"> server, not just the Express app.</w:t>
+      </w:r>
+    </w:p>
+    <w:p>
+      <w:pPr>
+        <w:pStyle w:val="NormalWeb"/>
+      </w:pPr>
+    </w:p>
+    <w:p>
+      <w:pPr>
+        <w:pStyle w:val="NormalWeb"/>
+      </w:pPr>
+    </w:p>
+    <w:p>
+      <w:pPr>
+        <w:pStyle w:val="NormalWeb"/>
+      </w:pPr>
+      <w:r>
+        <w:t xml:space="preserve">Frontend </w:t>
+      </w:r>
+    </w:p>
+    <w:p>
+      <w:pPr>
+        <w:pStyle w:val="NormalWeb"/>
+      </w:pPr>
+      <w:r>
+        <w:t xml:space="preserve">Install </w:t>
+      </w:r>
+    </w:p>
+    <w:p>
+      <w:pPr>
+        <w:pStyle w:val="NormalWeb"/>
+        <w:numPr>
+          <w:ilvl w:val="0"/>
+          <w:numId w:val="9"/>
+        </w:numPr>
+      </w:pPr>
+      <w:proofErr w:type="spellStart"/>
+      <w:r>
+        <w:t>npm</w:t>
+      </w:r>
+      <w:proofErr w:type="spellEnd"/>
+      <w:r>
+        <w:t xml:space="preserve"> install socket.io-client</w:t>
+      </w:r>
+    </w:p>
+    <w:p>
+      <w:pPr>
+        <w:pStyle w:val="NormalWeb"/>
+        <w:numPr>
+          <w:ilvl w:val="0"/>
+          <w:numId w:val="9"/>
+        </w:numPr>
+      </w:pPr>
+      <w:proofErr w:type="spellStart"/>
+      <w:r>
+        <w:t>npm</w:t>
+      </w:r>
+      <w:proofErr w:type="spellEnd"/>
+      <w:r>
+        <w:t xml:space="preserve"> install</w:t>
+      </w:r>
+    </w:p>
+    <w:p>
+      <w:pPr>
+        <w:pStyle w:val="NormalWeb"/>
+      </w:pPr>
+    </w:p>
+    <w:p>
+      <w:pPr>
+        <w:pStyle w:val="NormalWeb"/>
+      </w:pPr>
+      <w:r>
+        <w:t xml:space="preserve">in </w:t>
+      </w:r>
+      <w:proofErr w:type="spellStart"/>
+      <w:r>
+        <w:t>app.jsx</w:t>
+      </w:r>
+      <w:proofErr w:type="spellEnd"/>
+      <w:r>
+        <w:t xml:space="preserve"> we write this code</w:t>
+      </w:r>
+    </w:p>
+    <w:p>
+      <w:pPr>
+        <w:pStyle w:val="NormalWeb"/>
+      </w:pPr>
+      <w:r>
+        <w:tab/>
+      </w:r>
+      <w:r>
+        <w:t xml:space="preserve">import </w:t>
+      </w:r>
+      <w:proofErr w:type="gramStart"/>
+      <w:r>
+        <w:t xml:space="preserve">{ </w:t>
+      </w:r>
+      <w:proofErr w:type="spellStart"/>
+      <w:r>
+        <w:t>useEffect</w:t>
+      </w:r>
+      <w:proofErr w:type="spellEnd"/>
+      <w:proofErr w:type="gramEnd"/>
+      <w:r>
+        <w:t xml:space="preserve"> } from "react";</w:t>
+      </w:r>
+    </w:p>
+    <w:p>
+      <w:pPr>
+        <w:pStyle w:val="NormalWeb"/>
+      </w:pPr>
+      <w:r>
+        <w:t>import io from "socket.io-client";</w:t>
+      </w:r>
+    </w:p>
+    <w:p>
+      <w:pPr>
+        <w:pStyle w:val="NormalWeb"/>
+      </w:pPr>
+    </w:p>
+    <w:p>
+      <w:pPr>
+        <w:pStyle w:val="NormalWeb"/>
+      </w:pPr>
+      <w:r>
+        <w:t>// This is where we dial the number</w:t>
+      </w:r>
+    </w:p>
+    <w:p>
+      <w:pPr>
+        <w:pStyle w:val="NormalWeb"/>
+      </w:pPr>
+      <w:proofErr w:type="spellStart"/>
+      <w:r>
+        <w:t>const</w:t>
+      </w:r>
+      <w:proofErr w:type="spellEnd"/>
+      <w:r>
+        <w:t xml:space="preserve"> socket = </w:t>
+      </w:r>
+      <w:proofErr w:type="spellStart"/>
+      <w:proofErr w:type="gramStart"/>
+      <w:r>
+        <w:t>io.connect</w:t>
+      </w:r>
+      <w:proofErr w:type="spellEnd"/>
+      <w:proofErr w:type="gramEnd"/>
+      <w:r>
+        <w:t>("http://localhost:5000");</w:t>
+      </w:r>
+    </w:p>
+    <w:p>
+      <w:pPr>
+        <w:pStyle w:val="NormalWeb"/>
+      </w:pPr>
+    </w:p>
+    <w:p>
+      <w:pPr>
+        <w:pStyle w:val="NormalWeb"/>
+      </w:pPr>
+      <w:r>
+        <w:t xml:space="preserve">function </w:t>
+      </w:r>
+      <w:proofErr w:type="gramStart"/>
+      <w:r>
+        <w:t>App(</w:t>
+      </w:r>
+      <w:proofErr w:type="gramEnd"/>
+      <w:r>
+        <w:t>) {</w:t>
+      </w:r>
+    </w:p>
+    <w:p>
+      <w:pPr>
+        <w:pStyle w:val="NormalWeb"/>
+      </w:pPr>
+      <w:r>
+        <w:t xml:space="preserve">  </w:t>
+      </w:r>
+    </w:p>
+    <w:p>
+      <w:pPr>
+        <w:pStyle w:val="NormalWeb"/>
+      </w:pPr>
+      <w:r>
+        <w:t xml:space="preserve">  </w:t>
+      </w:r>
+      <w:proofErr w:type="spellStart"/>
+      <w:proofErr w:type="gramStart"/>
+      <w:r>
+        <w:t>useEffect</w:t>
+      </w:r>
+      <w:proofErr w:type="spellEnd"/>
+      <w:r>
+        <w:t>(</w:t>
+      </w:r>
+      <w:proofErr w:type="gramEnd"/>
+      <w:r>
+        <w:t>() =&gt; {</w:t>
+      </w:r>
+    </w:p>
+    <w:p>
+      <w:pPr>
+        <w:pStyle w:val="NormalWeb"/>
+      </w:pPr>
+      <w:r>
+        <w:t xml:space="preserve">    // This code runs when the app starts</w:t>
+      </w:r>
+    </w:p>
+    <w:p>
+      <w:pPr>
+        <w:pStyle w:val="NormalWeb"/>
+      </w:pPr>
+      <w:r>
+        <w:t xml:space="preserve">    </w:t>
+      </w:r>
+      <w:proofErr w:type="gramStart"/>
+      <w:r>
+        <w:t>console.log(</w:t>
+      </w:r>
+      <w:proofErr w:type="gramEnd"/>
+      <w:r>
+        <w:t>"Attempting to connect...");</w:t>
+      </w:r>
+    </w:p>
+    <w:p>
+      <w:pPr>
+        <w:pStyle w:val="NormalWeb"/>
+      </w:pPr>
+      <w:r>
+        <w:t xml:space="preserve">  }, []);</w:t>
+      </w:r>
+    </w:p>
+    <w:p>
+      <w:pPr>
+        <w:pStyle w:val="NormalWeb"/>
+      </w:pPr>
+    </w:p>
+    <w:p>
+      <w:pPr>
+        <w:pStyle w:val="NormalWeb"/>
+      </w:pPr>
+      <w:r>
+        <w:t xml:space="preserve">  return (</w:t>
+      </w:r>
+    </w:p>
+    <w:p>
+      <w:pPr>
+        <w:pStyle w:val="NormalWeb"/>
+      </w:pPr>
+      <w:r>
+        <w:lastRenderedPageBreak/>
+        <w:t xml:space="preserve">    &lt;div style</w:t>
+      </w:r>
+      <w:proofErr w:type="gramStart"/>
+      <w:r>
+        <w:t>={{ padding</w:t>
+      </w:r>
+      <w:proofErr w:type="gramEnd"/>
+      <w:r>
+        <w:t>: "20px</w:t>
+      </w:r>
+      <w:proofErr w:type="gramStart"/>
+      <w:r>
+        <w:t>" }}&gt;</w:t>
+      </w:r>
+      <w:proofErr w:type="gramEnd"/>
+    </w:p>
+    <w:p>
+      <w:pPr>
+        <w:pStyle w:val="NormalWeb"/>
+      </w:pPr>
+      <w:r>
+        <w:t xml:space="preserve">      &lt;h1&gt;Simul-Project&lt;/h1&gt;</w:t>
+      </w:r>
+    </w:p>
+    <w:p>
+      <w:pPr>
+        <w:pStyle w:val="NormalWeb"/>
+      </w:pPr>
+      <w:r>
+        <w:t xml:space="preserve">      &lt;p&gt;Check your Backend Terminal to see if I </w:t>
+      </w:r>
+      <w:proofErr w:type="gramStart"/>
+      <w:r>
+        <w:t>connected!&lt;</w:t>
+      </w:r>
+      <w:proofErr w:type="gramEnd"/>
+      <w:r>
+        <w:t>/p&gt;</w:t>
+      </w:r>
+    </w:p>
+    <w:p>
+      <w:pPr>
+        <w:pStyle w:val="NormalWeb"/>
+      </w:pPr>
+      <w:r>
+        <w:t xml:space="preserve">    &lt;/div&gt;</w:t>
+      </w:r>
+    </w:p>
+    <w:p>
+      <w:pPr>
+        <w:pStyle w:val="NormalWeb"/>
+      </w:pPr>
+      <w:r>
+        <w:t xml:space="preserve">  );</w:t>
+      </w:r>
+    </w:p>
+    <w:p>
+      <w:pPr>
+        <w:pStyle w:val="NormalWeb"/>
+      </w:pPr>
+      <w:r>
+        <w:t>}</w:t>
+      </w:r>
+    </w:p>
+    <w:p>
+      <w:pPr>
+        <w:pStyle w:val="NormalWeb"/>
+      </w:pPr>
+    </w:p>
+    <w:p>
+      <w:pPr>
+        <w:pStyle w:val="NormalWeb"/>
+      </w:pPr>
+      <w:r>
+        <w:t>export default App;</w:t>
+      </w:r>
+    </w:p>
+    <w:p>
+      <w:pPr>
+        <w:pStyle w:val="NormalWeb"/>
+      </w:pPr>
+    </w:p>
+    <w:p>
+      <w:pPr>
+        <w:pStyle w:val="NormalWeb"/>
+      </w:pPr>
+      <w:r>
+        <w:t xml:space="preserve">use </w:t>
+      </w:r>
+      <w:proofErr w:type="spellStart"/>
+      <w:r>
+        <w:t>npm</w:t>
+      </w:r>
+      <w:proofErr w:type="spellEnd"/>
+      <w:r>
+        <w:t xml:space="preserve"> run dev to run frontend</w:t>
+      </w:r>
+    </w:p>
+    <w:p>
+      <w:pPr>
+        <w:pStyle w:val="NormalWeb"/>
+      </w:pPr>
+    </w:p>
+    <w:p>
+      <w:pPr>
+        <w:pStyle w:val="NormalWeb"/>
+      </w:pPr>
+      <w:r>
+        <w:t>connect frontend with backend</w:t>
+      </w:r>
+    </w:p>
+    <w:p>
+      <w:pPr>
+        <w:pStyle w:val="NormalWeb"/>
+      </w:pPr>
+    </w:p>
+    <w:p>
+      <w:pPr>
+        <w:pStyle w:val="NormalWeb"/>
+      </w:pPr>
+    </w:p>
+    <w:p>
+      <w:pPr>
+        <w:rPr>
+          <w:rFonts w:asciiTheme="majorHAnsi" w:hAnsiTheme="majorHAnsi" w:cstheme="majorHAnsi"/>
+        </w:rPr>
+      </w:pPr>
+      <w:r>
+        <w:rPr>
+          <w:rFonts w:asciiTheme="majorHAnsi" w:hAnsiTheme="majorHAnsi" w:cstheme="majorHAnsi"/>
+          <w:lang w:val="en-US"/>
+        </w:rPr>
+        <w:tab/>
+      </w:r>
+      <w:r>
+        <w:rPr>
+          <w:rFonts w:asciiTheme="majorHAnsi" w:hAnsiTheme="majorHAnsi" w:cstheme="majorHAnsi"/>
+        </w:rPr>
+        <w:t xml:space="preserve">We are going to build the core feature of your project: </w:t>
+      </w:r>
+      <w:r>
+        <w:rPr>
+          <w:rFonts w:asciiTheme="majorHAnsi" w:hAnsiTheme="majorHAnsi" w:cstheme="majorHAnsi"/>
+          <w:b/>
+          <w:bCs/>
+        </w:rPr>
+        <w:t>Simultaneous Updates.</w:t>
+      </w:r>
+    </w:p>
+    <w:p>
+      <w:pPr>
+        <w:numPr>
+          <w:ilvl w:val="0"/>
+          <w:numId w:val="10"/>
+        </w:numPr>
+        <w:rPr>
+          <w:rFonts w:asciiTheme="majorHAnsi" w:hAnsiTheme="majorHAnsi" w:cstheme="majorHAnsi"/>
+        </w:rPr>
+      </w:pPr>
+      <w:r>
+        <w:rPr>
+          <w:rFonts w:asciiTheme="majorHAnsi" w:hAnsiTheme="majorHAnsi" w:cstheme="majorHAnsi"/>
+          <w:b/>
+          <w:bCs/>
+        </w:rPr>
+        <w:t>The Goal:</w:t>
+      </w:r>
+      <w:r>
+        <w:rPr>
+          <w:rFonts w:asciiTheme="majorHAnsi" w:hAnsiTheme="majorHAnsi" w:cstheme="majorHAnsi"/>
+        </w:rPr>
+        <w:t xml:space="preserve"> When you type something in Window A, it instantly appears in Window B.</w:t>
+      </w:r>
+    </w:p>
+    <w:p>
+      <w:pPr>
+        <w:rPr>
+          <w:rFonts w:asciiTheme="majorHAnsi" w:hAnsiTheme="majorHAnsi" w:cstheme="majorHAnsi"/>
+        </w:rPr>
+      </w:pPr>
+      <w:r>
+        <w:rPr>
+          <w:rFonts w:asciiTheme="majorHAnsi" w:hAnsiTheme="majorHAnsi" w:cstheme="majorHAnsi"/>
+        </w:rPr>
+        <w:t>To do this, we need to understand the two main moves in Socket.io:</w:t>
+      </w:r>
+    </w:p>
+    <w:p>
+      <w:pPr>
+        <w:numPr>
+          <w:ilvl w:val="0"/>
+          <w:numId w:val="11"/>
+        </w:numPr>
+        <w:rPr>
+          <w:rFonts w:asciiTheme="majorHAnsi" w:hAnsiTheme="majorHAnsi" w:cstheme="majorHAnsi"/>
+        </w:rPr>
+      </w:pPr>
+      <w:r>
+        <w:rPr>
+          <w:rFonts w:asciiTheme="majorHAnsi" w:hAnsiTheme="majorHAnsi" w:cstheme="majorHAnsi"/>
+          <w:b/>
+          <w:bCs/>
+        </w:rPr>
+        <w:t>Emit:</w:t>
+      </w:r>
+      <w:r>
+        <w:rPr>
+          <w:rFonts w:asciiTheme="majorHAnsi" w:hAnsiTheme="majorHAnsi" w:cstheme="majorHAnsi"/>
+        </w:rPr>
+        <w:t xml:space="preserve"> Speaking (Sending data).</w:t>
+      </w:r>
+    </w:p>
+    <w:p>
+      <w:pPr>
+        <w:numPr>
+          <w:ilvl w:val="0"/>
+          <w:numId w:val="11"/>
+        </w:numPr>
+        <w:rPr>
+          <w:rFonts w:asciiTheme="majorHAnsi" w:hAnsiTheme="majorHAnsi" w:cstheme="majorHAnsi"/>
+        </w:rPr>
+      </w:pPr>
+      <w:r>
+        <w:rPr>
+          <w:rFonts w:asciiTheme="majorHAnsi" w:hAnsiTheme="majorHAnsi" w:cstheme="majorHAnsi"/>
+          <w:b/>
+          <w:bCs/>
+        </w:rPr>
+        <w:t>On:</w:t>
+      </w:r>
+      <w:r>
+        <w:rPr>
+          <w:rFonts w:asciiTheme="majorHAnsi" w:hAnsiTheme="majorHAnsi" w:cstheme="majorHAnsi"/>
+        </w:rPr>
+        <w:t xml:space="preserve"> Listening (Receiving data).</w:t>
+      </w:r>
+    </w:p>
+    <w:p>
+      <w:pPr>
+        <w:rPr>
+          <w:rFonts w:asciiTheme="majorHAnsi" w:hAnsiTheme="majorHAnsi" w:cstheme="majorHAnsi"/>
+          <w:lang w:val="en-US"/>
+        </w:rPr>
+      </w:pPr>
+    </w:p>
+    <w:p>
+      <w:pPr>
+        <w:rPr>
+          <w:rFonts w:asciiTheme="majorHAnsi" w:hAnsiTheme="majorHAnsi" w:cstheme="majorHAnsi"/>
+        </w:rPr>
+      </w:pPr>
+      <w:r>
+        <w:rPr>
+          <w:rFonts w:asciiTheme="majorHAnsi" w:hAnsiTheme="majorHAnsi" w:cstheme="majorHAnsi"/>
+          <w:b/>
+          <w:bCs/>
+        </w:rPr>
+        <w:t>What is changing:</w:t>
+      </w:r>
+    </w:p>
+    <w:p>
+      <w:pPr>
+        <w:numPr>
+          <w:ilvl w:val="0"/>
+          <w:numId w:val="12"/>
+        </w:numPr>
+        <w:rPr>
+          <w:rFonts w:asciiTheme="majorHAnsi" w:hAnsiTheme="majorHAnsi" w:cstheme="majorHAnsi"/>
+        </w:rPr>
+      </w:pPr>
+      <w:r>
+        <w:rPr>
+          <w:rFonts w:asciiTheme="majorHAnsi" w:hAnsiTheme="majorHAnsi" w:cstheme="majorHAnsi"/>
+        </w:rPr>
+        <w:t xml:space="preserve">We are adding </w:t>
+      </w:r>
+      <w:proofErr w:type="spellStart"/>
+      <w:r>
+        <w:rPr>
+          <w:rFonts w:asciiTheme="majorHAnsi" w:hAnsiTheme="majorHAnsi" w:cstheme="majorHAnsi"/>
+        </w:rPr>
+        <w:t>useState</w:t>
+      </w:r>
+      <w:proofErr w:type="spellEnd"/>
+      <w:r>
+        <w:rPr>
+          <w:rFonts w:asciiTheme="majorHAnsi" w:hAnsiTheme="majorHAnsi" w:cstheme="majorHAnsi"/>
+        </w:rPr>
+        <w:t>. This is like a backpack where React keeps track of what you typed.</w:t>
+      </w:r>
+    </w:p>
+    <w:p>
+      <w:pPr>
+        <w:numPr>
+          <w:ilvl w:val="0"/>
+          <w:numId w:val="12"/>
+        </w:numPr>
+        <w:rPr>
+          <w:rFonts w:asciiTheme="majorHAnsi" w:hAnsiTheme="majorHAnsi" w:cstheme="majorHAnsi"/>
+        </w:rPr>
+      </w:pPr>
+      <w:r>
+        <w:rPr>
+          <w:rFonts w:asciiTheme="majorHAnsi" w:hAnsiTheme="majorHAnsi" w:cstheme="majorHAnsi"/>
+        </w:rPr>
+        <w:t xml:space="preserve">We are adding a function </w:t>
+      </w:r>
+      <w:proofErr w:type="spellStart"/>
+      <w:r>
+        <w:rPr>
+          <w:rFonts w:asciiTheme="majorHAnsi" w:hAnsiTheme="majorHAnsi" w:cstheme="majorHAnsi"/>
+        </w:rPr>
+        <w:t>sendMessage</w:t>
+      </w:r>
+      <w:proofErr w:type="spellEnd"/>
+      <w:r>
+        <w:rPr>
+          <w:rFonts w:asciiTheme="majorHAnsi" w:hAnsiTheme="majorHAnsi" w:cstheme="majorHAnsi"/>
+        </w:rPr>
+        <w:t>. When you click the button, this function uses the socket to shout the message to the backend</w:t>
+      </w:r>
+    </w:p>
+    <w:p>
+      <w:pPr>
+        <w:rPr>
+          <w:rFonts w:asciiTheme="majorHAnsi" w:hAnsiTheme="majorHAnsi" w:cstheme="majorHAnsi"/>
+        </w:rPr>
+      </w:pPr>
+      <w:r>
+        <w:rPr>
+          <w:rFonts w:asciiTheme="majorHAnsi" w:hAnsiTheme="majorHAnsi" w:cstheme="majorHAnsi"/>
+        </w:rPr>
+        <w:t xml:space="preserve">// 1. "message" is what you are typing right now. </w:t>
+      </w:r>
+      <w:proofErr w:type="spellStart"/>
+      <w:r>
+        <w:rPr>
+          <w:rFonts w:asciiTheme="majorHAnsi" w:hAnsiTheme="majorHAnsi" w:cstheme="majorHAnsi"/>
+        </w:rPr>
+        <w:t>const</w:t>
+      </w:r>
+      <w:proofErr w:type="spellEnd"/>
+      <w:r>
+        <w:rPr>
+          <w:rFonts w:asciiTheme="majorHAnsi" w:hAnsiTheme="majorHAnsi" w:cstheme="majorHAnsi"/>
+        </w:rPr>
+        <w:t xml:space="preserve"> [message, </w:t>
+      </w:r>
+      <w:proofErr w:type="spellStart"/>
+      <w:r>
+        <w:rPr>
+          <w:rFonts w:asciiTheme="majorHAnsi" w:hAnsiTheme="majorHAnsi" w:cstheme="majorHAnsi"/>
+        </w:rPr>
+        <w:t>setMessage</w:t>
+      </w:r>
+      <w:proofErr w:type="spellEnd"/>
+      <w:r>
+        <w:rPr>
+          <w:rFonts w:asciiTheme="majorHAnsi" w:hAnsiTheme="majorHAnsi" w:cstheme="majorHAnsi"/>
+        </w:rPr>
+        <w:t xml:space="preserve">] = </w:t>
+      </w:r>
+      <w:proofErr w:type="spellStart"/>
+      <w:proofErr w:type="gramStart"/>
+      <w:r>
+        <w:rPr>
+          <w:rFonts w:asciiTheme="majorHAnsi" w:hAnsiTheme="majorHAnsi" w:cstheme="majorHAnsi"/>
+        </w:rPr>
+        <w:t>useState</w:t>
+      </w:r>
+      <w:proofErr w:type="spellEnd"/>
+      <w:r>
+        <w:rPr>
+          <w:rFonts w:asciiTheme="majorHAnsi" w:hAnsiTheme="majorHAnsi" w:cstheme="majorHAnsi"/>
+        </w:rPr>
+        <w:t>(</w:t>
+      </w:r>
+      <w:proofErr w:type="gramEnd"/>
+      <w:r>
+        <w:rPr>
+          <w:rFonts w:asciiTheme="majorHAnsi" w:hAnsiTheme="majorHAnsi" w:cstheme="majorHAnsi"/>
+        </w:rPr>
+        <w:t>"");</w:t>
+      </w:r>
+    </w:p>
+    <w:p>
+      <w:pPr>
+        <w:rPr>
+          <w:rFonts w:asciiTheme="majorHAnsi" w:hAnsiTheme="majorHAnsi" w:cstheme="majorHAnsi"/>
+        </w:rPr>
+      </w:pPr>
+      <w:r>
+        <w:rPr>
+          <w:rFonts w:asciiTheme="majorHAnsi" w:hAnsiTheme="majorHAnsi" w:cstheme="majorHAnsi"/>
+        </w:rPr>
+        <w:t>// 2. "</w:t>
+      </w:r>
+      <w:proofErr w:type="spellStart"/>
+      <w:r>
+        <w:rPr>
+          <w:rFonts w:asciiTheme="majorHAnsi" w:hAnsiTheme="majorHAnsi" w:cstheme="majorHAnsi"/>
+        </w:rPr>
+        <w:t>messageReceived</w:t>
+      </w:r>
+      <w:proofErr w:type="spellEnd"/>
+      <w:r>
+        <w:rPr>
+          <w:rFonts w:asciiTheme="majorHAnsi" w:hAnsiTheme="majorHAnsi" w:cstheme="majorHAnsi"/>
+        </w:rPr>
+        <w:t xml:space="preserve">" is what the other person sent you. </w:t>
+      </w:r>
+      <w:proofErr w:type="spellStart"/>
+      <w:r>
+        <w:rPr>
+          <w:rFonts w:asciiTheme="majorHAnsi" w:hAnsiTheme="majorHAnsi" w:cstheme="majorHAnsi"/>
+        </w:rPr>
+        <w:t>const</w:t>
+      </w:r>
+      <w:proofErr w:type="spellEnd"/>
+      <w:r>
+        <w:rPr>
+          <w:rFonts w:asciiTheme="majorHAnsi" w:hAnsiTheme="majorHAnsi" w:cstheme="majorHAnsi"/>
+        </w:rPr>
+        <w:t xml:space="preserve"> [</w:t>
+      </w:r>
+      <w:proofErr w:type="spellStart"/>
+      <w:r>
+        <w:rPr>
+          <w:rFonts w:asciiTheme="majorHAnsi" w:hAnsiTheme="majorHAnsi" w:cstheme="majorHAnsi"/>
+        </w:rPr>
+        <w:t>messageReceived</w:t>
+      </w:r>
+      <w:proofErr w:type="spellEnd"/>
+      <w:r>
+        <w:rPr>
+          <w:rFonts w:asciiTheme="majorHAnsi" w:hAnsiTheme="majorHAnsi" w:cstheme="majorHAnsi"/>
+        </w:rPr>
+        <w:t xml:space="preserve">, </w:t>
+      </w:r>
+      <w:proofErr w:type="spellStart"/>
+      <w:r>
+        <w:rPr>
+          <w:rFonts w:asciiTheme="majorHAnsi" w:hAnsiTheme="majorHAnsi" w:cstheme="majorHAnsi"/>
+        </w:rPr>
+        <w:t>setMessageReceived</w:t>
+      </w:r>
+      <w:proofErr w:type="spellEnd"/>
+      <w:r>
+        <w:rPr>
+          <w:rFonts w:asciiTheme="majorHAnsi" w:hAnsiTheme="majorHAnsi" w:cstheme="majorHAnsi"/>
+        </w:rPr>
+        <w:t xml:space="preserve">] = </w:t>
+      </w:r>
+      <w:proofErr w:type="spellStart"/>
+      <w:proofErr w:type="gramStart"/>
+      <w:r>
+        <w:rPr>
+          <w:rFonts w:asciiTheme="majorHAnsi" w:hAnsiTheme="majorHAnsi" w:cstheme="majorHAnsi"/>
+        </w:rPr>
+        <w:t>useState</w:t>
+      </w:r>
+      <w:proofErr w:type="spellEnd"/>
+      <w:r>
+        <w:rPr>
+          <w:rFonts w:asciiTheme="majorHAnsi" w:hAnsiTheme="majorHAnsi" w:cstheme="majorHAnsi"/>
+        </w:rPr>
+        <w:t>(</w:t>
+      </w:r>
+      <w:proofErr w:type="gramEnd"/>
+      <w:r>
+        <w:rPr>
+          <w:rFonts w:asciiTheme="majorHAnsi" w:hAnsiTheme="majorHAnsi" w:cstheme="majorHAnsi"/>
+        </w:rPr>
+        <w:t>"");</w:t>
+      </w:r>
+    </w:p>
+    <w:p>
+      <w:pPr>
+        <w:rPr>
+          <w:rFonts w:asciiTheme="majorHAnsi" w:hAnsiTheme="majorHAnsi" w:cstheme="majorHAnsi"/>
+        </w:rPr>
+      </w:pPr>
+    </w:p>
+    <w:p>
+      <w:pPr>
+        <w:rPr>
+          <w:rFonts w:asciiTheme="majorHAnsi" w:hAnsiTheme="majorHAnsi" w:cstheme="majorHAnsi"/>
+        </w:rPr>
+      </w:pPr>
+      <w:proofErr w:type="spellStart"/>
+      <w:r>
+        <w:rPr>
+          <w:rFonts w:asciiTheme="majorHAnsi" w:hAnsiTheme="majorHAnsi" w:cstheme="majorHAnsi"/>
+        </w:rPr>
+        <w:lastRenderedPageBreak/>
+        <w:t>const</w:t>
+      </w:r>
+      <w:proofErr w:type="spellEnd"/>
+      <w:r>
+        <w:rPr>
+          <w:rFonts w:asciiTheme="majorHAnsi" w:hAnsiTheme="majorHAnsi" w:cstheme="majorHAnsi"/>
+        </w:rPr>
+        <w:t xml:space="preserve"> </w:t>
+      </w:r>
+      <w:proofErr w:type="spellStart"/>
+      <w:r>
+        <w:rPr>
+          <w:rFonts w:asciiTheme="majorHAnsi" w:hAnsiTheme="majorHAnsi" w:cstheme="majorHAnsi"/>
+        </w:rPr>
+        <w:t>sendMessage</w:t>
+      </w:r>
+      <w:proofErr w:type="spellEnd"/>
+      <w:r>
+        <w:rPr>
+          <w:rFonts w:asciiTheme="majorHAnsi" w:hAnsiTheme="majorHAnsi" w:cstheme="majorHAnsi"/>
+        </w:rPr>
+        <w:t xml:space="preserve"> = () =&gt; </w:t>
+      </w:r>
+      <w:proofErr w:type="gramStart"/>
+      <w:r>
+        <w:rPr>
+          <w:rFonts w:asciiTheme="majorHAnsi" w:hAnsiTheme="majorHAnsi" w:cstheme="majorHAnsi"/>
+        </w:rPr>
+        <w:t>{ /</w:t>
+      </w:r>
+      <w:proofErr w:type="gramEnd"/>
+      <w:r>
+        <w:rPr>
+          <w:rFonts w:asciiTheme="majorHAnsi" w:hAnsiTheme="majorHAnsi" w:cstheme="majorHAnsi"/>
+        </w:rPr>
+        <w:t xml:space="preserve">/ This emits (sends) the message to the Backend </w:t>
+      </w:r>
+      <w:proofErr w:type="spellStart"/>
+      <w:proofErr w:type="gramStart"/>
+      <w:r>
+        <w:rPr>
+          <w:rFonts w:asciiTheme="majorHAnsi" w:hAnsiTheme="majorHAnsi" w:cstheme="majorHAnsi"/>
+        </w:rPr>
+        <w:t>socket.emit</w:t>
+      </w:r>
+      <w:proofErr w:type="spellEnd"/>
+      <w:proofErr w:type="gramEnd"/>
+      <w:r>
+        <w:rPr>
+          <w:rFonts w:asciiTheme="majorHAnsi" w:hAnsiTheme="majorHAnsi" w:cstheme="majorHAnsi"/>
+        </w:rPr>
+        <w:t>("</w:t>
+      </w:r>
+      <w:proofErr w:type="spellStart"/>
+      <w:r>
+        <w:rPr>
+          <w:rFonts w:asciiTheme="majorHAnsi" w:hAnsiTheme="majorHAnsi" w:cstheme="majorHAnsi"/>
+        </w:rPr>
+        <w:t>send_message</w:t>
+      </w:r>
+      <w:proofErr w:type="spellEnd"/>
+      <w:r>
+        <w:rPr>
+          <w:rFonts w:asciiTheme="majorHAnsi" w:hAnsiTheme="majorHAnsi" w:cstheme="majorHAnsi"/>
+        </w:rPr>
+        <w:t xml:space="preserve">", </w:t>
+      </w:r>
+      <w:proofErr w:type="gramStart"/>
+      <w:r>
+        <w:rPr>
+          <w:rFonts w:asciiTheme="majorHAnsi" w:hAnsiTheme="majorHAnsi" w:cstheme="majorHAnsi"/>
+        </w:rPr>
+        <w:t>{ message</w:t>
+      </w:r>
+      <w:proofErr w:type="gramEnd"/>
+      <w:r>
+        <w:rPr>
+          <w:rFonts w:asciiTheme="majorHAnsi" w:hAnsiTheme="majorHAnsi" w:cstheme="majorHAnsi"/>
+        </w:rPr>
+        <w:t xml:space="preserve"> })</w:t>
+      </w:r>
+      <w:proofErr w:type="gramStart"/>
+      <w:r>
+        <w:rPr>
+          <w:rFonts w:asciiTheme="majorHAnsi" w:hAnsiTheme="majorHAnsi" w:cstheme="majorHAnsi"/>
+        </w:rPr>
+        <w:t>; }</w:t>
+      </w:r>
+      <w:proofErr w:type="gramEnd"/>
+    </w:p>
+    <w:p>
+      <w:pPr>
+        <w:rPr>
+          <w:rFonts w:asciiTheme="majorHAnsi" w:hAnsiTheme="majorHAnsi" w:cstheme="majorHAnsi"/>
+        </w:rPr>
+      </w:pPr>
+    </w:p>
+    <w:p>
+      <w:pPr>
+        <w:rPr>
+          <w:rFonts w:asciiTheme="majorHAnsi" w:hAnsiTheme="majorHAnsi" w:cstheme="majorHAnsi"/>
+        </w:rPr>
+      </w:pPr>
+      <w:r>
+        <w:rPr>
+          <w:rFonts w:asciiTheme="majorHAnsi" w:hAnsiTheme="majorHAnsi" w:cstheme="majorHAnsi"/>
+        </w:rPr>
+        <w:t xml:space="preserve">&lt;div style={{ padding: "50px" }}&gt; &lt;h1&gt;Simul-Project&lt;/h1&gt; &lt;input placeholder="Type something..." </w:t>
+      </w:r>
+      <w:proofErr w:type="spellStart"/>
+      <w:r>
+        <w:rPr>
+          <w:rFonts w:asciiTheme="majorHAnsi" w:hAnsiTheme="majorHAnsi" w:cstheme="majorHAnsi"/>
+        </w:rPr>
+        <w:t>onChange</w:t>
+      </w:r>
+      <w:proofErr w:type="spellEnd"/>
+      <w:r>
+        <w:rPr>
+          <w:rFonts w:asciiTheme="majorHAnsi" w:hAnsiTheme="majorHAnsi" w:cstheme="majorHAnsi"/>
+        </w:rPr>
+        <w:t xml:space="preserve">={(event) =&gt; { </w:t>
+      </w:r>
+      <w:proofErr w:type="spellStart"/>
+      <w:r>
+        <w:rPr>
+          <w:rFonts w:asciiTheme="majorHAnsi" w:hAnsiTheme="majorHAnsi" w:cstheme="majorHAnsi"/>
+        </w:rPr>
+        <w:t>setMessage</w:t>
+      </w:r>
+      <w:proofErr w:type="spellEnd"/>
+      <w:r>
+        <w:rPr>
+          <w:rFonts w:asciiTheme="majorHAnsi" w:hAnsiTheme="majorHAnsi" w:cstheme="majorHAnsi"/>
+        </w:rPr>
+        <w:t>(</w:t>
+      </w:r>
+      <w:proofErr w:type="spellStart"/>
+      <w:r>
+        <w:rPr>
+          <w:rFonts w:asciiTheme="majorHAnsi" w:hAnsiTheme="majorHAnsi" w:cstheme="majorHAnsi"/>
+        </w:rPr>
+        <w:t>event.target.value</w:t>
+      </w:r>
+      <w:proofErr w:type="spellEnd"/>
+      <w:r>
+        <w:rPr>
+          <w:rFonts w:asciiTheme="majorHAnsi" w:hAnsiTheme="majorHAnsi" w:cstheme="majorHAnsi"/>
+        </w:rPr>
+        <w:t xml:space="preserve">); }} /&gt; &lt;button </w:t>
+      </w:r>
+      <w:proofErr w:type="spellStart"/>
+      <w:r>
+        <w:rPr>
+          <w:rFonts w:asciiTheme="majorHAnsi" w:hAnsiTheme="majorHAnsi" w:cstheme="majorHAnsi"/>
+        </w:rPr>
+        <w:t>onClick</w:t>
+      </w:r>
+      <w:proofErr w:type="spellEnd"/>
+      <w:r>
+        <w:rPr>
+          <w:rFonts w:asciiTheme="majorHAnsi" w:hAnsiTheme="majorHAnsi" w:cstheme="majorHAnsi"/>
+        </w:rPr>
+        <w:t>={</w:t>
+      </w:r>
+      <w:proofErr w:type="spellStart"/>
+      <w:r>
+        <w:rPr>
+          <w:rFonts w:asciiTheme="majorHAnsi" w:hAnsiTheme="majorHAnsi" w:cstheme="majorHAnsi"/>
+        </w:rPr>
+        <w:t>sendMessage</w:t>
+      </w:r>
+      <w:proofErr w:type="spellEnd"/>
+      <w:r>
+        <w:rPr>
+          <w:rFonts w:asciiTheme="majorHAnsi" w:hAnsiTheme="majorHAnsi" w:cstheme="majorHAnsi"/>
+        </w:rPr>
+        <w:t>}&gt; Send Message &lt;/button&gt; &lt;h3&gt;Message from other user:&lt;/h3&gt; &lt;p style={{</w:t>
+      </w:r>
+      <w:proofErr w:type="spellStart"/>
+      <w:r>
+        <w:rPr>
+          <w:rFonts w:asciiTheme="majorHAnsi" w:hAnsiTheme="majorHAnsi" w:cstheme="majorHAnsi"/>
+        </w:rPr>
+        <w:t>color</w:t>
+      </w:r>
+      <w:proofErr w:type="spellEnd"/>
+      <w:r>
+        <w:rPr>
+          <w:rFonts w:asciiTheme="majorHAnsi" w:hAnsiTheme="majorHAnsi" w:cstheme="majorHAnsi"/>
+        </w:rPr>
+        <w:t xml:space="preserve">: "red", </w:t>
+      </w:r>
+      <w:proofErr w:type="spellStart"/>
+      <w:r>
+        <w:rPr>
+          <w:rFonts w:asciiTheme="majorHAnsi" w:hAnsiTheme="majorHAnsi" w:cstheme="majorHAnsi"/>
+        </w:rPr>
+        <w:t>fontSize</w:t>
+      </w:r>
+      <w:proofErr w:type="spellEnd"/>
+      <w:r>
+        <w:rPr>
+          <w:rFonts w:asciiTheme="majorHAnsi" w:hAnsiTheme="majorHAnsi" w:cstheme="majorHAnsi"/>
+        </w:rPr>
+        <w:t>: "24px"}}&gt;{</w:t>
+      </w:r>
+      <w:proofErr w:type="spellStart"/>
+      <w:r>
+        <w:rPr>
+          <w:rFonts w:asciiTheme="majorHAnsi" w:hAnsiTheme="majorHAnsi" w:cstheme="majorHAnsi"/>
+        </w:rPr>
+        <w:t>messageReceived</w:t>
+      </w:r>
+      <w:proofErr w:type="spellEnd"/>
+      <w:r>
+        <w:rPr>
+          <w:rFonts w:asciiTheme="majorHAnsi" w:hAnsiTheme="majorHAnsi" w:cstheme="majorHAnsi"/>
+        </w:rPr>
+        <w:t>}&lt;/p&gt; &lt;/div&gt; ); }</w:t>
+      </w:r>
+    </w:p>
+    <w:p>
+      <w:pPr>
+        <w:rPr>
+          <w:rFonts w:asciiTheme="majorHAnsi" w:hAnsiTheme="majorHAnsi" w:cstheme="majorHAnsi"/>
+        </w:rPr>
+      </w:pPr>
+    </w:p>
+    <w:p>
+      <w:pPr>
+        <w:rPr>
+          <w:rFonts w:asciiTheme="majorHAnsi" w:hAnsiTheme="majorHAnsi" w:cstheme="majorHAnsi"/>
+        </w:rPr>
+      </w:pPr>
+    </w:p>
+    <w:p>
+      <w:pPr>
+        <w:rPr>
+          <w:rFonts w:asciiTheme="majorHAnsi" w:hAnsiTheme="majorHAnsi" w:cstheme="majorHAnsi"/>
+        </w:rPr>
+      </w:pPr>
+      <w:r>
+        <w:rPr>
+          <w:rFonts w:asciiTheme="majorHAnsi" w:hAnsiTheme="majorHAnsi" w:cstheme="majorHAnsi"/>
+        </w:rPr>
+        <w:t>Right now, if you click "Send," the Backend receives the message but doesn't know what to do with it. It just drops it.</w:t>
+      </w:r>
+    </w:p>
+    <w:p>
+      <w:pPr>
+        <w:rPr>
+          <w:rFonts w:asciiTheme="majorHAnsi" w:hAnsiTheme="majorHAnsi" w:cstheme="majorHAnsi"/>
+          <w:b/>
+          <w:bCs/>
+        </w:rPr>
+      </w:pPr>
+      <w:r>
+        <w:rPr>
+          <w:rFonts w:asciiTheme="majorHAnsi" w:hAnsiTheme="majorHAnsi" w:cstheme="majorHAnsi"/>
+        </w:rPr>
+        <w:t xml:space="preserve">We need to tell the Backend: </w:t>
+      </w:r>
+      <w:r>
+        <w:rPr>
+          <w:rFonts w:asciiTheme="majorHAnsi" w:hAnsiTheme="majorHAnsi" w:cstheme="majorHAnsi"/>
+          <w:b/>
+          <w:bCs/>
+        </w:rPr>
+        <w:t>"When you receive a message, shout it out to everyone else."</w:t>
+      </w:r>
+    </w:p>
+    <w:p>
+      <w:pPr>
+        <w:rPr>
+          <w:rFonts w:asciiTheme="majorHAnsi" w:hAnsiTheme="majorHAnsi" w:cstheme="majorHAnsi"/>
+          <w:b/>
+          <w:bCs/>
+        </w:rPr>
+      </w:pPr>
+      <w:proofErr w:type="spellStart"/>
+      <w:proofErr w:type="gramStart"/>
+      <w:r>
+        <w:rPr>
+          <w:rFonts w:asciiTheme="majorHAnsi" w:hAnsiTheme="majorHAnsi" w:cstheme="majorHAnsi"/>
+          <w:b/>
+          <w:bCs/>
+        </w:rPr>
+        <w:t>io.on</w:t>
+      </w:r>
+      <w:proofErr w:type="spellEnd"/>
+      <w:proofErr w:type="gramEnd"/>
+      <w:r>
+        <w:rPr>
+          <w:rFonts w:asciiTheme="majorHAnsi" w:hAnsiTheme="majorHAnsi" w:cstheme="majorHAnsi"/>
+          <w:b/>
+          <w:bCs/>
+        </w:rPr>
+        <w:t>("connection", (socket) =&gt; {</w:t>
+      </w:r>
+    </w:p>
+    <w:p>
+      <w:pPr>
+        <w:rPr>
+          <w:rFonts w:asciiTheme="majorHAnsi" w:hAnsiTheme="majorHAnsi" w:cstheme="majorHAnsi"/>
+          <w:b/>
+          <w:bCs/>
+        </w:rPr>
+      </w:pPr>
+      <w:r>
+        <w:rPr>
+          <w:rFonts w:asciiTheme="majorHAnsi" w:hAnsiTheme="majorHAnsi" w:cstheme="majorHAnsi"/>
+          <w:b/>
+          <w:bCs/>
+        </w:rPr>
+        <w:t xml:space="preserve">  </w:t>
+      </w:r>
+      <w:proofErr w:type="gramStart"/>
+      <w:r>
+        <w:rPr>
+          <w:rFonts w:asciiTheme="majorHAnsi" w:hAnsiTheme="majorHAnsi" w:cstheme="majorHAnsi"/>
+          <w:b/>
+          <w:bCs/>
+        </w:rPr>
+        <w:t>console.log(</w:t>
+      </w:r>
+      <w:proofErr w:type="gramEnd"/>
+      <w:r>
+        <w:rPr>
+          <w:rFonts w:asciiTheme="majorHAnsi" w:hAnsiTheme="majorHAnsi" w:cstheme="majorHAnsi"/>
+          <w:b/>
+          <w:bCs/>
+        </w:rPr>
+        <w:t>`User Connected: ${</w:t>
+      </w:r>
+      <w:proofErr w:type="gramStart"/>
+      <w:r>
+        <w:rPr>
+          <w:rFonts w:asciiTheme="majorHAnsi" w:hAnsiTheme="majorHAnsi" w:cstheme="majorHAnsi"/>
+          <w:b/>
+          <w:bCs/>
+        </w:rPr>
+        <w:t>socket.id}`</w:t>
+      </w:r>
+      <w:proofErr w:type="gramEnd"/>
+      <w:r>
+        <w:rPr>
+          <w:rFonts w:asciiTheme="majorHAnsi" w:hAnsiTheme="majorHAnsi" w:cstheme="majorHAnsi"/>
+          <w:b/>
+          <w:bCs/>
+        </w:rPr>
+        <w:t>);</w:t>
+      </w:r>
+    </w:p>
+    <w:p>
+      <w:pPr>
+        <w:rPr>
+          <w:rFonts w:asciiTheme="majorHAnsi" w:hAnsiTheme="majorHAnsi" w:cstheme="majorHAnsi"/>
+          <w:b/>
+          <w:bCs/>
+        </w:rPr>
+      </w:pPr>
+    </w:p>
+    <w:p>
+      <w:pPr>
+        <w:rPr>
+          <w:rFonts w:asciiTheme="majorHAnsi" w:hAnsiTheme="majorHAnsi" w:cstheme="majorHAnsi"/>
+          <w:b/>
+          <w:bCs/>
+        </w:rPr>
+      </w:pPr>
+      <w:r>
+        <w:rPr>
+          <w:rFonts w:asciiTheme="majorHAnsi" w:hAnsiTheme="majorHAnsi" w:cstheme="majorHAnsi"/>
+          <w:b/>
+          <w:bCs/>
+        </w:rPr>
+        <w:t xml:space="preserve">  // 1. Listen for the "</w:t>
+      </w:r>
+      <w:proofErr w:type="spellStart"/>
+      <w:r>
+        <w:rPr>
+          <w:rFonts w:asciiTheme="majorHAnsi" w:hAnsiTheme="majorHAnsi" w:cstheme="majorHAnsi"/>
+          <w:b/>
+          <w:bCs/>
+        </w:rPr>
+        <w:t>send_message</w:t>
+      </w:r>
+      <w:proofErr w:type="spellEnd"/>
+      <w:r>
+        <w:rPr>
+          <w:rFonts w:asciiTheme="majorHAnsi" w:hAnsiTheme="majorHAnsi" w:cstheme="majorHAnsi"/>
+          <w:b/>
+          <w:bCs/>
+        </w:rPr>
+        <w:t>" event from the Frontend</w:t>
+      </w:r>
+    </w:p>
+    <w:p>
+      <w:pPr>
+        <w:rPr>
+          <w:rFonts w:asciiTheme="majorHAnsi" w:hAnsiTheme="majorHAnsi" w:cstheme="majorHAnsi"/>
+          <w:b/>
+          <w:bCs/>
+        </w:rPr>
+      </w:pPr>
+      <w:r>
+        <w:rPr>
+          <w:rFonts w:asciiTheme="majorHAnsi" w:hAnsiTheme="majorHAnsi" w:cstheme="majorHAnsi"/>
+          <w:b/>
+          <w:bCs/>
+        </w:rPr>
+        <w:t xml:space="preserve">  </w:t>
+      </w:r>
+      <w:proofErr w:type="spellStart"/>
+      <w:proofErr w:type="gramStart"/>
+      <w:r>
+        <w:rPr>
+          <w:rFonts w:asciiTheme="majorHAnsi" w:hAnsiTheme="majorHAnsi" w:cstheme="majorHAnsi"/>
+          <w:b/>
+          <w:bCs/>
+        </w:rPr>
+        <w:t>socket.on</w:t>
+      </w:r>
+      <w:proofErr w:type="spellEnd"/>
+      <w:proofErr w:type="gramEnd"/>
+      <w:r>
+        <w:rPr>
+          <w:rFonts w:asciiTheme="majorHAnsi" w:hAnsiTheme="majorHAnsi" w:cstheme="majorHAnsi"/>
+          <w:b/>
+          <w:bCs/>
+        </w:rPr>
+        <w:t>("</w:t>
+      </w:r>
+      <w:proofErr w:type="spellStart"/>
+      <w:r>
+        <w:rPr>
+          <w:rFonts w:asciiTheme="majorHAnsi" w:hAnsiTheme="majorHAnsi" w:cstheme="majorHAnsi"/>
+          <w:b/>
+          <w:bCs/>
+        </w:rPr>
+        <w:t>send_message</w:t>
+      </w:r>
+      <w:proofErr w:type="spellEnd"/>
+      <w:r>
+        <w:rPr>
+          <w:rFonts w:asciiTheme="majorHAnsi" w:hAnsiTheme="majorHAnsi" w:cstheme="majorHAnsi"/>
+          <w:b/>
+          <w:bCs/>
+        </w:rPr>
+        <w:t>", (data) =&gt; {</w:t>
+      </w:r>
+    </w:p>
+    <w:p>
+      <w:pPr>
+        <w:rPr>
+          <w:rFonts w:asciiTheme="majorHAnsi" w:hAnsiTheme="majorHAnsi" w:cstheme="majorHAnsi"/>
+          <w:b/>
+          <w:bCs/>
+        </w:rPr>
+      </w:pPr>
+      <w:r>
+        <w:rPr>
+          <w:rFonts w:asciiTheme="majorHAnsi" w:hAnsiTheme="majorHAnsi" w:cstheme="majorHAnsi"/>
+          <w:b/>
+          <w:bCs/>
+        </w:rPr>
+        <w:t xml:space="preserve">    // 2. Broadcast it to everyone ELSE (except the sender)</w:t>
+      </w:r>
+    </w:p>
+    <w:p>
+      <w:pPr>
+        <w:rPr>
+          <w:rFonts w:asciiTheme="majorHAnsi" w:hAnsiTheme="majorHAnsi" w:cstheme="majorHAnsi"/>
+          <w:b/>
+          <w:bCs/>
+        </w:rPr>
+      </w:pPr>
+      <w:r>
+        <w:rPr>
+          <w:rFonts w:asciiTheme="majorHAnsi" w:hAnsiTheme="majorHAnsi" w:cstheme="majorHAnsi"/>
+          <w:b/>
+          <w:bCs/>
+        </w:rPr>
+        <w:t xml:space="preserve">    </w:t>
+      </w:r>
+      <w:proofErr w:type="spellStart"/>
+      <w:proofErr w:type="gramStart"/>
+      <w:r>
+        <w:rPr>
+          <w:rFonts w:asciiTheme="majorHAnsi" w:hAnsiTheme="majorHAnsi" w:cstheme="majorHAnsi"/>
+          <w:b/>
+          <w:bCs/>
+        </w:rPr>
+        <w:t>socket.broadcast</w:t>
+      </w:r>
+      <w:proofErr w:type="gramEnd"/>
+      <w:r>
+        <w:rPr>
+          <w:rFonts w:asciiTheme="majorHAnsi" w:hAnsiTheme="majorHAnsi" w:cstheme="majorHAnsi"/>
+          <w:b/>
+          <w:bCs/>
+        </w:rPr>
+        <w:t>.</w:t>
+      </w:r>
+      <w:proofErr w:type="gramStart"/>
+      <w:r>
+        <w:rPr>
+          <w:rFonts w:asciiTheme="majorHAnsi" w:hAnsiTheme="majorHAnsi" w:cstheme="majorHAnsi"/>
+          <w:b/>
+          <w:bCs/>
+        </w:rPr>
+        <w:t>emit</w:t>
+      </w:r>
+      <w:proofErr w:type="spellEnd"/>
+      <w:r>
+        <w:rPr>
+          <w:rFonts w:asciiTheme="majorHAnsi" w:hAnsiTheme="majorHAnsi" w:cstheme="majorHAnsi"/>
+          <w:b/>
+          <w:bCs/>
+        </w:rPr>
+        <w:t>(</w:t>
+      </w:r>
+      <w:proofErr w:type="gramEnd"/>
+      <w:r>
+        <w:rPr>
+          <w:rFonts w:asciiTheme="majorHAnsi" w:hAnsiTheme="majorHAnsi" w:cstheme="majorHAnsi"/>
+          <w:b/>
+          <w:bCs/>
+        </w:rPr>
+        <w:t>"</w:t>
+      </w:r>
+      <w:proofErr w:type="spellStart"/>
+      <w:r>
+        <w:rPr>
+          <w:rFonts w:asciiTheme="majorHAnsi" w:hAnsiTheme="majorHAnsi" w:cstheme="majorHAnsi"/>
+          <w:b/>
+          <w:bCs/>
+        </w:rPr>
+        <w:t>receive_message</w:t>
+      </w:r>
+      <w:proofErr w:type="spellEnd"/>
+      <w:r>
+        <w:rPr>
+          <w:rFonts w:asciiTheme="majorHAnsi" w:hAnsiTheme="majorHAnsi" w:cstheme="majorHAnsi"/>
+          <w:b/>
+          <w:bCs/>
+        </w:rPr>
+        <w:t>", data);</w:t>
+      </w:r>
+    </w:p>
+    <w:p>
+      <w:pPr>
+        <w:rPr>
+          <w:rFonts w:asciiTheme="majorHAnsi" w:hAnsiTheme="majorHAnsi" w:cstheme="majorHAnsi"/>
+          <w:b/>
+          <w:bCs/>
+        </w:rPr>
+      </w:pPr>
+      <w:r>
+        <w:rPr>
+          <w:rFonts w:asciiTheme="majorHAnsi" w:hAnsiTheme="majorHAnsi" w:cstheme="majorHAnsi"/>
+          <w:b/>
+          <w:bCs/>
+        </w:rPr>
+        <w:t xml:space="preserve">  });</w:t>
+      </w:r>
+    </w:p>
+    <w:p>
+      <w:pPr>
+        <w:rPr>
+          <w:rFonts w:asciiTheme="majorHAnsi" w:hAnsiTheme="majorHAnsi" w:cstheme="majorHAnsi"/>
+          <w:b/>
+          <w:bCs/>
+        </w:rPr>
+      </w:pPr>
+      <w:r>
+        <w:rPr>
+          <w:rFonts w:asciiTheme="majorHAnsi" w:hAnsiTheme="majorHAnsi" w:cstheme="majorHAnsi"/>
+          <w:b/>
+          <w:bCs/>
+        </w:rPr>
+        <w:t>});</w:t>
+      </w:r>
+    </w:p>
+    <w:p>
+      <w:pPr>
+        <w:rPr>
+          <w:rFonts w:asciiTheme="majorHAnsi" w:hAnsiTheme="majorHAnsi" w:cstheme="majorHAnsi"/>
+          <w:b/>
+          <w:bCs/>
+        </w:rPr>
+      </w:pPr>
+    </w:p>
+    <w:p>
+      <w:pPr>
+        <w:rPr>
+          <w:rFonts w:asciiTheme="majorHAnsi" w:hAnsiTheme="majorHAnsi" w:cstheme="majorHAnsi"/>
+          <w:b/>
+          <w:bCs/>
+        </w:rPr>
+      </w:pPr>
+      <w:proofErr w:type="spellStart"/>
+      <w:proofErr w:type="gramStart"/>
+      <w:r>
+        <w:rPr>
+          <w:rFonts w:asciiTheme="majorHAnsi" w:hAnsiTheme="majorHAnsi" w:cstheme="majorHAnsi"/>
+          <w:b/>
+          <w:bCs/>
+        </w:rPr>
+        <w:t>socket.broadcast</w:t>
+      </w:r>
+      <w:proofErr w:type="gramEnd"/>
+      <w:r>
+        <w:rPr>
+          <w:rFonts w:asciiTheme="majorHAnsi" w:hAnsiTheme="majorHAnsi" w:cstheme="majorHAnsi"/>
+          <w:b/>
+          <w:bCs/>
+        </w:rPr>
+        <w:t>.emit</w:t>
+      </w:r>
+      <w:proofErr w:type="spellEnd"/>
+      <w:r>
+        <w:rPr>
+          <w:rFonts w:asciiTheme="majorHAnsi" w:hAnsiTheme="majorHAnsi" w:cstheme="majorHAnsi"/>
+          <w:b/>
+          <w:bCs/>
+        </w:rPr>
+        <w:t xml:space="preserve">: This is the magic command. It means "Tell everyone connected to the server </w:t>
+      </w:r>
+      <w:r>
+        <w:rPr>
+          <w:rFonts w:asciiTheme="majorHAnsi" w:hAnsiTheme="majorHAnsi" w:cstheme="majorHAnsi"/>
+          <w:b/>
+          <w:bCs/>
+          <w:i/>
+          <w:iCs/>
+        </w:rPr>
+        <w:t>except</w:t>
+      </w:r>
+      <w:r>
+        <w:rPr>
+          <w:rFonts w:asciiTheme="majorHAnsi" w:hAnsiTheme="majorHAnsi" w:cstheme="majorHAnsi"/>
+          <w:b/>
+          <w:bCs/>
+        </w:rPr>
+        <w:t xml:space="preserve"> the person who sent it."</w:t>
+      </w:r>
+    </w:p>
+    <w:p>
+      <w:pPr>
+        <w:rPr>
+          <w:rFonts w:asciiTheme="majorHAnsi" w:hAnsiTheme="majorHAnsi" w:cstheme="majorHAnsi"/>
+          <w:lang w:val="en-US"/>
+        </w:rPr>
+      </w:pPr>
     </w:p>
     <w:sectPr>
       <w:pgSz w:w="11906" w:h="16838"/>
@@ -378,8 +3317,1396 @@
       </w:rPr>
     </w:lvl>
   </w:abstractNum>
+  <w:abstractNum w:abstractNumId="1" w15:restartNumberingAfterBreak="0">
+    <w:nsid w:val="08A37B61"/>
+    <w:multiLevelType w:val="hybridMultilevel"/>
+    <w:tmpl w:val="2C3A31C8"/>
+    <w:lvl w:ilvl="0" w:tplc="40090001">
+      <w:start w:val="1"/>
+      <w:numFmt w:val="bullet"/>
+      <w:lvlText w:val=""/>
+      <w:lvlJc w:val="left"/>
+      <w:pPr>
+        <w:ind w:left="720" w:hanging="360"/>
+      </w:pPr>
+      <w:rPr>
+        <w:rFonts w:ascii="Symbol" w:hAnsi="Symbol" w:hint="default"/>
+      </w:rPr>
+    </w:lvl>
+    <w:lvl w:ilvl="1" w:tplc="40090003" w:tentative="1">
+      <w:start w:val="1"/>
+      <w:numFmt w:val="bullet"/>
+      <w:lvlText w:val="o"/>
+      <w:lvlJc w:val="left"/>
+      <w:pPr>
+        <w:ind w:left="1440" w:hanging="360"/>
+      </w:pPr>
+      <w:rPr>
+        <w:rFonts w:ascii="Courier New" w:hAnsi="Courier New" w:cs="Courier New" w:hint="default"/>
+      </w:rPr>
+    </w:lvl>
+    <w:lvl w:ilvl="2" w:tplc="40090005" w:tentative="1">
+      <w:start w:val="1"/>
+      <w:numFmt w:val="bullet"/>
+      <w:lvlText w:val=""/>
+      <w:lvlJc w:val="left"/>
+      <w:pPr>
+        <w:ind w:left="2160" w:hanging="360"/>
+      </w:pPr>
+      <w:rPr>
+        <w:rFonts w:ascii="Wingdings" w:hAnsi="Wingdings" w:hint="default"/>
+      </w:rPr>
+    </w:lvl>
+    <w:lvl w:ilvl="3" w:tplc="40090001" w:tentative="1">
+      <w:start w:val="1"/>
+      <w:numFmt w:val="bullet"/>
+      <w:lvlText w:val=""/>
+      <w:lvlJc w:val="left"/>
+      <w:pPr>
+        <w:ind w:left="2880" w:hanging="360"/>
+      </w:pPr>
+      <w:rPr>
+        <w:rFonts w:ascii="Symbol" w:hAnsi="Symbol" w:hint="default"/>
+      </w:rPr>
+    </w:lvl>
+    <w:lvl w:ilvl="4" w:tplc="40090003" w:tentative="1">
+      <w:start w:val="1"/>
+      <w:numFmt w:val="bullet"/>
+      <w:lvlText w:val="o"/>
+      <w:lvlJc w:val="left"/>
+      <w:pPr>
+        <w:ind w:left="3600" w:hanging="360"/>
+      </w:pPr>
+      <w:rPr>
+        <w:rFonts w:ascii="Courier New" w:hAnsi="Courier New" w:cs="Courier New" w:hint="default"/>
+      </w:rPr>
+    </w:lvl>
+    <w:lvl w:ilvl="5" w:tplc="40090005" w:tentative="1">
+      <w:start w:val="1"/>
+      <w:numFmt w:val="bullet"/>
+      <w:lvlText w:val=""/>
+      <w:lvlJc w:val="left"/>
+      <w:pPr>
+        <w:ind w:left="4320" w:hanging="360"/>
+      </w:pPr>
+      <w:rPr>
+        <w:rFonts w:ascii="Wingdings" w:hAnsi="Wingdings" w:hint="default"/>
+      </w:rPr>
+    </w:lvl>
+    <w:lvl w:ilvl="6" w:tplc="40090001" w:tentative="1">
+      <w:start w:val="1"/>
+      <w:numFmt w:val="bullet"/>
+      <w:lvlText w:val=""/>
+      <w:lvlJc w:val="left"/>
+      <w:pPr>
+        <w:ind w:left="5040" w:hanging="360"/>
+      </w:pPr>
+      <w:rPr>
+        <w:rFonts w:ascii="Symbol" w:hAnsi="Symbol" w:hint="default"/>
+      </w:rPr>
+    </w:lvl>
+    <w:lvl w:ilvl="7" w:tplc="40090003" w:tentative="1">
+      <w:start w:val="1"/>
+      <w:numFmt w:val="bullet"/>
+      <w:lvlText w:val="o"/>
+      <w:lvlJc w:val="left"/>
+      <w:pPr>
+        <w:ind w:left="5760" w:hanging="360"/>
+      </w:pPr>
+      <w:rPr>
+        <w:rFonts w:ascii="Courier New" w:hAnsi="Courier New" w:cs="Courier New" w:hint="default"/>
+      </w:rPr>
+    </w:lvl>
+    <w:lvl w:ilvl="8" w:tplc="40090005" w:tentative="1">
+      <w:start w:val="1"/>
+      <w:numFmt w:val="bullet"/>
+      <w:lvlText w:val=""/>
+      <w:lvlJc w:val="left"/>
+      <w:pPr>
+        <w:ind w:left="6480" w:hanging="360"/>
+      </w:pPr>
+      <w:rPr>
+        <w:rFonts w:ascii="Wingdings" w:hAnsi="Wingdings" w:hint="default"/>
+      </w:rPr>
+    </w:lvl>
+  </w:abstractNum>
+  <w:abstractNum w:abstractNumId="2" w15:restartNumberingAfterBreak="0">
+    <w:nsid w:val="1DC545D9"/>
+    <w:multiLevelType w:val="multilevel"/>
+    <w:tmpl w:val="CDDC269A"/>
+    <w:lvl w:ilvl="0">
+      <w:start w:val="1"/>
+      <w:numFmt w:val="bullet"/>
+      <w:lvlText w:val=""/>
+      <w:lvlJc w:val="left"/>
+      <w:pPr>
+        <w:tabs>
+          <w:tab w:val="num" w:pos="720"/>
+        </w:tabs>
+        <w:ind w:left="720" w:hanging="360"/>
+      </w:pPr>
+      <w:rPr>
+        <w:rFonts w:ascii="Symbol" w:hAnsi="Symbol" w:hint="default"/>
+        <w:sz w:val="20"/>
+      </w:rPr>
+    </w:lvl>
+    <w:lvl w:ilvl="1" w:tentative="1">
+      <w:start w:val="1"/>
+      <w:numFmt w:val="bullet"/>
+      <w:lvlText w:val="o"/>
+      <w:lvlJc w:val="left"/>
+      <w:pPr>
+        <w:tabs>
+          <w:tab w:val="num" w:pos="1440"/>
+        </w:tabs>
+        <w:ind w:left="1440" w:hanging="360"/>
+      </w:pPr>
+      <w:rPr>
+        <w:rFonts w:ascii="Courier New" w:hAnsi="Courier New" w:hint="default"/>
+        <w:sz w:val="20"/>
+      </w:rPr>
+    </w:lvl>
+    <w:lvl w:ilvl="2" w:tentative="1">
+      <w:start w:val="1"/>
+      <w:numFmt w:val="bullet"/>
+      <w:lvlText w:val=""/>
+      <w:lvlJc w:val="left"/>
+      <w:pPr>
+        <w:tabs>
+          <w:tab w:val="num" w:pos="2160"/>
+        </w:tabs>
+        <w:ind w:left="2160" w:hanging="360"/>
+      </w:pPr>
+      <w:rPr>
+        <w:rFonts w:ascii="Wingdings" w:hAnsi="Wingdings" w:hint="default"/>
+        <w:sz w:val="20"/>
+      </w:rPr>
+    </w:lvl>
+    <w:lvl w:ilvl="3" w:tentative="1">
+      <w:start w:val="1"/>
+      <w:numFmt w:val="bullet"/>
+      <w:lvlText w:val=""/>
+      <w:lvlJc w:val="left"/>
+      <w:pPr>
+        <w:tabs>
+          <w:tab w:val="num" w:pos="2880"/>
+        </w:tabs>
+        <w:ind w:left="2880" w:hanging="360"/>
+      </w:pPr>
+      <w:rPr>
+        <w:rFonts w:ascii="Wingdings" w:hAnsi="Wingdings" w:hint="default"/>
+        <w:sz w:val="20"/>
+      </w:rPr>
+    </w:lvl>
+    <w:lvl w:ilvl="4" w:tentative="1">
+      <w:start w:val="1"/>
+      <w:numFmt w:val="bullet"/>
+      <w:lvlText w:val=""/>
+      <w:lvlJc w:val="left"/>
+      <w:pPr>
+        <w:tabs>
+          <w:tab w:val="num" w:pos="3600"/>
+        </w:tabs>
+        <w:ind w:left="3600" w:hanging="360"/>
+      </w:pPr>
+      <w:rPr>
+        <w:rFonts w:ascii="Wingdings" w:hAnsi="Wingdings" w:hint="default"/>
+        <w:sz w:val="20"/>
+      </w:rPr>
+    </w:lvl>
+    <w:lvl w:ilvl="5" w:tentative="1">
+      <w:start w:val="1"/>
+      <w:numFmt w:val="bullet"/>
+      <w:lvlText w:val=""/>
+      <w:lvlJc w:val="left"/>
+      <w:pPr>
+        <w:tabs>
+          <w:tab w:val="num" w:pos="4320"/>
+        </w:tabs>
+        <w:ind w:left="4320" w:hanging="360"/>
+      </w:pPr>
+      <w:rPr>
+        <w:rFonts w:ascii="Wingdings" w:hAnsi="Wingdings" w:hint="default"/>
+        <w:sz w:val="20"/>
+      </w:rPr>
+    </w:lvl>
+    <w:lvl w:ilvl="6" w:tentative="1">
+      <w:start w:val="1"/>
+      <w:numFmt w:val="bullet"/>
+      <w:lvlText w:val=""/>
+      <w:lvlJc w:val="left"/>
+      <w:pPr>
+        <w:tabs>
+          <w:tab w:val="num" w:pos="5040"/>
+        </w:tabs>
+        <w:ind w:left="5040" w:hanging="360"/>
+      </w:pPr>
+      <w:rPr>
+        <w:rFonts w:ascii="Wingdings" w:hAnsi="Wingdings" w:hint="default"/>
+        <w:sz w:val="20"/>
+      </w:rPr>
+    </w:lvl>
+    <w:lvl w:ilvl="7" w:tentative="1">
+      <w:start w:val="1"/>
+      <w:numFmt w:val="bullet"/>
+      <w:lvlText w:val=""/>
+      <w:lvlJc w:val="left"/>
+      <w:pPr>
+        <w:tabs>
+          <w:tab w:val="num" w:pos="5760"/>
+        </w:tabs>
+        <w:ind w:left="5760" w:hanging="360"/>
+      </w:pPr>
+      <w:rPr>
+        <w:rFonts w:ascii="Wingdings" w:hAnsi="Wingdings" w:hint="default"/>
+        <w:sz w:val="20"/>
+      </w:rPr>
+    </w:lvl>
+    <w:lvl w:ilvl="8" w:tentative="1">
+      <w:start w:val="1"/>
+      <w:numFmt w:val="bullet"/>
+      <w:lvlText w:val=""/>
+      <w:lvlJc w:val="left"/>
+      <w:pPr>
+        <w:tabs>
+          <w:tab w:val="num" w:pos="6480"/>
+        </w:tabs>
+        <w:ind w:left="6480" w:hanging="360"/>
+      </w:pPr>
+      <w:rPr>
+        <w:rFonts w:ascii="Wingdings" w:hAnsi="Wingdings" w:hint="default"/>
+        <w:sz w:val="20"/>
+      </w:rPr>
+    </w:lvl>
+  </w:abstractNum>
+  <w:abstractNum w:abstractNumId="3" w15:restartNumberingAfterBreak="0">
+    <w:nsid w:val="22636757"/>
+    <w:multiLevelType w:val="hybridMultilevel"/>
+    <w:tmpl w:val="8534A894"/>
+    <w:lvl w:ilvl="0" w:tplc="40090001">
+      <w:start w:val="1"/>
+      <w:numFmt w:val="bullet"/>
+      <w:lvlText w:val=""/>
+      <w:lvlJc w:val="left"/>
+      <w:pPr>
+        <w:ind w:left="3600" w:hanging="360"/>
+      </w:pPr>
+      <w:rPr>
+        <w:rFonts w:ascii="Symbol" w:hAnsi="Symbol" w:hint="default"/>
+      </w:rPr>
+    </w:lvl>
+    <w:lvl w:ilvl="1" w:tplc="40090003" w:tentative="1">
+      <w:start w:val="1"/>
+      <w:numFmt w:val="bullet"/>
+      <w:lvlText w:val="o"/>
+      <w:lvlJc w:val="left"/>
+      <w:pPr>
+        <w:ind w:left="4320" w:hanging="360"/>
+      </w:pPr>
+      <w:rPr>
+        <w:rFonts w:ascii="Courier New" w:hAnsi="Courier New" w:cs="Courier New" w:hint="default"/>
+      </w:rPr>
+    </w:lvl>
+    <w:lvl w:ilvl="2" w:tplc="40090005" w:tentative="1">
+      <w:start w:val="1"/>
+      <w:numFmt w:val="bullet"/>
+      <w:lvlText w:val=""/>
+      <w:lvlJc w:val="left"/>
+      <w:pPr>
+        <w:ind w:left="5040" w:hanging="360"/>
+      </w:pPr>
+      <w:rPr>
+        <w:rFonts w:ascii="Wingdings" w:hAnsi="Wingdings" w:hint="default"/>
+      </w:rPr>
+    </w:lvl>
+    <w:lvl w:ilvl="3" w:tplc="40090001" w:tentative="1">
+      <w:start w:val="1"/>
+      <w:numFmt w:val="bullet"/>
+      <w:lvlText w:val=""/>
+      <w:lvlJc w:val="left"/>
+      <w:pPr>
+        <w:ind w:left="5760" w:hanging="360"/>
+      </w:pPr>
+      <w:rPr>
+        <w:rFonts w:ascii="Symbol" w:hAnsi="Symbol" w:hint="default"/>
+      </w:rPr>
+    </w:lvl>
+    <w:lvl w:ilvl="4" w:tplc="40090003" w:tentative="1">
+      <w:start w:val="1"/>
+      <w:numFmt w:val="bullet"/>
+      <w:lvlText w:val="o"/>
+      <w:lvlJc w:val="left"/>
+      <w:pPr>
+        <w:ind w:left="6480" w:hanging="360"/>
+      </w:pPr>
+      <w:rPr>
+        <w:rFonts w:ascii="Courier New" w:hAnsi="Courier New" w:cs="Courier New" w:hint="default"/>
+      </w:rPr>
+    </w:lvl>
+    <w:lvl w:ilvl="5" w:tplc="40090005" w:tentative="1">
+      <w:start w:val="1"/>
+      <w:numFmt w:val="bullet"/>
+      <w:lvlText w:val=""/>
+      <w:lvlJc w:val="left"/>
+      <w:pPr>
+        <w:ind w:left="7200" w:hanging="360"/>
+      </w:pPr>
+      <w:rPr>
+        <w:rFonts w:ascii="Wingdings" w:hAnsi="Wingdings" w:hint="default"/>
+      </w:rPr>
+    </w:lvl>
+    <w:lvl w:ilvl="6" w:tplc="40090001" w:tentative="1">
+      <w:start w:val="1"/>
+      <w:numFmt w:val="bullet"/>
+      <w:lvlText w:val=""/>
+      <w:lvlJc w:val="left"/>
+      <w:pPr>
+        <w:ind w:left="7920" w:hanging="360"/>
+      </w:pPr>
+      <w:rPr>
+        <w:rFonts w:ascii="Symbol" w:hAnsi="Symbol" w:hint="default"/>
+      </w:rPr>
+    </w:lvl>
+    <w:lvl w:ilvl="7" w:tplc="40090003" w:tentative="1">
+      <w:start w:val="1"/>
+      <w:numFmt w:val="bullet"/>
+      <w:lvlText w:val="o"/>
+      <w:lvlJc w:val="left"/>
+      <w:pPr>
+        <w:ind w:left="8640" w:hanging="360"/>
+      </w:pPr>
+      <w:rPr>
+        <w:rFonts w:ascii="Courier New" w:hAnsi="Courier New" w:cs="Courier New" w:hint="default"/>
+      </w:rPr>
+    </w:lvl>
+    <w:lvl w:ilvl="8" w:tplc="40090005" w:tentative="1">
+      <w:start w:val="1"/>
+      <w:numFmt w:val="bullet"/>
+      <w:lvlText w:val=""/>
+      <w:lvlJc w:val="left"/>
+      <w:pPr>
+        <w:ind w:left="9360" w:hanging="360"/>
+      </w:pPr>
+      <w:rPr>
+        <w:rFonts w:ascii="Wingdings" w:hAnsi="Wingdings" w:hint="default"/>
+      </w:rPr>
+    </w:lvl>
+  </w:abstractNum>
+  <w:abstractNum w:abstractNumId="4" w15:restartNumberingAfterBreak="0">
+    <w:nsid w:val="2E397E93"/>
+    <w:multiLevelType w:val="multilevel"/>
+    <w:tmpl w:val="1D688C2A"/>
+    <w:lvl w:ilvl="0">
+      <w:start w:val="1"/>
+      <w:numFmt w:val="decimal"/>
+      <w:lvlText w:val="%1."/>
+      <w:lvlJc w:val="left"/>
+      <w:pPr>
+        <w:tabs>
+          <w:tab w:val="num" w:pos="720"/>
+        </w:tabs>
+        <w:ind w:left="720" w:hanging="360"/>
+      </w:pPr>
+    </w:lvl>
+    <w:lvl w:ilvl="1" w:tentative="1">
+      <w:start w:val="1"/>
+      <w:numFmt w:val="decimal"/>
+      <w:lvlText w:val="%2."/>
+      <w:lvlJc w:val="left"/>
+      <w:pPr>
+        <w:tabs>
+          <w:tab w:val="num" w:pos="1440"/>
+        </w:tabs>
+        <w:ind w:left="1440" w:hanging="360"/>
+      </w:pPr>
+    </w:lvl>
+    <w:lvl w:ilvl="2" w:tentative="1">
+      <w:start w:val="1"/>
+      <w:numFmt w:val="decimal"/>
+      <w:lvlText w:val="%3."/>
+      <w:lvlJc w:val="left"/>
+      <w:pPr>
+        <w:tabs>
+          <w:tab w:val="num" w:pos="2160"/>
+        </w:tabs>
+        <w:ind w:left="2160" w:hanging="360"/>
+      </w:pPr>
+    </w:lvl>
+    <w:lvl w:ilvl="3" w:tentative="1">
+      <w:start w:val="1"/>
+      <w:numFmt w:val="decimal"/>
+      <w:lvlText w:val="%4."/>
+      <w:lvlJc w:val="left"/>
+      <w:pPr>
+        <w:tabs>
+          <w:tab w:val="num" w:pos="2880"/>
+        </w:tabs>
+        <w:ind w:left="2880" w:hanging="360"/>
+      </w:pPr>
+    </w:lvl>
+    <w:lvl w:ilvl="4" w:tentative="1">
+      <w:start w:val="1"/>
+      <w:numFmt w:val="decimal"/>
+      <w:lvlText w:val="%5."/>
+      <w:lvlJc w:val="left"/>
+      <w:pPr>
+        <w:tabs>
+          <w:tab w:val="num" w:pos="3600"/>
+        </w:tabs>
+        <w:ind w:left="3600" w:hanging="360"/>
+      </w:pPr>
+    </w:lvl>
+    <w:lvl w:ilvl="5" w:tentative="1">
+      <w:start w:val="1"/>
+      <w:numFmt w:val="decimal"/>
+      <w:lvlText w:val="%6."/>
+      <w:lvlJc w:val="left"/>
+      <w:pPr>
+        <w:tabs>
+          <w:tab w:val="num" w:pos="4320"/>
+        </w:tabs>
+        <w:ind w:left="4320" w:hanging="360"/>
+      </w:pPr>
+    </w:lvl>
+    <w:lvl w:ilvl="6" w:tentative="1">
+      <w:start w:val="1"/>
+      <w:numFmt w:val="decimal"/>
+      <w:lvlText w:val="%7."/>
+      <w:lvlJc w:val="left"/>
+      <w:pPr>
+        <w:tabs>
+          <w:tab w:val="num" w:pos="5040"/>
+        </w:tabs>
+        <w:ind w:left="5040" w:hanging="360"/>
+      </w:pPr>
+    </w:lvl>
+    <w:lvl w:ilvl="7" w:tentative="1">
+      <w:start w:val="1"/>
+      <w:numFmt w:val="decimal"/>
+      <w:lvlText w:val="%8."/>
+      <w:lvlJc w:val="left"/>
+      <w:pPr>
+        <w:tabs>
+          <w:tab w:val="num" w:pos="5760"/>
+        </w:tabs>
+        <w:ind w:left="5760" w:hanging="360"/>
+      </w:pPr>
+    </w:lvl>
+    <w:lvl w:ilvl="8" w:tentative="1">
+      <w:start w:val="1"/>
+      <w:numFmt w:val="decimal"/>
+      <w:lvlText w:val="%9."/>
+      <w:lvlJc w:val="left"/>
+      <w:pPr>
+        <w:tabs>
+          <w:tab w:val="num" w:pos="6480"/>
+        </w:tabs>
+        <w:ind w:left="6480" w:hanging="360"/>
+      </w:pPr>
+    </w:lvl>
+  </w:abstractNum>
+  <w:abstractNum w:abstractNumId="5" w15:restartNumberingAfterBreak="0">
+    <w:nsid w:val="2F7A195F"/>
+    <w:multiLevelType w:val="multilevel"/>
+    <w:tmpl w:val="0182543E"/>
+    <w:lvl w:ilvl="0">
+      <w:start w:val="1"/>
+      <w:numFmt w:val="bullet"/>
+      <w:lvlText w:val=""/>
+      <w:lvlJc w:val="left"/>
+      <w:pPr>
+        <w:tabs>
+          <w:tab w:val="num" w:pos="720"/>
+        </w:tabs>
+        <w:ind w:left="720" w:hanging="360"/>
+      </w:pPr>
+      <w:rPr>
+        <w:rFonts w:ascii="Symbol" w:hAnsi="Symbol" w:hint="default"/>
+        <w:sz w:val="20"/>
+      </w:rPr>
+    </w:lvl>
+    <w:lvl w:ilvl="1" w:tentative="1">
+      <w:start w:val="1"/>
+      <w:numFmt w:val="bullet"/>
+      <w:lvlText w:val="o"/>
+      <w:lvlJc w:val="left"/>
+      <w:pPr>
+        <w:tabs>
+          <w:tab w:val="num" w:pos="1440"/>
+        </w:tabs>
+        <w:ind w:left="1440" w:hanging="360"/>
+      </w:pPr>
+      <w:rPr>
+        <w:rFonts w:ascii="Courier New" w:hAnsi="Courier New" w:hint="default"/>
+        <w:sz w:val="20"/>
+      </w:rPr>
+    </w:lvl>
+    <w:lvl w:ilvl="2" w:tentative="1">
+      <w:start w:val="1"/>
+      <w:numFmt w:val="bullet"/>
+      <w:lvlText w:val=""/>
+      <w:lvlJc w:val="left"/>
+      <w:pPr>
+        <w:tabs>
+          <w:tab w:val="num" w:pos="2160"/>
+        </w:tabs>
+        <w:ind w:left="2160" w:hanging="360"/>
+      </w:pPr>
+      <w:rPr>
+        <w:rFonts w:ascii="Wingdings" w:hAnsi="Wingdings" w:hint="default"/>
+        <w:sz w:val="20"/>
+      </w:rPr>
+    </w:lvl>
+    <w:lvl w:ilvl="3" w:tentative="1">
+      <w:start w:val="1"/>
+      <w:numFmt w:val="bullet"/>
+      <w:lvlText w:val=""/>
+      <w:lvlJc w:val="left"/>
+      <w:pPr>
+        <w:tabs>
+          <w:tab w:val="num" w:pos="2880"/>
+        </w:tabs>
+        <w:ind w:left="2880" w:hanging="360"/>
+      </w:pPr>
+      <w:rPr>
+        <w:rFonts w:ascii="Wingdings" w:hAnsi="Wingdings" w:hint="default"/>
+        <w:sz w:val="20"/>
+      </w:rPr>
+    </w:lvl>
+    <w:lvl w:ilvl="4" w:tentative="1">
+      <w:start w:val="1"/>
+      <w:numFmt w:val="bullet"/>
+      <w:lvlText w:val=""/>
+      <w:lvlJc w:val="left"/>
+      <w:pPr>
+        <w:tabs>
+          <w:tab w:val="num" w:pos="3600"/>
+        </w:tabs>
+        <w:ind w:left="3600" w:hanging="360"/>
+      </w:pPr>
+      <w:rPr>
+        <w:rFonts w:ascii="Wingdings" w:hAnsi="Wingdings" w:hint="default"/>
+        <w:sz w:val="20"/>
+      </w:rPr>
+    </w:lvl>
+    <w:lvl w:ilvl="5" w:tentative="1">
+      <w:start w:val="1"/>
+      <w:numFmt w:val="bullet"/>
+      <w:lvlText w:val=""/>
+      <w:lvlJc w:val="left"/>
+      <w:pPr>
+        <w:tabs>
+          <w:tab w:val="num" w:pos="4320"/>
+        </w:tabs>
+        <w:ind w:left="4320" w:hanging="360"/>
+      </w:pPr>
+      <w:rPr>
+        <w:rFonts w:ascii="Wingdings" w:hAnsi="Wingdings" w:hint="default"/>
+        <w:sz w:val="20"/>
+      </w:rPr>
+    </w:lvl>
+    <w:lvl w:ilvl="6" w:tentative="1">
+      <w:start w:val="1"/>
+      <w:numFmt w:val="bullet"/>
+      <w:lvlText w:val=""/>
+      <w:lvlJc w:val="left"/>
+      <w:pPr>
+        <w:tabs>
+          <w:tab w:val="num" w:pos="5040"/>
+        </w:tabs>
+        <w:ind w:left="5040" w:hanging="360"/>
+      </w:pPr>
+      <w:rPr>
+        <w:rFonts w:ascii="Wingdings" w:hAnsi="Wingdings" w:hint="default"/>
+        <w:sz w:val="20"/>
+      </w:rPr>
+    </w:lvl>
+    <w:lvl w:ilvl="7" w:tentative="1">
+      <w:start w:val="1"/>
+      <w:numFmt w:val="bullet"/>
+      <w:lvlText w:val=""/>
+      <w:lvlJc w:val="left"/>
+      <w:pPr>
+        <w:tabs>
+          <w:tab w:val="num" w:pos="5760"/>
+        </w:tabs>
+        <w:ind w:left="5760" w:hanging="360"/>
+      </w:pPr>
+      <w:rPr>
+        <w:rFonts w:ascii="Wingdings" w:hAnsi="Wingdings" w:hint="default"/>
+        <w:sz w:val="20"/>
+      </w:rPr>
+    </w:lvl>
+    <w:lvl w:ilvl="8" w:tentative="1">
+      <w:start w:val="1"/>
+      <w:numFmt w:val="bullet"/>
+      <w:lvlText w:val=""/>
+      <w:lvlJc w:val="left"/>
+      <w:pPr>
+        <w:tabs>
+          <w:tab w:val="num" w:pos="6480"/>
+        </w:tabs>
+        <w:ind w:left="6480" w:hanging="360"/>
+      </w:pPr>
+      <w:rPr>
+        <w:rFonts w:ascii="Wingdings" w:hAnsi="Wingdings" w:hint="default"/>
+        <w:sz w:val="20"/>
+      </w:rPr>
+    </w:lvl>
+  </w:abstractNum>
+  <w:abstractNum w:abstractNumId="6" w15:restartNumberingAfterBreak="0">
+    <w:nsid w:val="3A074E0A"/>
+    <w:multiLevelType w:val="multilevel"/>
+    <w:tmpl w:val="427AA40E"/>
+    <w:lvl w:ilvl="0">
+      <w:start w:val="1"/>
+      <w:numFmt w:val="decimal"/>
+      <w:lvlText w:val="%1."/>
+      <w:lvlJc w:val="left"/>
+      <w:pPr>
+        <w:tabs>
+          <w:tab w:val="num" w:pos="720"/>
+        </w:tabs>
+        <w:ind w:left="720" w:hanging="360"/>
+      </w:pPr>
+    </w:lvl>
+    <w:lvl w:ilvl="1">
+      <w:start w:val="1"/>
+      <w:numFmt w:val="bullet"/>
+      <w:lvlText w:val="o"/>
+      <w:lvlJc w:val="left"/>
+      <w:pPr>
+        <w:tabs>
+          <w:tab w:val="num" w:pos="1440"/>
+        </w:tabs>
+        <w:ind w:left="1440" w:hanging="360"/>
+      </w:pPr>
+      <w:rPr>
+        <w:rFonts w:ascii="Courier New" w:hAnsi="Courier New" w:hint="default"/>
+        <w:sz w:val="20"/>
+      </w:rPr>
+    </w:lvl>
+    <w:lvl w:ilvl="2" w:tentative="1">
+      <w:start w:val="1"/>
+      <w:numFmt w:val="decimal"/>
+      <w:lvlText w:val="%3."/>
+      <w:lvlJc w:val="left"/>
+      <w:pPr>
+        <w:tabs>
+          <w:tab w:val="num" w:pos="2160"/>
+        </w:tabs>
+        <w:ind w:left="2160" w:hanging="360"/>
+      </w:pPr>
+    </w:lvl>
+    <w:lvl w:ilvl="3" w:tentative="1">
+      <w:start w:val="1"/>
+      <w:numFmt w:val="decimal"/>
+      <w:lvlText w:val="%4."/>
+      <w:lvlJc w:val="left"/>
+      <w:pPr>
+        <w:tabs>
+          <w:tab w:val="num" w:pos="2880"/>
+        </w:tabs>
+        <w:ind w:left="2880" w:hanging="360"/>
+      </w:pPr>
+    </w:lvl>
+    <w:lvl w:ilvl="4" w:tentative="1">
+      <w:start w:val="1"/>
+      <w:numFmt w:val="decimal"/>
+      <w:lvlText w:val="%5."/>
+      <w:lvlJc w:val="left"/>
+      <w:pPr>
+        <w:tabs>
+          <w:tab w:val="num" w:pos="3600"/>
+        </w:tabs>
+        <w:ind w:left="3600" w:hanging="360"/>
+      </w:pPr>
+    </w:lvl>
+    <w:lvl w:ilvl="5" w:tentative="1">
+      <w:start w:val="1"/>
+      <w:numFmt w:val="decimal"/>
+      <w:lvlText w:val="%6."/>
+      <w:lvlJc w:val="left"/>
+      <w:pPr>
+        <w:tabs>
+          <w:tab w:val="num" w:pos="4320"/>
+        </w:tabs>
+        <w:ind w:left="4320" w:hanging="360"/>
+      </w:pPr>
+    </w:lvl>
+    <w:lvl w:ilvl="6" w:tentative="1">
+      <w:start w:val="1"/>
+      <w:numFmt w:val="decimal"/>
+      <w:lvlText w:val="%7."/>
+      <w:lvlJc w:val="left"/>
+      <w:pPr>
+        <w:tabs>
+          <w:tab w:val="num" w:pos="5040"/>
+        </w:tabs>
+        <w:ind w:left="5040" w:hanging="360"/>
+      </w:pPr>
+    </w:lvl>
+    <w:lvl w:ilvl="7" w:tentative="1">
+      <w:start w:val="1"/>
+      <w:numFmt w:val="decimal"/>
+      <w:lvlText w:val="%8."/>
+      <w:lvlJc w:val="left"/>
+      <w:pPr>
+        <w:tabs>
+          <w:tab w:val="num" w:pos="5760"/>
+        </w:tabs>
+        <w:ind w:left="5760" w:hanging="360"/>
+      </w:pPr>
+    </w:lvl>
+    <w:lvl w:ilvl="8" w:tentative="1">
+      <w:start w:val="1"/>
+      <w:numFmt w:val="decimal"/>
+      <w:lvlText w:val="%9."/>
+      <w:lvlJc w:val="left"/>
+      <w:pPr>
+        <w:tabs>
+          <w:tab w:val="num" w:pos="6480"/>
+        </w:tabs>
+        <w:ind w:left="6480" w:hanging="360"/>
+      </w:pPr>
+    </w:lvl>
+  </w:abstractNum>
+  <w:abstractNum w:abstractNumId="7" w15:restartNumberingAfterBreak="0">
+    <w:nsid w:val="507F5DC3"/>
+    <w:multiLevelType w:val="hybridMultilevel"/>
+    <w:tmpl w:val="BAA4B8F8"/>
+    <w:lvl w:ilvl="0" w:tplc="40090001">
+      <w:start w:val="1"/>
+      <w:numFmt w:val="bullet"/>
+      <w:lvlText w:val=""/>
+      <w:lvlJc w:val="left"/>
+      <w:pPr>
+        <w:ind w:left="1080" w:hanging="360"/>
+      </w:pPr>
+      <w:rPr>
+        <w:rFonts w:ascii="Symbol" w:hAnsi="Symbol" w:hint="default"/>
+      </w:rPr>
+    </w:lvl>
+    <w:lvl w:ilvl="1" w:tplc="40090003" w:tentative="1">
+      <w:start w:val="1"/>
+      <w:numFmt w:val="bullet"/>
+      <w:lvlText w:val="o"/>
+      <w:lvlJc w:val="left"/>
+      <w:pPr>
+        <w:ind w:left="1800" w:hanging="360"/>
+      </w:pPr>
+      <w:rPr>
+        <w:rFonts w:ascii="Courier New" w:hAnsi="Courier New" w:cs="Courier New" w:hint="default"/>
+      </w:rPr>
+    </w:lvl>
+    <w:lvl w:ilvl="2" w:tplc="40090005" w:tentative="1">
+      <w:start w:val="1"/>
+      <w:numFmt w:val="bullet"/>
+      <w:lvlText w:val=""/>
+      <w:lvlJc w:val="left"/>
+      <w:pPr>
+        <w:ind w:left="2520" w:hanging="360"/>
+      </w:pPr>
+      <w:rPr>
+        <w:rFonts w:ascii="Wingdings" w:hAnsi="Wingdings" w:hint="default"/>
+      </w:rPr>
+    </w:lvl>
+    <w:lvl w:ilvl="3" w:tplc="40090001" w:tentative="1">
+      <w:start w:val="1"/>
+      <w:numFmt w:val="bullet"/>
+      <w:lvlText w:val=""/>
+      <w:lvlJc w:val="left"/>
+      <w:pPr>
+        <w:ind w:left="3240" w:hanging="360"/>
+      </w:pPr>
+      <w:rPr>
+        <w:rFonts w:ascii="Symbol" w:hAnsi="Symbol" w:hint="default"/>
+      </w:rPr>
+    </w:lvl>
+    <w:lvl w:ilvl="4" w:tplc="40090003" w:tentative="1">
+      <w:start w:val="1"/>
+      <w:numFmt w:val="bullet"/>
+      <w:lvlText w:val="o"/>
+      <w:lvlJc w:val="left"/>
+      <w:pPr>
+        <w:ind w:left="3960" w:hanging="360"/>
+      </w:pPr>
+      <w:rPr>
+        <w:rFonts w:ascii="Courier New" w:hAnsi="Courier New" w:cs="Courier New" w:hint="default"/>
+      </w:rPr>
+    </w:lvl>
+    <w:lvl w:ilvl="5" w:tplc="40090005" w:tentative="1">
+      <w:start w:val="1"/>
+      <w:numFmt w:val="bullet"/>
+      <w:lvlText w:val=""/>
+      <w:lvlJc w:val="left"/>
+      <w:pPr>
+        <w:ind w:left="4680" w:hanging="360"/>
+      </w:pPr>
+      <w:rPr>
+        <w:rFonts w:ascii="Wingdings" w:hAnsi="Wingdings" w:hint="default"/>
+      </w:rPr>
+    </w:lvl>
+    <w:lvl w:ilvl="6" w:tplc="40090001" w:tentative="1">
+      <w:start w:val="1"/>
+      <w:numFmt w:val="bullet"/>
+      <w:lvlText w:val=""/>
+      <w:lvlJc w:val="left"/>
+      <w:pPr>
+        <w:ind w:left="5400" w:hanging="360"/>
+      </w:pPr>
+      <w:rPr>
+        <w:rFonts w:ascii="Symbol" w:hAnsi="Symbol" w:hint="default"/>
+      </w:rPr>
+    </w:lvl>
+    <w:lvl w:ilvl="7" w:tplc="40090003" w:tentative="1">
+      <w:start w:val="1"/>
+      <w:numFmt w:val="bullet"/>
+      <w:lvlText w:val="o"/>
+      <w:lvlJc w:val="left"/>
+      <w:pPr>
+        <w:ind w:left="6120" w:hanging="360"/>
+      </w:pPr>
+      <w:rPr>
+        <w:rFonts w:ascii="Courier New" w:hAnsi="Courier New" w:cs="Courier New" w:hint="default"/>
+      </w:rPr>
+    </w:lvl>
+    <w:lvl w:ilvl="8" w:tplc="40090005" w:tentative="1">
+      <w:start w:val="1"/>
+      <w:numFmt w:val="bullet"/>
+      <w:lvlText w:val=""/>
+      <w:lvlJc w:val="left"/>
+      <w:pPr>
+        <w:ind w:left="6840" w:hanging="360"/>
+      </w:pPr>
+      <w:rPr>
+        <w:rFonts w:ascii="Wingdings" w:hAnsi="Wingdings" w:hint="default"/>
+      </w:rPr>
+    </w:lvl>
+  </w:abstractNum>
+  <w:abstractNum w:abstractNumId="8" w15:restartNumberingAfterBreak="0">
+    <w:nsid w:val="52FC5FA5"/>
+    <w:multiLevelType w:val="multilevel"/>
+    <w:tmpl w:val="EA10F0C8"/>
+    <w:lvl w:ilvl="0">
+      <w:start w:val="1"/>
+      <w:numFmt w:val="bullet"/>
+      <w:lvlText w:val=""/>
+      <w:lvlJc w:val="left"/>
+      <w:pPr>
+        <w:tabs>
+          <w:tab w:val="num" w:pos="720"/>
+        </w:tabs>
+        <w:ind w:left="720" w:hanging="360"/>
+      </w:pPr>
+      <w:rPr>
+        <w:rFonts w:ascii="Symbol" w:hAnsi="Symbol" w:hint="default"/>
+        <w:sz w:val="20"/>
+      </w:rPr>
+    </w:lvl>
+    <w:lvl w:ilvl="1" w:tentative="1">
+      <w:start w:val="1"/>
+      <w:numFmt w:val="bullet"/>
+      <w:lvlText w:val="o"/>
+      <w:lvlJc w:val="left"/>
+      <w:pPr>
+        <w:tabs>
+          <w:tab w:val="num" w:pos="1440"/>
+        </w:tabs>
+        <w:ind w:left="1440" w:hanging="360"/>
+      </w:pPr>
+      <w:rPr>
+        <w:rFonts w:ascii="Courier New" w:hAnsi="Courier New" w:hint="default"/>
+        <w:sz w:val="20"/>
+      </w:rPr>
+    </w:lvl>
+    <w:lvl w:ilvl="2" w:tentative="1">
+      <w:start w:val="1"/>
+      <w:numFmt w:val="bullet"/>
+      <w:lvlText w:val=""/>
+      <w:lvlJc w:val="left"/>
+      <w:pPr>
+        <w:tabs>
+          <w:tab w:val="num" w:pos="2160"/>
+        </w:tabs>
+        <w:ind w:left="2160" w:hanging="360"/>
+      </w:pPr>
+      <w:rPr>
+        <w:rFonts w:ascii="Wingdings" w:hAnsi="Wingdings" w:hint="default"/>
+        <w:sz w:val="20"/>
+      </w:rPr>
+    </w:lvl>
+    <w:lvl w:ilvl="3" w:tentative="1">
+      <w:start w:val="1"/>
+      <w:numFmt w:val="bullet"/>
+      <w:lvlText w:val=""/>
+      <w:lvlJc w:val="left"/>
+      <w:pPr>
+        <w:tabs>
+          <w:tab w:val="num" w:pos="2880"/>
+        </w:tabs>
+        <w:ind w:left="2880" w:hanging="360"/>
+      </w:pPr>
+      <w:rPr>
+        <w:rFonts w:ascii="Wingdings" w:hAnsi="Wingdings" w:hint="default"/>
+        <w:sz w:val="20"/>
+      </w:rPr>
+    </w:lvl>
+    <w:lvl w:ilvl="4" w:tentative="1">
+      <w:start w:val="1"/>
+      <w:numFmt w:val="bullet"/>
+      <w:lvlText w:val=""/>
+      <w:lvlJc w:val="left"/>
+      <w:pPr>
+        <w:tabs>
+          <w:tab w:val="num" w:pos="3600"/>
+        </w:tabs>
+        <w:ind w:left="3600" w:hanging="360"/>
+      </w:pPr>
+      <w:rPr>
+        <w:rFonts w:ascii="Wingdings" w:hAnsi="Wingdings" w:hint="default"/>
+        <w:sz w:val="20"/>
+      </w:rPr>
+    </w:lvl>
+    <w:lvl w:ilvl="5" w:tentative="1">
+      <w:start w:val="1"/>
+      <w:numFmt w:val="bullet"/>
+      <w:lvlText w:val=""/>
+      <w:lvlJc w:val="left"/>
+      <w:pPr>
+        <w:tabs>
+          <w:tab w:val="num" w:pos="4320"/>
+        </w:tabs>
+        <w:ind w:left="4320" w:hanging="360"/>
+      </w:pPr>
+      <w:rPr>
+        <w:rFonts w:ascii="Wingdings" w:hAnsi="Wingdings" w:hint="default"/>
+        <w:sz w:val="20"/>
+      </w:rPr>
+    </w:lvl>
+    <w:lvl w:ilvl="6" w:tentative="1">
+      <w:start w:val="1"/>
+      <w:numFmt w:val="bullet"/>
+      <w:lvlText w:val=""/>
+      <w:lvlJc w:val="left"/>
+      <w:pPr>
+        <w:tabs>
+          <w:tab w:val="num" w:pos="5040"/>
+        </w:tabs>
+        <w:ind w:left="5040" w:hanging="360"/>
+      </w:pPr>
+      <w:rPr>
+        <w:rFonts w:ascii="Wingdings" w:hAnsi="Wingdings" w:hint="default"/>
+        <w:sz w:val="20"/>
+      </w:rPr>
+    </w:lvl>
+    <w:lvl w:ilvl="7" w:tentative="1">
+      <w:start w:val="1"/>
+      <w:numFmt w:val="bullet"/>
+      <w:lvlText w:val=""/>
+      <w:lvlJc w:val="left"/>
+      <w:pPr>
+        <w:tabs>
+          <w:tab w:val="num" w:pos="5760"/>
+        </w:tabs>
+        <w:ind w:left="5760" w:hanging="360"/>
+      </w:pPr>
+      <w:rPr>
+        <w:rFonts w:ascii="Wingdings" w:hAnsi="Wingdings" w:hint="default"/>
+        <w:sz w:val="20"/>
+      </w:rPr>
+    </w:lvl>
+    <w:lvl w:ilvl="8" w:tentative="1">
+      <w:start w:val="1"/>
+      <w:numFmt w:val="bullet"/>
+      <w:lvlText w:val=""/>
+      <w:lvlJc w:val="left"/>
+      <w:pPr>
+        <w:tabs>
+          <w:tab w:val="num" w:pos="6480"/>
+        </w:tabs>
+        <w:ind w:left="6480" w:hanging="360"/>
+      </w:pPr>
+      <w:rPr>
+        <w:rFonts w:ascii="Wingdings" w:hAnsi="Wingdings" w:hint="default"/>
+        <w:sz w:val="20"/>
+      </w:rPr>
+    </w:lvl>
+  </w:abstractNum>
+  <w:abstractNum w:abstractNumId="9" w15:restartNumberingAfterBreak="0">
+    <w:nsid w:val="71911A67"/>
+    <w:multiLevelType w:val="hybridMultilevel"/>
+    <w:tmpl w:val="D98EC210"/>
+    <w:lvl w:ilvl="0" w:tplc="40090001">
+      <w:start w:val="1"/>
+      <w:numFmt w:val="bullet"/>
+      <w:lvlText w:val=""/>
+      <w:lvlJc w:val="left"/>
+      <w:pPr>
+        <w:ind w:left="2880" w:hanging="360"/>
+      </w:pPr>
+      <w:rPr>
+        <w:rFonts w:ascii="Symbol" w:hAnsi="Symbol" w:hint="default"/>
+      </w:rPr>
+    </w:lvl>
+    <w:lvl w:ilvl="1" w:tplc="40090003" w:tentative="1">
+      <w:start w:val="1"/>
+      <w:numFmt w:val="bullet"/>
+      <w:lvlText w:val="o"/>
+      <w:lvlJc w:val="left"/>
+      <w:pPr>
+        <w:ind w:left="3600" w:hanging="360"/>
+      </w:pPr>
+      <w:rPr>
+        <w:rFonts w:ascii="Courier New" w:hAnsi="Courier New" w:cs="Courier New" w:hint="default"/>
+      </w:rPr>
+    </w:lvl>
+    <w:lvl w:ilvl="2" w:tplc="40090005" w:tentative="1">
+      <w:start w:val="1"/>
+      <w:numFmt w:val="bullet"/>
+      <w:lvlText w:val=""/>
+      <w:lvlJc w:val="left"/>
+      <w:pPr>
+        <w:ind w:left="4320" w:hanging="360"/>
+      </w:pPr>
+      <w:rPr>
+        <w:rFonts w:ascii="Wingdings" w:hAnsi="Wingdings" w:hint="default"/>
+      </w:rPr>
+    </w:lvl>
+    <w:lvl w:ilvl="3" w:tplc="40090001" w:tentative="1">
+      <w:start w:val="1"/>
+      <w:numFmt w:val="bullet"/>
+      <w:lvlText w:val=""/>
+      <w:lvlJc w:val="left"/>
+      <w:pPr>
+        <w:ind w:left="5040" w:hanging="360"/>
+      </w:pPr>
+      <w:rPr>
+        <w:rFonts w:ascii="Symbol" w:hAnsi="Symbol" w:hint="default"/>
+      </w:rPr>
+    </w:lvl>
+    <w:lvl w:ilvl="4" w:tplc="40090003" w:tentative="1">
+      <w:start w:val="1"/>
+      <w:numFmt w:val="bullet"/>
+      <w:lvlText w:val="o"/>
+      <w:lvlJc w:val="left"/>
+      <w:pPr>
+        <w:ind w:left="5760" w:hanging="360"/>
+      </w:pPr>
+      <w:rPr>
+        <w:rFonts w:ascii="Courier New" w:hAnsi="Courier New" w:cs="Courier New" w:hint="default"/>
+      </w:rPr>
+    </w:lvl>
+    <w:lvl w:ilvl="5" w:tplc="40090005" w:tentative="1">
+      <w:start w:val="1"/>
+      <w:numFmt w:val="bullet"/>
+      <w:lvlText w:val=""/>
+      <w:lvlJc w:val="left"/>
+      <w:pPr>
+        <w:ind w:left="6480" w:hanging="360"/>
+      </w:pPr>
+      <w:rPr>
+        <w:rFonts w:ascii="Wingdings" w:hAnsi="Wingdings" w:hint="default"/>
+      </w:rPr>
+    </w:lvl>
+    <w:lvl w:ilvl="6" w:tplc="40090001" w:tentative="1">
+      <w:start w:val="1"/>
+      <w:numFmt w:val="bullet"/>
+      <w:lvlText w:val=""/>
+      <w:lvlJc w:val="left"/>
+      <w:pPr>
+        <w:ind w:left="7200" w:hanging="360"/>
+      </w:pPr>
+      <w:rPr>
+        <w:rFonts w:ascii="Symbol" w:hAnsi="Symbol" w:hint="default"/>
+      </w:rPr>
+    </w:lvl>
+    <w:lvl w:ilvl="7" w:tplc="40090003" w:tentative="1">
+      <w:start w:val="1"/>
+      <w:numFmt w:val="bullet"/>
+      <w:lvlText w:val="o"/>
+      <w:lvlJc w:val="left"/>
+      <w:pPr>
+        <w:ind w:left="7920" w:hanging="360"/>
+      </w:pPr>
+      <w:rPr>
+        <w:rFonts w:ascii="Courier New" w:hAnsi="Courier New" w:cs="Courier New" w:hint="default"/>
+      </w:rPr>
+    </w:lvl>
+    <w:lvl w:ilvl="8" w:tplc="40090005" w:tentative="1">
+      <w:start w:val="1"/>
+      <w:numFmt w:val="bullet"/>
+      <w:lvlText w:val=""/>
+      <w:lvlJc w:val="left"/>
+      <w:pPr>
+        <w:ind w:left="8640" w:hanging="360"/>
+      </w:pPr>
+      <w:rPr>
+        <w:rFonts w:ascii="Wingdings" w:hAnsi="Wingdings" w:hint="default"/>
+      </w:rPr>
+    </w:lvl>
+  </w:abstractNum>
+  <w:abstractNum w:abstractNumId="10" w15:restartNumberingAfterBreak="0">
+    <w:nsid w:val="7A086638"/>
+    <w:multiLevelType w:val="multilevel"/>
+    <w:tmpl w:val="7BC49BD8"/>
+    <w:lvl w:ilvl="0">
+      <w:start w:val="1"/>
+      <w:numFmt w:val="decimal"/>
+      <w:lvlText w:val="%1."/>
+      <w:lvlJc w:val="left"/>
+      <w:pPr>
+        <w:tabs>
+          <w:tab w:val="num" w:pos="720"/>
+        </w:tabs>
+        <w:ind w:left="720" w:hanging="360"/>
+      </w:pPr>
+    </w:lvl>
+    <w:lvl w:ilvl="1" w:tentative="1">
+      <w:start w:val="1"/>
+      <w:numFmt w:val="decimal"/>
+      <w:lvlText w:val="%2."/>
+      <w:lvlJc w:val="left"/>
+      <w:pPr>
+        <w:tabs>
+          <w:tab w:val="num" w:pos="1440"/>
+        </w:tabs>
+        <w:ind w:left="1440" w:hanging="360"/>
+      </w:pPr>
+    </w:lvl>
+    <w:lvl w:ilvl="2" w:tentative="1">
+      <w:start w:val="1"/>
+      <w:numFmt w:val="decimal"/>
+      <w:lvlText w:val="%3."/>
+      <w:lvlJc w:val="left"/>
+      <w:pPr>
+        <w:tabs>
+          <w:tab w:val="num" w:pos="2160"/>
+        </w:tabs>
+        <w:ind w:left="2160" w:hanging="360"/>
+      </w:pPr>
+    </w:lvl>
+    <w:lvl w:ilvl="3" w:tentative="1">
+      <w:start w:val="1"/>
+      <w:numFmt w:val="decimal"/>
+      <w:lvlText w:val="%4."/>
+      <w:lvlJc w:val="left"/>
+      <w:pPr>
+        <w:tabs>
+          <w:tab w:val="num" w:pos="2880"/>
+        </w:tabs>
+        <w:ind w:left="2880" w:hanging="360"/>
+      </w:pPr>
+    </w:lvl>
+    <w:lvl w:ilvl="4" w:tentative="1">
+      <w:start w:val="1"/>
+      <w:numFmt w:val="decimal"/>
+      <w:lvlText w:val="%5."/>
+      <w:lvlJc w:val="left"/>
+      <w:pPr>
+        <w:tabs>
+          <w:tab w:val="num" w:pos="3600"/>
+        </w:tabs>
+        <w:ind w:left="3600" w:hanging="360"/>
+      </w:pPr>
+    </w:lvl>
+    <w:lvl w:ilvl="5" w:tentative="1">
+      <w:start w:val="1"/>
+      <w:numFmt w:val="decimal"/>
+      <w:lvlText w:val="%6."/>
+      <w:lvlJc w:val="left"/>
+      <w:pPr>
+        <w:tabs>
+          <w:tab w:val="num" w:pos="4320"/>
+        </w:tabs>
+        <w:ind w:left="4320" w:hanging="360"/>
+      </w:pPr>
+    </w:lvl>
+    <w:lvl w:ilvl="6" w:tentative="1">
+      <w:start w:val="1"/>
+      <w:numFmt w:val="decimal"/>
+      <w:lvlText w:val="%7."/>
+      <w:lvlJc w:val="left"/>
+      <w:pPr>
+        <w:tabs>
+          <w:tab w:val="num" w:pos="5040"/>
+        </w:tabs>
+        <w:ind w:left="5040" w:hanging="360"/>
+      </w:pPr>
+    </w:lvl>
+    <w:lvl w:ilvl="7" w:tentative="1">
+      <w:start w:val="1"/>
+      <w:numFmt w:val="decimal"/>
+      <w:lvlText w:val="%8."/>
+      <w:lvlJc w:val="left"/>
+      <w:pPr>
+        <w:tabs>
+          <w:tab w:val="num" w:pos="5760"/>
+        </w:tabs>
+        <w:ind w:left="5760" w:hanging="360"/>
+      </w:pPr>
+    </w:lvl>
+    <w:lvl w:ilvl="8" w:tentative="1">
+      <w:start w:val="1"/>
+      <w:numFmt w:val="decimal"/>
+      <w:lvlText w:val="%9."/>
+      <w:lvlJc w:val="left"/>
+      <w:pPr>
+        <w:tabs>
+          <w:tab w:val="num" w:pos="6480"/>
+        </w:tabs>
+        <w:ind w:left="6480" w:hanging="360"/>
+      </w:pPr>
+    </w:lvl>
+  </w:abstractNum>
+  <w:abstractNum w:abstractNumId="11" w15:restartNumberingAfterBreak="0">
+    <w:nsid w:val="7C191EEB"/>
+    <w:multiLevelType w:val="hybridMultilevel"/>
+    <w:tmpl w:val="A04629FC"/>
+    <w:lvl w:ilvl="0" w:tplc="40090001">
+      <w:start w:val="1"/>
+      <w:numFmt w:val="bullet"/>
+      <w:lvlText w:val=""/>
+      <w:lvlJc w:val="left"/>
+      <w:pPr>
+        <w:ind w:left="1440" w:hanging="360"/>
+      </w:pPr>
+      <w:rPr>
+        <w:rFonts w:ascii="Symbol" w:hAnsi="Symbol" w:hint="default"/>
+      </w:rPr>
+    </w:lvl>
+    <w:lvl w:ilvl="1" w:tplc="40090003" w:tentative="1">
+      <w:start w:val="1"/>
+      <w:numFmt w:val="bullet"/>
+      <w:lvlText w:val="o"/>
+      <w:lvlJc w:val="left"/>
+      <w:pPr>
+        <w:ind w:left="2160" w:hanging="360"/>
+      </w:pPr>
+      <w:rPr>
+        <w:rFonts w:ascii="Courier New" w:hAnsi="Courier New" w:cs="Courier New" w:hint="default"/>
+      </w:rPr>
+    </w:lvl>
+    <w:lvl w:ilvl="2" w:tplc="40090005" w:tentative="1">
+      <w:start w:val="1"/>
+      <w:numFmt w:val="bullet"/>
+      <w:lvlText w:val=""/>
+      <w:lvlJc w:val="left"/>
+      <w:pPr>
+        <w:ind w:left="2880" w:hanging="360"/>
+      </w:pPr>
+      <w:rPr>
+        <w:rFonts w:ascii="Wingdings" w:hAnsi="Wingdings" w:hint="default"/>
+      </w:rPr>
+    </w:lvl>
+    <w:lvl w:ilvl="3" w:tplc="40090001" w:tentative="1">
+      <w:start w:val="1"/>
+      <w:numFmt w:val="bullet"/>
+      <w:lvlText w:val=""/>
+      <w:lvlJc w:val="left"/>
+      <w:pPr>
+        <w:ind w:left="3600" w:hanging="360"/>
+      </w:pPr>
+      <w:rPr>
+        <w:rFonts w:ascii="Symbol" w:hAnsi="Symbol" w:hint="default"/>
+      </w:rPr>
+    </w:lvl>
+    <w:lvl w:ilvl="4" w:tplc="40090003" w:tentative="1">
+      <w:start w:val="1"/>
+      <w:numFmt w:val="bullet"/>
+      <w:lvlText w:val="o"/>
+      <w:lvlJc w:val="left"/>
+      <w:pPr>
+        <w:ind w:left="4320" w:hanging="360"/>
+      </w:pPr>
+      <w:rPr>
+        <w:rFonts w:ascii="Courier New" w:hAnsi="Courier New" w:cs="Courier New" w:hint="default"/>
+      </w:rPr>
+    </w:lvl>
+    <w:lvl w:ilvl="5" w:tplc="40090005" w:tentative="1">
+      <w:start w:val="1"/>
+      <w:numFmt w:val="bullet"/>
+      <w:lvlText w:val=""/>
+      <w:lvlJc w:val="left"/>
+      <w:pPr>
+        <w:ind w:left="5040" w:hanging="360"/>
+      </w:pPr>
+      <w:rPr>
+        <w:rFonts w:ascii="Wingdings" w:hAnsi="Wingdings" w:hint="default"/>
+      </w:rPr>
+    </w:lvl>
+    <w:lvl w:ilvl="6" w:tplc="40090001" w:tentative="1">
+      <w:start w:val="1"/>
+      <w:numFmt w:val="bullet"/>
+      <w:lvlText w:val=""/>
+      <w:lvlJc w:val="left"/>
+      <w:pPr>
+        <w:ind w:left="5760" w:hanging="360"/>
+      </w:pPr>
+      <w:rPr>
+        <w:rFonts w:ascii="Symbol" w:hAnsi="Symbol" w:hint="default"/>
+      </w:rPr>
+    </w:lvl>
+    <w:lvl w:ilvl="7" w:tplc="40090003" w:tentative="1">
+      <w:start w:val="1"/>
+      <w:numFmt w:val="bullet"/>
+      <w:lvlText w:val="o"/>
+      <w:lvlJc w:val="left"/>
+      <w:pPr>
+        <w:ind w:left="6480" w:hanging="360"/>
+      </w:pPr>
+      <w:rPr>
+        <w:rFonts w:ascii="Courier New" w:hAnsi="Courier New" w:cs="Courier New" w:hint="default"/>
+      </w:rPr>
+    </w:lvl>
+    <w:lvl w:ilvl="8" w:tplc="40090005" w:tentative="1">
+      <w:start w:val="1"/>
+      <w:numFmt w:val="bullet"/>
+      <w:lvlText w:val=""/>
+      <w:lvlJc w:val="left"/>
+      <w:pPr>
+        <w:ind w:left="7200" w:hanging="360"/>
+      </w:pPr>
+      <w:rPr>
+        <w:rFonts w:ascii="Wingdings" w:hAnsi="Wingdings" w:hint="default"/>
+      </w:rPr>
+    </w:lvl>
+  </w:abstractNum>
   <w:num w:numId="1" w16cid:durableId="1092511774">
     <w:abstractNumId w:val="0"/>
+  </w:num>
+  <w:num w:numId="2" w16cid:durableId="36705747">
+    <w:abstractNumId w:val="9"/>
+  </w:num>
+  <w:num w:numId="3" w16cid:durableId="632826936">
+    <w:abstractNumId w:val="3"/>
+  </w:num>
+  <w:num w:numId="4" w16cid:durableId="1538204838">
+    <w:abstractNumId w:val="4"/>
+  </w:num>
+  <w:num w:numId="5" w16cid:durableId="1968967421">
+    <w:abstractNumId w:val="8"/>
+  </w:num>
+  <w:num w:numId="6" w16cid:durableId="488403426">
+    <w:abstractNumId w:val="6"/>
+  </w:num>
+  <w:num w:numId="7" w16cid:durableId="673072498">
+    <w:abstractNumId w:val="11"/>
+  </w:num>
+  <w:num w:numId="8" w16cid:durableId="464084304">
+    <w:abstractNumId w:val="1"/>
+  </w:num>
+  <w:num w:numId="9" w16cid:durableId="14960803">
+    <w:abstractNumId w:val="7"/>
+  </w:num>
+  <w:num w:numId="10" w16cid:durableId="437988217">
+    <w:abstractNumId w:val="5"/>
+  </w:num>
+  <w:num w:numId="11" w16cid:durableId="639113484">
+    <w:abstractNumId w:val="10"/>
+  </w:num>
+  <w:num w:numId="12" w16cid:durableId="682245194">
+    <w:abstractNumId w:val="2"/>
   </w:num>
 </w:numbering>
 </file>
@@ -1300,6 +5627,60 @@
       <w:spacing w:val="5"/>
     </w:rPr>
   </w:style>
+  <w:style w:type="paragraph" w:styleId="NormalWeb">
+    <w:name w:val="Normal (Web)"/>
+    <w:basedOn w:val="Normal"/>
+    <w:uiPriority w:val="99"/>
+    <w:unhideWhenUsed/>
+    <w:rsid w:val="00F024BC"/>
+    <w:pPr>
+      <w:spacing w:before="100" w:beforeAutospacing="1" w:after="100" w:afterAutospacing="1" w:line="240" w:lineRule="auto"/>
+    </w:pPr>
+    <w:rPr>
+      <w:rFonts w:ascii="Times New Roman" w:eastAsia="Times New Roman" w:hAnsi="Times New Roman" w:cs="Times New Roman"/>
+      <w:kern w:val="0"/>
+      <w:sz w:val="24"/>
+      <w:szCs w:val="24"/>
+      <w:lang w:eastAsia="en-IN"/>
+      <w14:ligatures w14:val="none"/>
+    </w:rPr>
+  </w:style>
+  <w:style w:type="character" w:styleId="HTMLCode">
+    <w:name w:val="HTML Code"/>
+    <w:basedOn w:val="DefaultParagraphFont"/>
+    <w:uiPriority w:val="99"/>
+    <w:semiHidden/>
+    <w:unhideWhenUsed/>
+    <w:rsid w:val="004D13E9"/>
+    <w:rPr>
+      <w:rFonts w:ascii="Courier New" w:eastAsia="Times New Roman" w:hAnsi="Courier New" w:cs="Courier New"/>
+      <w:sz w:val="20"/>
+      <w:szCs w:val="20"/>
+    </w:rPr>
+  </w:style>
+  <w:style w:type="character" w:styleId="Hyperlink">
+    <w:name w:val="Hyperlink"/>
+    <w:basedOn w:val="DefaultParagraphFont"/>
+    <w:uiPriority w:val="99"/>
+    <w:unhideWhenUsed/>
+    <w:rsid w:val="004D13E9"/>
+    <w:rPr>
+      <w:color w:val="0563C1" w:themeColor="hyperlink"/>
+      <w:u w:val="single"/>
+    </w:rPr>
+  </w:style>
+  <w:style w:type="character" w:styleId="UnresolvedMention">
+    <w:name w:val="Unresolved Mention"/>
+    <w:basedOn w:val="DefaultParagraphFont"/>
+    <w:uiPriority w:val="99"/>
+    <w:semiHidden/>
+    <w:unhideWhenUsed/>
+    <w:rsid w:val="004D13E9"/>
+    <w:rPr>
+      <w:color w:val="605E5C"/>
+      <w:shd w:val="clear" w:color="auto" w:fill="E1DFDD"/>
+    </w:rPr>
+  </w:style>
 </w:styles>
 </file>
 

</xml_diff>

<commit_message>
able to share screen with partner by sharing room id
</commit_message>
<xml_diff>
--- a/Info.docx
+++ b/Info.docx
@@ -52,12 +52,21 @@
           <w:lang w:val="en-US"/>
         </w:rPr>
       </w:pPr>
-      <w:r>
-        <w:rPr>
-          <w:rFonts w:asciiTheme="majorHAnsi" w:hAnsiTheme="majorHAnsi" w:cstheme="majorHAnsi"/>
-          <w:lang w:val="en-US"/>
-        </w:rPr>
-        <w:t xml:space="preserve">Backend  - installed </w:t>
+      <w:proofErr w:type="gramStart"/>
+      <w:r>
+        <w:rPr>
+          <w:rFonts w:asciiTheme="majorHAnsi" w:hAnsiTheme="majorHAnsi" w:cstheme="majorHAnsi"/>
+          <w:lang w:val="en-US"/>
+        </w:rPr>
+        <w:t>Backend  -</w:t>
+      </w:r>
+      <w:proofErr w:type="gramEnd"/>
+      <w:r>
+        <w:rPr>
+          <w:rFonts w:asciiTheme="majorHAnsi" w:hAnsiTheme="majorHAnsi" w:cstheme="majorHAnsi"/>
+          <w:lang w:val="en-US"/>
+        </w:rPr>
+        <w:t xml:space="preserve"> installed </w:t>
       </w:r>
     </w:p>
     <w:p>
@@ -73,6 +82,7 @@
         </w:rPr>
       </w:pPr>
       <w:proofErr w:type="spellStart"/>
+      <w:proofErr w:type="gramStart"/>
       <w:r>
         <w:rPr>
           <w:rFonts w:asciiTheme="majorHAnsi" w:hAnsiTheme="majorHAnsi" w:cstheme="majorHAnsi"/>
@@ -81,6 +91,7 @@
         <w:t>package.json</w:t>
       </w:r>
       <w:proofErr w:type="spellEnd"/>
+      <w:proofErr w:type="gramEnd"/>
     </w:p>
     <w:p>
       <w:pPr>
@@ -191,15 +202,37 @@
         <w:rPr>
           <w:rFonts w:asciiTheme="majorHAnsi" w:hAnsiTheme="majorHAnsi" w:cstheme="majorHAnsi"/>
         </w:rPr>
-        <w:t>vite@latest</w:t>
-      </w:r>
-      <w:proofErr w:type="spellEnd"/>
-      <w:r>
-        <w:rPr>
-          <w:rFonts w:asciiTheme="majorHAnsi" w:hAnsiTheme="majorHAnsi" w:cstheme="majorHAnsi"/>
-        </w:rPr>
-        <w:t xml:space="preserve"> . -- --template react</w:t>
-      </w:r>
+        <w:t>vite@</w:t>
+      </w:r>
+      <w:proofErr w:type="gramStart"/>
+      <w:r>
+        <w:rPr>
+          <w:rFonts w:asciiTheme="majorHAnsi" w:hAnsiTheme="majorHAnsi" w:cstheme="majorHAnsi"/>
+        </w:rPr>
+        <w:t>latest</w:t>
+      </w:r>
+      <w:proofErr w:type="spellEnd"/>
+      <w:r>
+        <w:rPr>
+          <w:rFonts w:asciiTheme="majorHAnsi" w:hAnsiTheme="majorHAnsi" w:cstheme="majorHAnsi"/>
+        </w:rPr>
+        <w:t xml:space="preserve"> .</w:t>
+      </w:r>
+      <w:proofErr w:type="gramEnd"/>
+      <w:r>
+        <w:rPr>
+          <w:rFonts w:asciiTheme="majorHAnsi" w:hAnsiTheme="majorHAnsi" w:cstheme="majorHAnsi"/>
+        </w:rPr>
+        <w:t xml:space="preserve"> -- --template </w:t>
+      </w:r>
+      <w:proofErr w:type="gramStart"/>
+      <w:r>
+        <w:rPr>
+          <w:rFonts w:asciiTheme="majorHAnsi" w:hAnsiTheme="majorHAnsi" w:cstheme="majorHAnsi"/>
+        </w:rPr>
+        <w:t>react</w:t>
+      </w:r>
+      <w:proofErr w:type="gramEnd"/>
     </w:p>
     <w:p>
       <w:pPr>
@@ -256,7 +289,23 @@
           <w:lang w:val="en-US"/>
         </w:rPr>
         <w:tab/>
-        <w:t>three line of code</w:t>
+        <w:t xml:space="preserve">three </w:t>
+      </w:r>
+      <w:proofErr w:type="gramStart"/>
+      <w:r>
+        <w:rPr>
+          <w:rFonts w:asciiTheme="majorHAnsi" w:hAnsiTheme="majorHAnsi" w:cstheme="majorHAnsi"/>
+          <w:lang w:val="en-US"/>
+        </w:rPr>
+        <w:t>line</w:t>
+      </w:r>
+      <w:proofErr w:type="gramEnd"/>
+      <w:r>
+        <w:rPr>
+          <w:rFonts w:asciiTheme="majorHAnsi" w:hAnsiTheme="majorHAnsi" w:cstheme="majorHAnsi"/>
+          <w:lang w:val="en-US"/>
+        </w:rPr>
+        <w:t xml:space="preserve"> of code</w:t>
       </w:r>
       <w:r>
         <w:rPr>
@@ -346,7 +395,23 @@
           <w:lang w:val="en-US"/>
         </w:rPr>
         <w:tab/>
-        <w:t>Const app = express();</w:t>
+        <w:t xml:space="preserve">Const app = </w:t>
+      </w:r>
+      <w:proofErr w:type="gramStart"/>
+      <w:r>
+        <w:rPr>
+          <w:rFonts w:asciiTheme="majorHAnsi" w:hAnsiTheme="majorHAnsi" w:cstheme="majorHAnsi"/>
+          <w:lang w:val="en-US"/>
+        </w:rPr>
+        <w:t>express(</w:t>
+      </w:r>
+      <w:proofErr w:type="gramEnd"/>
+      <w:r>
+        <w:rPr>
+          <w:rFonts w:asciiTheme="majorHAnsi" w:hAnsiTheme="majorHAnsi" w:cstheme="majorHAnsi"/>
+          <w:lang w:val="en-US"/>
+        </w:rPr>
+        <w:t>);</w:t>
       </w:r>
     </w:p>
     <w:p>
@@ -411,8 +476,17 @@
           <w:rFonts w:asciiTheme="majorHAnsi" w:hAnsiTheme="majorHAnsi" w:cstheme="majorHAnsi"/>
           <w:lang w:val="en-US"/>
         </w:rPr>
-        <w:t>(5000, ()=&gt;{</w:t>
-      </w:r>
+        <w:t xml:space="preserve">(5000, </w:t>
+      </w:r>
+      <w:proofErr w:type="gramStart"/>
+      <w:r>
+        <w:rPr>
+          <w:rFonts w:asciiTheme="majorHAnsi" w:hAnsiTheme="majorHAnsi" w:cstheme="majorHAnsi"/>
+          <w:lang w:val="en-US"/>
+        </w:rPr>
+        <w:t>()=&gt;{</w:t>
+      </w:r>
+      <w:proofErr w:type="gramEnd"/>
     </w:p>
     <w:p>
       <w:pPr>
@@ -435,7 +509,22 @@
           <w:lang w:val="en-US"/>
         </w:rPr>
         <w:tab/>
-        <w:t>Console.log(“server is running on port 5000”)</w:t>
+      </w:r>
+      <w:proofErr w:type="gramStart"/>
+      <w:r>
+        <w:rPr>
+          <w:rFonts w:asciiTheme="majorHAnsi" w:hAnsiTheme="majorHAnsi" w:cstheme="majorHAnsi"/>
+          <w:lang w:val="en-US"/>
+        </w:rPr>
+        <w:t>Console.log(</w:t>
+      </w:r>
+      <w:proofErr w:type="gramEnd"/>
+      <w:r>
+        <w:rPr>
+          <w:rFonts w:asciiTheme="majorHAnsi" w:hAnsiTheme="majorHAnsi" w:cstheme="majorHAnsi"/>
+          <w:lang w:val="en-US"/>
+        </w:rPr>
+        <w:t>“server is running on port 5000”)</w:t>
       </w:r>
     </w:p>
     <w:p>
@@ -529,7 +618,23 @@
         <w:ind w:left="1440"/>
       </w:pPr>
       <w:r>
-        <w:t>Type “ node index.js “  to run the program in the backend</w:t>
+        <w:t xml:space="preserve">Type </w:t>
+      </w:r>
+      <w:proofErr w:type="gramStart"/>
+      <w:r>
+        <w:t>“ node</w:t>
+      </w:r>
+      <w:proofErr w:type="gramEnd"/>
+      <w:r>
+        <w:t xml:space="preserve"> index.js </w:t>
+      </w:r>
+      <w:proofErr w:type="gramStart"/>
+      <w:r>
+        <w:t>“  to</w:t>
+      </w:r>
+      <w:proofErr w:type="gramEnd"/>
+      <w:r>
+        <w:t xml:space="preserve"> run the program in the backend</w:t>
       </w:r>
     </w:p>
     <w:p>
@@ -588,10 +693,12 @@
         <w:t xml:space="preserve"> app and </w:t>
       </w:r>
       <w:proofErr w:type="spellStart"/>
+      <w:proofErr w:type="gramStart"/>
       <w:r>
         <w:t>app.listen</w:t>
       </w:r>
       <w:proofErr w:type="spellEnd"/>
+      <w:proofErr w:type="gramEnd"/>
       <w:r>
         <w:br/>
       </w:r>
@@ -605,12 +712,17 @@
         <w:tab/>
       </w:r>
       <w:proofErr w:type="spellStart"/>
+      <w:proofErr w:type="gramStart"/>
       <w:r>
         <w:t>app.get</w:t>
       </w:r>
       <w:proofErr w:type="spellEnd"/>
       <w:r>
-        <w:t>("/", (</w:t>
+        <w:t>(</w:t>
+      </w:r>
+      <w:proofErr w:type="gramEnd"/>
+      <w:r>
+        <w:t>"/", (</w:t>
       </w:r>
       <w:proofErr w:type="spellStart"/>
       <w:r>
@@ -630,10 +742,12 @@
         <w:t xml:space="preserve">    </w:t>
       </w:r>
       <w:proofErr w:type="spellStart"/>
+      <w:proofErr w:type="gramStart"/>
       <w:r>
         <w:t>res.send</w:t>
       </w:r>
       <w:proofErr w:type="spellEnd"/>
+      <w:proofErr w:type="gramEnd"/>
       <w:r>
         <w:t>("Hello form the Backend!");</w:t>
       </w:r>
@@ -655,6 +769,7 @@
           <w:numId w:val="3"/>
         </w:numPr>
       </w:pPr>
+      <w:proofErr w:type="gramStart"/>
       <w:r>
         <w:rPr>
           <w:rFonts w:hAnsi="Symbol"/>
@@ -676,6 +791,7 @@
         <w:t>app.get</w:t>
       </w:r>
       <w:proofErr w:type="spellEnd"/>
+      <w:proofErr w:type="gramEnd"/>
       <w:r>
         <w:rPr>
           <w:rStyle w:val="HTMLCode"/>
@@ -707,6 +823,7 @@
           <w:numId w:val="3"/>
         </w:numPr>
       </w:pPr>
+      <w:proofErr w:type="gramStart"/>
       <w:r>
         <w:rPr>
           <w:rFonts w:hAnsi="Symbol"/>
@@ -727,6 +844,7 @@
         <w:t>req</w:t>
       </w:r>
       <w:proofErr w:type="spellEnd"/>
+      <w:proofErr w:type="gramEnd"/>
       <w:r>
         <w:rPr>
           <w:b/>
@@ -746,6 +864,7 @@
           <w:numId w:val="3"/>
         </w:numPr>
       </w:pPr>
+      <w:proofErr w:type="gramStart"/>
       <w:r>
         <w:rPr>
           <w:rFonts w:hAnsi="Symbol"/>
@@ -764,6 +883,7 @@
         </w:rPr>
         <w:t>res</w:t>
       </w:r>
+      <w:proofErr w:type="gramEnd"/>
       <w:r>
         <w:rPr>
           <w:b/>
@@ -783,6 +903,7 @@
           <w:numId w:val="3"/>
         </w:numPr>
       </w:pPr>
+      <w:proofErr w:type="gramStart"/>
       <w:r>
         <w:rPr>
           <w:rFonts w:hAnsi="Symbol"/>
@@ -800,7 +921,17 @@
           <w:b/>
           <w:bCs/>
         </w:rPr>
-        <w:t>res.send</w:t>
+        <w:t>res</w:t>
+      </w:r>
+      <w:proofErr w:type="gramEnd"/>
+      <w:r>
+        <w:rPr>
+          <w:rStyle w:val="HTMLCode"/>
+          <w:rFonts w:eastAsiaTheme="majorEastAsia"/>
+          <w:b/>
+          <w:bCs/>
+        </w:rPr>
+        <w:t>.send</w:t>
       </w:r>
       <w:proofErr w:type="spellEnd"/>
       <w:r>
@@ -833,7 +964,15 @@
         </w:r>
       </w:hyperlink>
       <w:r>
-        <w:t xml:space="preserve"> we see the text message “ hello from the backend”</w:t>
+        <w:t xml:space="preserve"> we see the text message </w:t>
+      </w:r>
+      <w:proofErr w:type="gramStart"/>
+      <w:r>
+        <w:t>“ hello</w:t>
+      </w:r>
+      <w:proofErr w:type="gramEnd"/>
+      <w:r>
+        <w:t xml:space="preserve"> from the backend”</w:t>
       </w:r>
     </w:p>
     <w:p>
@@ -1098,7 +1237,15 @@
       </w:r>
       <w:proofErr w:type="spellEnd"/>
       <w:r>
-        <w:t xml:space="preserve"> { Server } = require("socket.io");</w:t>
+        <w:t xml:space="preserve"> </w:t>
+      </w:r>
+      <w:proofErr w:type="gramStart"/>
+      <w:r>
+        <w:t>{ Server</w:t>
+      </w:r>
+      <w:proofErr w:type="gramEnd"/>
+      <w:r>
+        <w:t xml:space="preserve"> } = require("socket.io");</w:t>
       </w:r>
     </w:p>
     <w:p>
@@ -1180,7 +1327,15 @@
       </w:r>
       <w:proofErr w:type="spellEnd"/>
       <w:r>
-        <w:t xml:space="preserve"> app = express();</w:t>
+        <w:t xml:space="preserve"> app = </w:t>
+      </w:r>
+      <w:proofErr w:type="gramStart"/>
+      <w:r>
+        <w:t>express(</w:t>
+      </w:r>
+      <w:proofErr w:type="gramEnd"/>
+      <w:r>
+        <w:t>);</w:t>
       </w:r>
     </w:p>
     <w:p>
@@ -1196,12 +1351,17 @@
         <w:t>(</w:t>
       </w:r>
       <w:proofErr w:type="spellStart"/>
+      <w:proofErr w:type="gramStart"/>
       <w:r>
         <w:t>cors</w:t>
       </w:r>
       <w:proofErr w:type="spellEnd"/>
       <w:r>
-        <w:t>());</w:t>
+        <w:t>(</w:t>
+      </w:r>
+      <w:proofErr w:type="gramEnd"/>
+      <w:r>
+        <w:t>));</w:t>
       </w:r>
     </w:p>
     <w:p>
@@ -1217,10 +1377,12 @@
         <w:t xml:space="preserve"> server = </w:t>
       </w:r>
       <w:proofErr w:type="spellStart"/>
+      <w:proofErr w:type="gramStart"/>
       <w:r>
         <w:t>http.createServer</w:t>
       </w:r>
       <w:proofErr w:type="spellEnd"/>
+      <w:proofErr w:type="gramEnd"/>
       <w:r>
         <w:t>(app);</w:t>
       </w:r>
@@ -1235,7 +1397,15 @@
       </w:r>
       <w:proofErr w:type="spellEnd"/>
       <w:r>
-        <w:t xml:space="preserve"> io = new Server(server, {</w:t>
+        <w:t xml:space="preserve"> io = new </w:t>
+      </w:r>
+      <w:proofErr w:type="gramStart"/>
+      <w:r>
+        <w:t>Server(</w:t>
+      </w:r>
+      <w:proofErr w:type="gramEnd"/>
+      <w:r>
+        <w:t>server, {</w:t>
       </w:r>
     </w:p>
     <w:p>
@@ -1311,6 +1481,7 @@
         <w:t>(</w:t>
       </w:r>
       <w:proofErr w:type="spellStart"/>
+      <w:proofErr w:type="gramStart"/>
       <w:r>
         <w:rPr>
           <w:b/>
@@ -1324,7 +1495,15 @@
           <w:b/>
           <w:bCs/>
         </w:rPr>
-        <w:t>())</w:t>
+        <w:t>(</w:t>
+      </w:r>
+      <w:proofErr w:type="gramEnd"/>
+      <w:r>
+        <w:rPr>
+          <w:b/>
+          <w:bCs/>
+        </w:rPr>
+        <w:t>))</w:t>
       </w:r>
       <w:r>
         <w:t>: This tells the security guard "Let everyone in" (for now).</w:t>
@@ -1339,6 +1518,7 @@
         </w:numPr>
       </w:pPr>
       <w:proofErr w:type="spellStart"/>
+      <w:proofErr w:type="gramStart"/>
       <w:r>
         <w:rPr>
           <w:b/>
@@ -1347,6 +1527,7 @@
         <w:t>http.createServer</w:t>
       </w:r>
       <w:proofErr w:type="spellEnd"/>
+      <w:proofErr w:type="gramEnd"/>
       <w:r>
         <w:rPr>
           <w:b/>
@@ -1416,10 +1597,12 @@
         <w:pStyle w:val="NormalWeb"/>
       </w:pPr>
       <w:proofErr w:type="spellStart"/>
+      <w:proofErr w:type="gramStart"/>
       <w:r>
         <w:t>io.on</w:t>
       </w:r>
       <w:proofErr w:type="spellEnd"/>
+      <w:proofErr w:type="gramEnd"/>
       <w:r>
         <w:t>("connection", (socket) =&gt; {</w:t>
       </w:r>
@@ -1429,7 +1612,23 @@
         <w:pStyle w:val="NormalWeb"/>
       </w:pPr>
       <w:r>
-        <w:t xml:space="preserve">  console.log(`User Connected: ${socket.id}`);</w:t>
+        <w:t xml:space="preserve">  </w:t>
+      </w:r>
+      <w:proofErr w:type="gramStart"/>
+      <w:r>
+        <w:t>console.log(</w:t>
+      </w:r>
+      <w:proofErr w:type="gramEnd"/>
+      <w:r>
+        <w:t>`User Connected: ${</w:t>
+      </w:r>
+      <w:proofErr w:type="gramStart"/>
+      <w:r>
+        <w:t>socket.id}`</w:t>
+      </w:r>
+      <w:proofErr w:type="gramEnd"/>
+      <w:r>
+        <w:t>);</w:t>
       </w:r>
     </w:p>
     <w:p>
@@ -1445,10 +1644,12 @@
         <w:t xml:space="preserve">  </w:t>
       </w:r>
       <w:proofErr w:type="spellStart"/>
+      <w:proofErr w:type="gramStart"/>
       <w:r>
         <w:t>socket.on</w:t>
       </w:r>
       <w:proofErr w:type="spellEnd"/>
+      <w:proofErr w:type="gramEnd"/>
       <w:r>
         <w:t>("disconnect", () =&gt; {</w:t>
       </w:r>
@@ -1458,7 +1659,15 @@
         <w:pStyle w:val="NormalWeb"/>
       </w:pPr>
       <w:r>
-        <w:t xml:space="preserve">    console.log("User Disconnected", socket.id);</w:t>
+        <w:t xml:space="preserve">    </w:t>
+      </w:r>
+      <w:proofErr w:type="gramStart"/>
+      <w:r>
+        <w:t>console.log(</w:t>
+      </w:r>
+      <w:proofErr w:type="gramEnd"/>
+      <w:r>
+        <w:t>"User Disconnected", socket.id);</w:t>
       </w:r>
     </w:p>
     <w:p>
@@ -1520,11 +1729,13 @@
         <w:pStyle w:val="NormalWeb"/>
       </w:pPr>
       <w:proofErr w:type="spellStart"/>
+      <w:proofErr w:type="gramStart"/>
       <w:r>
         <w:lastRenderedPageBreak/>
         <w:t>server.listen</w:t>
       </w:r>
       <w:proofErr w:type="spellEnd"/>
+      <w:proofErr w:type="gramEnd"/>
       <w:r>
         <w:t>(5000, () =&gt; {</w:t>
       </w:r>
@@ -1534,7 +1745,15 @@
         <w:pStyle w:val="NormalWeb"/>
       </w:pPr>
       <w:r>
-        <w:t xml:space="preserve">  console.log("SERVER RUNNING");</w:t>
+        <w:t xml:space="preserve">  </w:t>
+      </w:r>
+      <w:proofErr w:type="gramStart"/>
+      <w:r>
+        <w:t>console.log(</w:t>
+      </w:r>
+      <w:proofErr w:type="gramEnd"/>
+      <w:r>
+        <w:t>"SERVER RUNNING");</w:t>
       </w:r>
     </w:p>
     <w:p>
@@ -1655,13 +1874,18 @@
       </w:pPr>
       <w:r>
         <w:tab/>
-        <w:t xml:space="preserve">import { </w:t>
+        <w:t xml:space="preserve">import </w:t>
+      </w:r>
+      <w:proofErr w:type="gramStart"/>
+      <w:r>
+        <w:t xml:space="preserve">{ </w:t>
       </w:r>
       <w:proofErr w:type="spellStart"/>
       <w:r>
         <w:t>useEffect</w:t>
       </w:r>
       <w:proofErr w:type="spellEnd"/>
+      <w:proofErr w:type="gramEnd"/>
       <w:r>
         <w:t xml:space="preserve"> } from "react";</w:t>
       </w:r>
@@ -1700,10 +1924,12 @@
         <w:t xml:space="preserve"> socket = </w:t>
       </w:r>
       <w:proofErr w:type="spellStart"/>
+      <w:proofErr w:type="gramStart"/>
       <w:r>
         <w:t>io.connect</w:t>
       </w:r>
       <w:proofErr w:type="spellEnd"/>
+      <w:proofErr w:type="gramEnd"/>
       <w:r>
         <w:t>("http://localhost:5000");</w:t>
       </w:r>
@@ -1718,7 +1944,15 @@
         <w:pStyle w:val="NormalWeb"/>
       </w:pPr>
       <w:r>
-        <w:t>function App() {</w:t>
+        <w:t xml:space="preserve">function </w:t>
+      </w:r>
+      <w:proofErr w:type="gramStart"/>
+      <w:r>
+        <w:t>App(</w:t>
+      </w:r>
+      <w:proofErr w:type="gramEnd"/>
+      <w:r>
+        <w:t>) {</w:t>
       </w:r>
     </w:p>
     <w:p>
@@ -1737,12 +1971,17 @@
         <w:t xml:space="preserve">  </w:t>
       </w:r>
       <w:proofErr w:type="spellStart"/>
+      <w:proofErr w:type="gramStart"/>
       <w:r>
         <w:t>useEffect</w:t>
       </w:r>
       <w:proofErr w:type="spellEnd"/>
       <w:r>
-        <w:t>(() =&gt; {</w:t>
+        <w:t>(</w:t>
+      </w:r>
+      <w:proofErr w:type="gramEnd"/>
+      <w:r>
+        <w:t>() =&gt; {</w:t>
       </w:r>
     </w:p>
     <w:p>
@@ -1758,7 +1997,15 @@
         <w:pStyle w:val="NormalWeb"/>
       </w:pPr>
       <w:r>
-        <w:t xml:space="preserve">    console.log("Attempting to connect...");</w:t>
+        <w:t xml:space="preserve">    </w:t>
+      </w:r>
+      <w:proofErr w:type="gramStart"/>
+      <w:r>
+        <w:t>console.log(</w:t>
+      </w:r>
+      <w:proofErr w:type="gramEnd"/>
+      <w:r>
+        <w:t>"Attempting to connect...");</w:t>
       </w:r>
     </w:p>
     <w:p>
@@ -1788,8 +2035,21 @@
       </w:pPr>
       <w:r>
         <w:lastRenderedPageBreak/>
-        <w:t xml:space="preserve">    &lt;div style={{ padding: "20px" }}&gt;</w:t>
-      </w:r>
+        <w:t xml:space="preserve">    &lt;div style</w:t>
+      </w:r>
+      <w:proofErr w:type="gramStart"/>
+      <w:r>
+        <w:t>={{ padding</w:t>
+      </w:r>
+      <w:proofErr w:type="gramEnd"/>
+      <w:r>
+        <w:t>: "20px</w:t>
+      </w:r>
+      <w:proofErr w:type="gramStart"/>
+      <w:r>
+        <w:t>" }}&gt;</w:t>
+      </w:r>
+      <w:proofErr w:type="gramEnd"/>
     </w:p>
     <w:p>
       <w:pPr>
@@ -1804,7 +2064,15 @@
         <w:pStyle w:val="NormalWeb"/>
       </w:pPr>
       <w:r>
-        <w:t xml:space="preserve">      &lt;p&gt;Check your Backend Terminal to see if I connected!&lt;/p&gt;</w:t>
+        <w:t xml:space="preserve">      &lt;p&gt;Check your Backend Terminal to see if I </w:t>
+      </w:r>
+      <w:proofErr w:type="gramStart"/>
+      <w:r>
+        <w:t>connected!&lt;</w:t>
+      </w:r>
+      <w:proofErr w:type="gramEnd"/>
+      <w:r>
+        <w:t>/p&gt;</w:t>
       </w:r>
     </w:p>
     <w:p>
@@ -2130,6 +2398,7 @@
         <w:t xml:space="preserve">] = </w:t>
       </w:r>
       <w:proofErr w:type="spellStart"/>
+      <w:proofErr w:type="gramStart"/>
       <w:r>
         <w:rPr>
           <w:rFonts w:asciiTheme="majorHAnsi" w:hAnsiTheme="majorHAnsi" w:cstheme="majorHAnsi"/>
@@ -2141,7 +2410,14 @@
         <w:rPr>
           <w:rFonts w:asciiTheme="majorHAnsi" w:hAnsiTheme="majorHAnsi" w:cstheme="majorHAnsi"/>
         </w:rPr>
-        <w:t>("");</w:t>
+        <w:t>(</w:t>
+      </w:r>
+      <w:proofErr w:type="gramEnd"/>
+      <w:r>
+        <w:rPr>
+          <w:rFonts w:asciiTheme="majorHAnsi" w:hAnsiTheme="majorHAnsi" w:cstheme="majorHAnsi"/>
+        </w:rPr>
+        <w:t>"");</w:t>
       </w:r>
     </w:p>
     <w:p>
@@ -2213,6 +2489,7 @@
         <w:t xml:space="preserve">] = </w:t>
       </w:r>
       <w:proofErr w:type="spellStart"/>
+      <w:proofErr w:type="gramStart"/>
       <w:r>
         <w:rPr>
           <w:rFonts w:asciiTheme="majorHAnsi" w:hAnsiTheme="majorHAnsi" w:cstheme="majorHAnsi"/>
@@ -2224,7 +2501,14 @@
         <w:rPr>
           <w:rFonts w:asciiTheme="majorHAnsi" w:hAnsiTheme="majorHAnsi" w:cstheme="majorHAnsi"/>
         </w:rPr>
-        <w:t>("");</w:t>
+        <w:t>(</w:t>
+      </w:r>
+      <w:proofErr w:type="gramEnd"/>
+      <w:r>
+        <w:rPr>
+          <w:rFonts w:asciiTheme="majorHAnsi" w:hAnsiTheme="majorHAnsi" w:cstheme="majorHAnsi"/>
+        </w:rPr>
+        <w:t>"");</w:t>
       </w:r>
     </w:p>
     <w:p>
@@ -2267,9 +2551,24 @@
         <w:rPr>
           <w:rFonts w:asciiTheme="majorHAnsi" w:hAnsiTheme="majorHAnsi" w:cstheme="majorHAnsi"/>
         </w:rPr>
-        <w:t xml:space="preserve"> = () =&gt; { // This emits (sends) the message to the Backend </w:t>
-      </w:r>
-      <w:proofErr w:type="spellStart"/>
+        <w:t xml:space="preserve"> = () =&gt; </w:t>
+      </w:r>
+      <w:proofErr w:type="gramStart"/>
+      <w:r>
+        <w:rPr>
+          <w:rFonts w:asciiTheme="majorHAnsi" w:hAnsiTheme="majorHAnsi" w:cstheme="majorHAnsi"/>
+        </w:rPr>
+        <w:t>{ /</w:t>
+      </w:r>
+      <w:proofErr w:type="gramEnd"/>
+      <w:r>
+        <w:rPr>
+          <w:rFonts w:asciiTheme="majorHAnsi" w:hAnsiTheme="majorHAnsi" w:cstheme="majorHAnsi"/>
+        </w:rPr>
+        <w:t xml:space="preserve">/ This emits (sends) the message to the Backend </w:t>
+      </w:r>
+      <w:proofErr w:type="spellStart"/>
+      <w:proofErr w:type="gramStart"/>
       <w:r>
         <w:rPr>
           <w:rFonts w:asciiTheme="majorHAnsi" w:hAnsiTheme="majorHAnsi" w:cstheme="majorHAnsi"/>
@@ -2277,6 +2576,7 @@
         <w:t>socket.emit</w:t>
       </w:r>
       <w:proofErr w:type="spellEnd"/>
+      <w:proofErr w:type="gramEnd"/>
       <w:r>
         <w:rPr>
           <w:rFonts w:asciiTheme="majorHAnsi" w:hAnsiTheme="majorHAnsi" w:cstheme="majorHAnsi"/>
@@ -2295,8 +2595,30 @@
         <w:rPr>
           <w:rFonts w:asciiTheme="majorHAnsi" w:hAnsiTheme="majorHAnsi" w:cstheme="majorHAnsi"/>
         </w:rPr>
-        <w:t>", { message }); }</w:t>
-      </w:r>
+        <w:t xml:space="preserve">", </w:t>
+      </w:r>
+      <w:proofErr w:type="gramStart"/>
+      <w:r>
+        <w:rPr>
+          <w:rFonts w:asciiTheme="majorHAnsi" w:hAnsiTheme="majorHAnsi" w:cstheme="majorHAnsi"/>
+        </w:rPr>
+        <w:t>{ message</w:t>
+      </w:r>
+      <w:proofErr w:type="gramEnd"/>
+      <w:r>
+        <w:rPr>
+          <w:rFonts w:asciiTheme="majorHAnsi" w:hAnsiTheme="majorHAnsi" w:cstheme="majorHAnsi"/>
+        </w:rPr>
+        <w:t xml:space="preserve"> })</w:t>
+      </w:r>
+      <w:proofErr w:type="gramStart"/>
+      <w:r>
+        <w:rPr>
+          <w:rFonts w:asciiTheme="majorHAnsi" w:hAnsiTheme="majorHAnsi" w:cstheme="majorHAnsi"/>
+        </w:rPr>
+        <w:t>; }</w:t>
+      </w:r>
+      <w:proofErr w:type="gramEnd"/>
     </w:p>
     <w:p>
       <w:pPr>
@@ -2489,6 +2811,7 @@
         </w:rPr>
       </w:pPr>
       <w:proofErr w:type="spellStart"/>
+      <w:proofErr w:type="gramStart"/>
       <w:r>
         <w:rPr>
           <w:rFonts w:asciiTheme="majorHAnsi" w:hAnsiTheme="majorHAnsi" w:cstheme="majorHAnsi"/>
@@ -2498,6 +2821,7 @@
         <w:t>io.on</w:t>
       </w:r>
       <w:proofErr w:type="spellEnd"/>
+      <w:proofErr w:type="gramEnd"/>
       <w:r>
         <w:rPr>
           <w:rFonts w:asciiTheme="majorHAnsi" w:hAnsiTheme="majorHAnsi" w:cstheme="majorHAnsi"/>
@@ -2521,7 +2845,43 @@
           <w:b/>
           <w:bCs/>
         </w:rPr>
-        <w:t xml:space="preserve">  console.log(`User Connected: ${socket.id}`);</w:t>
+        <w:t xml:space="preserve">  </w:t>
+      </w:r>
+      <w:proofErr w:type="gramStart"/>
+      <w:r>
+        <w:rPr>
+          <w:rFonts w:asciiTheme="majorHAnsi" w:hAnsiTheme="majorHAnsi" w:cstheme="majorHAnsi"/>
+          <w:b/>
+          <w:bCs/>
+        </w:rPr>
+        <w:t>console.log(</w:t>
+      </w:r>
+      <w:proofErr w:type="gramEnd"/>
+      <w:r>
+        <w:rPr>
+          <w:rFonts w:asciiTheme="majorHAnsi" w:hAnsiTheme="majorHAnsi" w:cstheme="majorHAnsi"/>
+          <w:b/>
+          <w:bCs/>
+        </w:rPr>
+        <w:t>`User Connected: ${</w:t>
+      </w:r>
+      <w:proofErr w:type="gramStart"/>
+      <w:r>
+        <w:rPr>
+          <w:rFonts w:asciiTheme="majorHAnsi" w:hAnsiTheme="majorHAnsi" w:cstheme="majorHAnsi"/>
+          <w:b/>
+          <w:bCs/>
+        </w:rPr>
+        <w:t>socket.id}`</w:t>
+      </w:r>
+      <w:proofErr w:type="gramEnd"/>
+      <w:r>
+        <w:rPr>
+          <w:rFonts w:asciiTheme="majorHAnsi" w:hAnsiTheme="majorHAnsi" w:cstheme="majorHAnsi"/>
+          <w:b/>
+          <w:bCs/>
+        </w:rPr>
+        <w:t>);</w:t>
       </w:r>
     </w:p>
     <w:p>
@@ -2585,6 +2945,7 @@
         <w:t xml:space="preserve">  </w:t>
       </w:r>
       <w:proofErr w:type="spellStart"/>
+      <w:proofErr w:type="gramStart"/>
       <w:r>
         <w:rPr>
           <w:rFonts w:asciiTheme="majorHAnsi" w:hAnsiTheme="majorHAnsi" w:cstheme="majorHAnsi"/>
@@ -2594,6 +2955,7 @@
         <w:t>socket.on</w:t>
       </w:r>
       <w:proofErr w:type="spellEnd"/>
+      <w:proofErr w:type="gramEnd"/>
       <w:r>
         <w:rPr>
           <w:rFonts w:asciiTheme="majorHAnsi" w:hAnsiTheme="majorHAnsi" w:cstheme="majorHAnsi"/>
@@ -2655,22 +3017,50 @@
         <w:t xml:space="preserve">    </w:t>
       </w:r>
       <w:proofErr w:type="spellStart"/>
-      <w:r>
-        <w:rPr>
-          <w:rFonts w:asciiTheme="majorHAnsi" w:hAnsiTheme="majorHAnsi" w:cstheme="majorHAnsi"/>
-          <w:b/>
-          <w:bCs/>
-        </w:rPr>
-        <w:t>socket.broadcast.emit</w:t>
-      </w:r>
-      <w:proofErr w:type="spellEnd"/>
-      <w:r>
-        <w:rPr>
-          <w:rFonts w:asciiTheme="majorHAnsi" w:hAnsiTheme="majorHAnsi" w:cstheme="majorHAnsi"/>
-          <w:b/>
-          <w:bCs/>
-        </w:rPr>
-        <w:t>("</w:t>
+      <w:proofErr w:type="gramStart"/>
+      <w:r>
+        <w:rPr>
+          <w:rFonts w:asciiTheme="majorHAnsi" w:hAnsiTheme="majorHAnsi" w:cstheme="majorHAnsi"/>
+          <w:b/>
+          <w:bCs/>
+        </w:rPr>
+        <w:t>socket.broadcast</w:t>
+      </w:r>
+      <w:proofErr w:type="gramEnd"/>
+      <w:r>
+        <w:rPr>
+          <w:rFonts w:asciiTheme="majorHAnsi" w:hAnsiTheme="majorHAnsi" w:cstheme="majorHAnsi"/>
+          <w:b/>
+          <w:bCs/>
+        </w:rPr>
+        <w:t>.</w:t>
+      </w:r>
+      <w:proofErr w:type="gramStart"/>
+      <w:r>
+        <w:rPr>
+          <w:rFonts w:asciiTheme="majorHAnsi" w:hAnsiTheme="majorHAnsi" w:cstheme="majorHAnsi"/>
+          <w:b/>
+          <w:bCs/>
+        </w:rPr>
+        <w:t>emit</w:t>
+      </w:r>
+      <w:proofErr w:type="spellEnd"/>
+      <w:r>
+        <w:rPr>
+          <w:rFonts w:asciiTheme="majorHAnsi" w:hAnsiTheme="majorHAnsi" w:cstheme="majorHAnsi"/>
+          <w:b/>
+          <w:bCs/>
+        </w:rPr>
+        <w:t>(</w:t>
+      </w:r>
+      <w:proofErr w:type="gramEnd"/>
+      <w:r>
+        <w:rPr>
+          <w:rFonts w:asciiTheme="majorHAnsi" w:hAnsiTheme="majorHAnsi" w:cstheme="majorHAnsi"/>
+          <w:b/>
+          <w:bCs/>
+        </w:rPr>
+        <w:t>"</w:t>
       </w:r>
       <w:proofErr w:type="spellStart"/>
       <w:r>
@@ -2743,13 +3133,23 @@
         </w:rPr>
       </w:pPr>
       <w:proofErr w:type="spellStart"/>
-      <w:r>
-        <w:rPr>
-          <w:rFonts w:asciiTheme="majorHAnsi" w:hAnsiTheme="majorHAnsi" w:cstheme="majorHAnsi"/>
-          <w:b/>
-          <w:bCs/>
-        </w:rPr>
-        <w:t>socket.broadcast.emit</w:t>
+      <w:proofErr w:type="gramStart"/>
+      <w:r>
+        <w:rPr>
+          <w:rFonts w:asciiTheme="majorHAnsi" w:hAnsiTheme="majorHAnsi" w:cstheme="majorHAnsi"/>
+          <w:b/>
+          <w:bCs/>
+        </w:rPr>
+        <w:t>socket.broadcast</w:t>
+      </w:r>
+      <w:proofErr w:type="gramEnd"/>
+      <w:r>
+        <w:rPr>
+          <w:rFonts w:asciiTheme="majorHAnsi" w:hAnsiTheme="majorHAnsi" w:cstheme="majorHAnsi"/>
+          <w:b/>
+          <w:bCs/>
+        </w:rPr>
+        <w:t>.emit</w:t>
       </w:r>
       <w:proofErr w:type="spellEnd"/>
       <w:r>
@@ -2942,7 +3342,16 @@
           <w:b/>
           <w:bCs/>
         </w:rPr>
-        <w:t xml:space="preserve">import { </w:t>
+        <w:t xml:space="preserve">import </w:t>
+      </w:r>
+      <w:proofErr w:type="gramStart"/>
+      <w:r>
+        <w:rPr>
+          <w:rFonts w:asciiTheme="majorHAnsi" w:hAnsiTheme="majorHAnsi" w:cstheme="majorHAnsi"/>
+          <w:b/>
+          <w:bCs/>
+        </w:rPr>
+        <w:t xml:space="preserve">{ </w:t>
       </w:r>
       <w:proofErr w:type="spellStart"/>
       <w:r>
@@ -2954,6 +3363,7 @@
         <w:t>useEffect</w:t>
       </w:r>
       <w:proofErr w:type="spellEnd"/>
+      <w:proofErr w:type="gramEnd"/>
       <w:r>
         <w:rPr>
           <w:rFonts w:asciiTheme="majorHAnsi" w:hAnsiTheme="majorHAnsi" w:cstheme="majorHAnsi"/>
@@ -2963,6 +3373,7 @@
         <w:t xml:space="preserve">, </w:t>
       </w:r>
       <w:proofErr w:type="spellStart"/>
+      <w:proofErr w:type="gramStart"/>
       <w:r>
         <w:rPr>
           <w:rFonts w:asciiTheme="majorHAnsi" w:hAnsiTheme="majorHAnsi" w:cstheme="majorHAnsi"/>
@@ -2978,7 +3389,16 @@
           <w:b/>
           <w:bCs/>
         </w:rPr>
-        <w:t xml:space="preserve"> } from "react";</w:t>
+        <w:t xml:space="preserve"> }</w:t>
+      </w:r>
+      <w:proofErr w:type="gramEnd"/>
+      <w:r>
+        <w:rPr>
+          <w:rFonts w:asciiTheme="majorHAnsi" w:hAnsiTheme="majorHAnsi" w:cstheme="majorHAnsi"/>
+          <w:b/>
+          <w:bCs/>
+        </w:rPr>
+        <w:t xml:space="preserve"> from "react";</w:t>
       </w:r>
     </w:p>
     <w:p>
@@ -3069,6 +3489,7 @@
         <w:t xml:space="preserve"> socket = </w:t>
       </w:r>
       <w:proofErr w:type="spellStart"/>
+      <w:proofErr w:type="gramStart"/>
       <w:r>
         <w:rPr>
           <w:rFonts w:asciiTheme="majorHAnsi" w:hAnsiTheme="majorHAnsi" w:cstheme="majorHAnsi"/>
@@ -3078,6 +3499,7 @@
         <w:t>io.connect</w:t>
       </w:r>
       <w:proofErr w:type="spellEnd"/>
+      <w:proofErr w:type="gramEnd"/>
       <w:r>
         <w:rPr>
           <w:rFonts w:asciiTheme="majorHAnsi" w:hAnsiTheme="majorHAnsi" w:cstheme="majorHAnsi"/>
@@ -3110,7 +3532,25 @@
           <w:b/>
           <w:bCs/>
         </w:rPr>
-        <w:t>function App() {</w:t>
+        <w:t xml:space="preserve">function </w:t>
+      </w:r>
+      <w:proofErr w:type="gramStart"/>
+      <w:r>
+        <w:rPr>
+          <w:rFonts w:asciiTheme="majorHAnsi" w:hAnsiTheme="majorHAnsi" w:cstheme="majorHAnsi"/>
+          <w:b/>
+          <w:bCs/>
+        </w:rPr>
+        <w:t>App(</w:t>
+      </w:r>
+      <w:proofErr w:type="gramEnd"/>
+      <w:r>
+        <w:rPr>
+          <w:rFonts w:asciiTheme="majorHAnsi" w:hAnsiTheme="majorHAnsi" w:cstheme="majorHAnsi"/>
+          <w:b/>
+          <w:bCs/>
+        </w:rPr>
+        <w:t>) {</w:t>
       </w:r>
     </w:p>
     <w:p>
@@ -3166,6 +3606,7 @@
         <w:t xml:space="preserve">] = </w:t>
       </w:r>
       <w:proofErr w:type="spellStart"/>
+      <w:proofErr w:type="gramStart"/>
       <w:r>
         <w:rPr>
           <w:rFonts w:asciiTheme="majorHAnsi" w:hAnsiTheme="majorHAnsi" w:cstheme="majorHAnsi"/>
@@ -3181,7 +3622,16 @@
           <w:b/>
           <w:bCs/>
         </w:rPr>
-        <w:t>("");</w:t>
+        <w:t>(</w:t>
+      </w:r>
+      <w:proofErr w:type="gramEnd"/>
+      <w:r>
+        <w:rPr>
+          <w:rFonts w:asciiTheme="majorHAnsi" w:hAnsiTheme="majorHAnsi" w:cstheme="majorHAnsi"/>
+          <w:b/>
+          <w:bCs/>
+        </w:rPr>
+        <w:t>"");</w:t>
       </w:r>
     </w:p>
     <w:p>
@@ -3237,6 +3687,7 @@
         <w:t xml:space="preserve">] = </w:t>
       </w:r>
       <w:proofErr w:type="spellStart"/>
+      <w:proofErr w:type="gramStart"/>
       <w:r>
         <w:rPr>
           <w:rFonts w:asciiTheme="majorHAnsi" w:hAnsiTheme="majorHAnsi" w:cstheme="majorHAnsi"/>
@@ -3252,7 +3703,16 @@
           <w:b/>
           <w:bCs/>
         </w:rPr>
-        <w:t>("// Start typing your code here..."); // 2. "code" stores the text</w:t>
+        <w:t>(</w:t>
+      </w:r>
+      <w:proofErr w:type="gramEnd"/>
+      <w:r>
+        <w:rPr>
+          <w:rFonts w:asciiTheme="majorHAnsi" w:hAnsiTheme="majorHAnsi" w:cstheme="majorHAnsi"/>
+          <w:b/>
+          <w:bCs/>
+        </w:rPr>
+        <w:t>"// Start typing your code here..."); // 2. "code" stores the text</w:t>
       </w:r>
     </w:p>
     <w:p>
@@ -3331,7 +3791,25 @@
           <w:b/>
           <w:bCs/>
         </w:rPr>
-        <w:t xml:space="preserve">    if (room !== "") {</w:t>
+        <w:t xml:space="preserve">    if (</w:t>
+      </w:r>
+      <w:proofErr w:type="gramStart"/>
+      <w:r>
+        <w:rPr>
+          <w:rFonts w:asciiTheme="majorHAnsi" w:hAnsiTheme="majorHAnsi" w:cstheme="majorHAnsi"/>
+          <w:b/>
+          <w:bCs/>
+        </w:rPr>
+        <w:t>room !</w:t>
+      </w:r>
+      <w:proofErr w:type="gramEnd"/>
+      <w:r>
+        <w:rPr>
+          <w:rFonts w:asciiTheme="majorHAnsi" w:hAnsiTheme="majorHAnsi" w:cstheme="majorHAnsi"/>
+          <w:b/>
+          <w:bCs/>
+        </w:rPr>
+        <w:t>== "") {</w:t>
       </w:r>
     </w:p>
     <w:p>
@@ -3351,6 +3829,7 @@
         <w:t xml:space="preserve">      </w:t>
       </w:r>
       <w:proofErr w:type="spellStart"/>
+      <w:proofErr w:type="gramStart"/>
       <w:r>
         <w:rPr>
           <w:rFonts w:asciiTheme="majorHAnsi" w:hAnsiTheme="majorHAnsi" w:cstheme="majorHAnsi"/>
@@ -3360,6 +3839,7 @@
         <w:t>socket.emit</w:t>
       </w:r>
       <w:proofErr w:type="spellEnd"/>
+      <w:proofErr w:type="gramEnd"/>
       <w:r>
         <w:rPr>
           <w:rFonts w:asciiTheme="majorHAnsi" w:hAnsiTheme="majorHAnsi" w:cstheme="majorHAnsi"/>
@@ -3552,6 +4032,7 @@
         <w:t xml:space="preserve">    </w:t>
       </w:r>
       <w:proofErr w:type="spellStart"/>
+      <w:proofErr w:type="gramStart"/>
       <w:r>
         <w:rPr>
           <w:rFonts w:asciiTheme="majorHAnsi" w:hAnsiTheme="majorHAnsi" w:cstheme="majorHAnsi"/>
@@ -3561,6 +4042,7 @@
         <w:t>socket.emit</w:t>
       </w:r>
       <w:proofErr w:type="spellEnd"/>
+      <w:proofErr w:type="gramEnd"/>
       <w:r>
         <w:rPr>
           <w:rFonts w:asciiTheme="majorHAnsi" w:hAnsiTheme="majorHAnsi" w:cstheme="majorHAnsi"/>
@@ -3585,7 +4067,43 @@
           <w:b/>
           <w:bCs/>
         </w:rPr>
-        <w:t>", { message: value, room });</w:t>
+        <w:t xml:space="preserve">", </w:t>
+      </w:r>
+      <w:proofErr w:type="gramStart"/>
+      <w:r>
+        <w:rPr>
+          <w:rFonts w:asciiTheme="majorHAnsi" w:hAnsiTheme="majorHAnsi" w:cstheme="majorHAnsi"/>
+          <w:b/>
+          <w:bCs/>
+        </w:rPr>
+        <w:t>{ message</w:t>
+      </w:r>
+      <w:proofErr w:type="gramEnd"/>
+      <w:r>
+        <w:rPr>
+          <w:rFonts w:asciiTheme="majorHAnsi" w:hAnsiTheme="majorHAnsi" w:cstheme="majorHAnsi"/>
+          <w:b/>
+          <w:bCs/>
+        </w:rPr>
+        <w:t xml:space="preserve">: value, </w:t>
+      </w:r>
+      <w:proofErr w:type="gramStart"/>
+      <w:r>
+        <w:rPr>
+          <w:rFonts w:asciiTheme="majorHAnsi" w:hAnsiTheme="majorHAnsi" w:cstheme="majorHAnsi"/>
+          <w:b/>
+          <w:bCs/>
+        </w:rPr>
+        <w:t>room }</w:t>
+      </w:r>
+      <w:proofErr w:type="gramEnd"/>
+      <w:r>
+        <w:rPr>
+          <w:rFonts w:asciiTheme="majorHAnsi" w:hAnsiTheme="majorHAnsi" w:cstheme="majorHAnsi"/>
+          <w:b/>
+          <w:bCs/>
+        </w:rPr>
+        <w:t>);</w:t>
       </w:r>
     </w:p>
     <w:p>
@@ -3631,6 +4149,7 @@
         <w:t xml:space="preserve">  </w:t>
       </w:r>
       <w:proofErr w:type="spellStart"/>
+      <w:proofErr w:type="gramStart"/>
       <w:r>
         <w:rPr>
           <w:rFonts w:asciiTheme="majorHAnsi" w:hAnsiTheme="majorHAnsi" w:cstheme="majorHAnsi"/>
@@ -3646,7 +4165,16 @@
           <w:b/>
           <w:bCs/>
         </w:rPr>
-        <w:t>(() =&gt; {</w:t>
+        <w:t>(</w:t>
+      </w:r>
+      <w:proofErr w:type="gramEnd"/>
+      <w:r>
+        <w:rPr>
+          <w:rFonts w:asciiTheme="majorHAnsi" w:hAnsiTheme="majorHAnsi" w:cstheme="majorHAnsi"/>
+          <w:b/>
+          <w:bCs/>
+        </w:rPr>
+        <w:t>() =&gt; {</w:t>
       </w:r>
     </w:p>
     <w:p>
@@ -3666,6 +4194,7 @@
         <w:t xml:space="preserve">    </w:t>
       </w:r>
       <w:proofErr w:type="spellStart"/>
+      <w:proofErr w:type="gramStart"/>
       <w:r>
         <w:rPr>
           <w:rFonts w:asciiTheme="majorHAnsi" w:hAnsiTheme="majorHAnsi" w:cstheme="majorHAnsi"/>
@@ -3675,6 +4204,7 @@
         <w:t>socket.on</w:t>
       </w:r>
       <w:proofErr w:type="spellEnd"/>
+      <w:proofErr w:type="gramEnd"/>
       <w:r>
         <w:rPr>
           <w:rFonts w:asciiTheme="majorHAnsi" w:hAnsiTheme="majorHAnsi" w:cstheme="majorHAnsi"/>
@@ -3737,6 +4267,7 @@
         <w:t>(</w:t>
       </w:r>
       <w:proofErr w:type="spellStart"/>
+      <w:proofErr w:type="gramStart"/>
       <w:r>
         <w:rPr>
           <w:rFonts w:asciiTheme="majorHAnsi" w:hAnsiTheme="majorHAnsi" w:cstheme="majorHAnsi"/>
@@ -3746,6 +4277,7 @@
         <w:t>data.message</w:t>
       </w:r>
       <w:proofErr w:type="spellEnd"/>
+      <w:proofErr w:type="gramEnd"/>
       <w:r>
         <w:rPr>
           <w:rFonts w:asciiTheme="majorHAnsi" w:hAnsiTheme="majorHAnsi" w:cstheme="majorHAnsi"/>
@@ -3829,7 +4361,25 @@
           <w:b/>
           <w:bCs/>
         </w:rPr>
-        <w:t xml:space="preserve">    &lt;div style={{ padding: "20px", </w:t>
+        <w:t xml:space="preserve">    &lt;div style</w:t>
+      </w:r>
+      <w:proofErr w:type="gramStart"/>
+      <w:r>
+        <w:rPr>
+          <w:rFonts w:asciiTheme="majorHAnsi" w:hAnsiTheme="majorHAnsi" w:cstheme="majorHAnsi"/>
+          <w:b/>
+          <w:bCs/>
+        </w:rPr>
+        <w:t>={{ padding</w:t>
+      </w:r>
+      <w:proofErr w:type="gramEnd"/>
+      <w:r>
+        <w:rPr>
+          <w:rFonts w:asciiTheme="majorHAnsi" w:hAnsiTheme="majorHAnsi" w:cstheme="majorHAnsi"/>
+          <w:b/>
+          <w:bCs/>
+        </w:rPr>
+        <w:t xml:space="preserve">: "20px", </w:t>
       </w:r>
       <w:proofErr w:type="spellStart"/>
       <w:r>
@@ -3847,8 +4397,18 @@
           <w:b/>
           <w:bCs/>
         </w:rPr>
-        <w:t>: "Arial" }}&gt;</w:t>
-      </w:r>
+        <w:t>: "Arial</w:t>
+      </w:r>
+      <w:proofErr w:type="gramStart"/>
+      <w:r>
+        <w:rPr>
+          <w:rFonts w:asciiTheme="majorHAnsi" w:hAnsiTheme="majorHAnsi" w:cstheme="majorHAnsi"/>
+          <w:b/>
+          <w:bCs/>
+        </w:rPr>
+        <w:t>" }}&gt;</w:t>
+      </w:r>
+      <w:proofErr w:type="gramEnd"/>
     </w:p>
     <w:p>
       <w:pPr>
@@ -3916,7 +4476,16 @@
           <w:b/>
           <w:bCs/>
         </w:rPr>
-        <w:t xml:space="preserve">      &lt;div style={{ </w:t>
+        <w:t xml:space="preserve">      &lt;div style</w:t>
+      </w:r>
+      <w:proofErr w:type="gramStart"/>
+      <w:r>
+        <w:rPr>
+          <w:rFonts w:asciiTheme="majorHAnsi" w:hAnsiTheme="majorHAnsi" w:cstheme="majorHAnsi"/>
+          <w:b/>
+          <w:bCs/>
+        </w:rPr>
+        <w:t xml:space="preserve">={{ </w:t>
       </w:r>
       <w:proofErr w:type="spellStart"/>
       <w:r>
@@ -3928,14 +4497,25 @@
         <w:t>marginBottom</w:t>
       </w:r>
       <w:proofErr w:type="spellEnd"/>
-      <w:r>
-        <w:rPr>
-          <w:rFonts w:asciiTheme="majorHAnsi" w:hAnsiTheme="majorHAnsi" w:cstheme="majorHAnsi"/>
-          <w:b/>
-          <w:bCs/>
-        </w:rPr>
-        <w:t>: "20px" }}&gt;</w:t>
-      </w:r>
+      <w:proofErr w:type="gramEnd"/>
+      <w:r>
+        <w:rPr>
+          <w:rFonts w:asciiTheme="majorHAnsi" w:hAnsiTheme="majorHAnsi" w:cstheme="majorHAnsi"/>
+          <w:b/>
+          <w:bCs/>
+        </w:rPr>
+        <w:t>: "20px</w:t>
+      </w:r>
+      <w:proofErr w:type="gramStart"/>
+      <w:r>
+        <w:rPr>
+          <w:rFonts w:asciiTheme="majorHAnsi" w:hAnsiTheme="majorHAnsi" w:cstheme="majorHAnsi"/>
+          <w:b/>
+          <w:bCs/>
+        </w:rPr>
+        <w:t>" }}&gt;</w:t>
+      </w:r>
+      <w:proofErr w:type="gramEnd"/>
     </w:p>
     <w:p>
       <w:pPr>
@@ -4003,7 +4583,16 @@
           <w:b/>
           <w:bCs/>
         </w:rPr>
-        <w:t xml:space="preserve">={(event) =&gt; { </w:t>
+        <w:t xml:space="preserve">={(event) =&gt; </w:t>
+      </w:r>
+      <w:proofErr w:type="gramStart"/>
+      <w:r>
+        <w:rPr>
+          <w:rFonts w:asciiTheme="majorHAnsi" w:hAnsiTheme="majorHAnsi" w:cstheme="majorHAnsi"/>
+          <w:b/>
+          <w:bCs/>
+        </w:rPr>
+        <w:t xml:space="preserve">{ </w:t>
       </w:r>
       <w:proofErr w:type="spellStart"/>
       <w:r>
@@ -4015,6 +4604,7 @@
         <w:t>setRoom</w:t>
       </w:r>
       <w:proofErr w:type="spellEnd"/>
+      <w:proofErr w:type="gramEnd"/>
       <w:r>
         <w:rPr>
           <w:rFonts w:asciiTheme="majorHAnsi" w:hAnsiTheme="majorHAnsi" w:cstheme="majorHAnsi"/>
@@ -4024,22 +4614,50 @@
         <w:t>(</w:t>
       </w:r>
       <w:proofErr w:type="spellStart"/>
-      <w:r>
-        <w:rPr>
-          <w:rFonts w:asciiTheme="majorHAnsi" w:hAnsiTheme="majorHAnsi" w:cstheme="majorHAnsi"/>
-          <w:b/>
-          <w:bCs/>
-        </w:rPr>
-        <w:t>event.target.value</w:t>
-      </w:r>
-      <w:proofErr w:type="spellEnd"/>
-      <w:r>
-        <w:rPr>
-          <w:rFonts w:asciiTheme="majorHAnsi" w:hAnsiTheme="majorHAnsi" w:cstheme="majorHAnsi"/>
-          <w:b/>
-          <w:bCs/>
-        </w:rPr>
-        <w:t>); }}</w:t>
+      <w:proofErr w:type="gramStart"/>
+      <w:r>
+        <w:rPr>
+          <w:rFonts w:asciiTheme="majorHAnsi" w:hAnsiTheme="majorHAnsi" w:cstheme="majorHAnsi"/>
+          <w:b/>
+          <w:bCs/>
+        </w:rPr>
+        <w:t>event.target</w:t>
+      </w:r>
+      <w:proofErr w:type="gramEnd"/>
+      <w:r>
+        <w:rPr>
+          <w:rFonts w:asciiTheme="majorHAnsi" w:hAnsiTheme="majorHAnsi" w:cstheme="majorHAnsi"/>
+          <w:b/>
+          <w:bCs/>
+        </w:rPr>
+        <w:t>.value</w:t>
+      </w:r>
+      <w:proofErr w:type="spellEnd"/>
+      <w:r>
+        <w:rPr>
+          <w:rFonts w:asciiTheme="majorHAnsi" w:hAnsiTheme="majorHAnsi" w:cstheme="majorHAnsi"/>
+          <w:b/>
+          <w:bCs/>
+        </w:rPr>
+        <w:t>)</w:t>
+      </w:r>
+      <w:proofErr w:type="gramStart"/>
+      <w:r>
+        <w:rPr>
+          <w:rFonts w:asciiTheme="majorHAnsi" w:hAnsiTheme="majorHAnsi" w:cstheme="majorHAnsi"/>
+          <w:b/>
+          <w:bCs/>
+        </w:rPr>
+        <w:t>; }</w:t>
+      </w:r>
+      <w:proofErr w:type="gramEnd"/>
+      <w:r>
+        <w:rPr>
+          <w:rFonts w:asciiTheme="majorHAnsi" w:hAnsiTheme="majorHAnsi" w:cstheme="majorHAnsi"/>
+          <w:b/>
+          <w:bCs/>
+        </w:rPr>
+        <w:t>}</w:t>
       </w:r>
     </w:p>
     <w:p>
@@ -4273,7 +4891,25 @@
           <w:b/>
           <w:bCs/>
         </w:rPr>
-        <w:t xml:space="preserve">        value={code}            // The text inside matches our state</w:t>
+        <w:t xml:space="preserve">        value={</w:t>
+      </w:r>
+      <w:proofErr w:type="gramStart"/>
+      <w:r>
+        <w:rPr>
+          <w:rFonts w:asciiTheme="majorHAnsi" w:hAnsiTheme="majorHAnsi" w:cstheme="majorHAnsi"/>
+          <w:b/>
+          <w:bCs/>
+        </w:rPr>
+        <w:t xml:space="preserve">code}   </w:t>
+      </w:r>
+      <w:proofErr w:type="gramEnd"/>
+      <w:r>
+        <w:rPr>
+          <w:rFonts w:asciiTheme="majorHAnsi" w:hAnsiTheme="majorHAnsi" w:cstheme="majorHAnsi"/>
+          <w:b/>
+          <w:bCs/>
+        </w:rPr>
+        <w:t xml:space="preserve">         // The text inside matches our state</w:t>
       </w:r>
     </w:p>
     <w:p>
@@ -4571,7 +5207,23 @@
           <w:rFonts w:asciiTheme="majorHAnsi" w:hAnsiTheme="majorHAnsi" w:cstheme="majorHAnsi"/>
           <w:lang w:val="en-US"/>
         </w:rPr>
-        <w:t>const { exec } = require("</w:t>
+        <w:t xml:space="preserve">const </w:t>
+      </w:r>
+      <w:proofErr w:type="gramStart"/>
+      <w:r>
+        <w:rPr>
+          <w:rFonts w:asciiTheme="majorHAnsi" w:hAnsiTheme="majorHAnsi" w:cstheme="majorHAnsi"/>
+          <w:lang w:val="en-US"/>
+        </w:rPr>
+        <w:t>{ exec</w:t>
+      </w:r>
+      <w:proofErr w:type="gramEnd"/>
+      <w:r>
+        <w:rPr>
+          <w:rFonts w:asciiTheme="majorHAnsi" w:hAnsiTheme="majorHAnsi" w:cstheme="majorHAnsi"/>
+          <w:lang w:val="en-US"/>
+        </w:rPr>
+        <w:t xml:space="preserve"> } = require("</w:t>
       </w:r>
       <w:proofErr w:type="spellStart"/>
       <w:r>
@@ -4658,6 +5310,7 @@
         <w:t xml:space="preserve">  </w:t>
       </w:r>
       <w:proofErr w:type="spellStart"/>
+      <w:proofErr w:type="gramStart"/>
       <w:r>
         <w:rPr>
           <w:rFonts w:asciiTheme="majorHAnsi" w:hAnsiTheme="majorHAnsi" w:cstheme="majorHAnsi"/>
@@ -4666,6 +5319,7 @@
         <w:t>socket.on</w:t>
       </w:r>
       <w:proofErr w:type="spellEnd"/>
+      <w:proofErr w:type="gramEnd"/>
       <w:r>
         <w:rPr>
           <w:rFonts w:asciiTheme="majorHAnsi" w:hAnsiTheme="majorHAnsi" w:cstheme="majorHAnsi"/>
@@ -4702,7 +5356,39 @@
           <w:rFonts w:asciiTheme="majorHAnsi" w:hAnsiTheme="majorHAnsi" w:cstheme="majorHAnsi"/>
           <w:lang w:val="en-US"/>
         </w:rPr>
-        <w:t xml:space="preserve">    const { code, room } = data;</w:t>
+        <w:t xml:space="preserve">    const </w:t>
+      </w:r>
+      <w:proofErr w:type="gramStart"/>
+      <w:r>
+        <w:rPr>
+          <w:rFonts w:asciiTheme="majorHAnsi" w:hAnsiTheme="majorHAnsi" w:cstheme="majorHAnsi"/>
+          <w:lang w:val="en-US"/>
+        </w:rPr>
+        <w:t>{ code</w:t>
+      </w:r>
+      <w:proofErr w:type="gramEnd"/>
+      <w:r>
+        <w:rPr>
+          <w:rFonts w:asciiTheme="majorHAnsi" w:hAnsiTheme="majorHAnsi" w:cstheme="majorHAnsi"/>
+          <w:lang w:val="en-US"/>
+        </w:rPr>
+        <w:t xml:space="preserve">, </w:t>
+      </w:r>
+      <w:proofErr w:type="gramStart"/>
+      <w:r>
+        <w:rPr>
+          <w:rFonts w:asciiTheme="majorHAnsi" w:hAnsiTheme="majorHAnsi" w:cstheme="majorHAnsi"/>
+          <w:lang w:val="en-US"/>
+        </w:rPr>
+        <w:t>room }</w:t>
+      </w:r>
+      <w:proofErr w:type="gramEnd"/>
+      <w:r>
+        <w:rPr>
+          <w:rFonts w:asciiTheme="majorHAnsi" w:hAnsiTheme="majorHAnsi" w:cstheme="majorHAnsi"/>
+          <w:lang w:val="en-US"/>
+        </w:rPr>
+        <w:t xml:space="preserve"> = data;</w:t>
       </w:r>
     </w:p>
     <w:p>
@@ -4743,6 +5429,7 @@
         <w:t xml:space="preserve">    </w:t>
       </w:r>
       <w:proofErr w:type="spellStart"/>
+      <w:proofErr w:type="gramStart"/>
       <w:r>
         <w:rPr>
           <w:rFonts w:asciiTheme="majorHAnsi" w:hAnsiTheme="majorHAnsi" w:cstheme="majorHAnsi"/>
@@ -4751,6 +5438,7 @@
         <w:t>fs.writeFileSync</w:t>
       </w:r>
       <w:proofErr w:type="spellEnd"/>
+      <w:proofErr w:type="gramEnd"/>
       <w:r>
         <w:rPr>
           <w:rFonts w:asciiTheme="majorHAnsi" w:hAnsiTheme="majorHAnsi" w:cstheme="majorHAnsi"/>
@@ -4809,7 +5497,23 @@
           <w:rFonts w:asciiTheme="majorHAnsi" w:hAnsiTheme="majorHAnsi" w:cstheme="majorHAnsi"/>
           <w:lang w:val="en-US"/>
         </w:rPr>
-        <w:t xml:space="preserve">    exec("python test.py", (error, </w:t>
+        <w:t xml:space="preserve">    </w:t>
+      </w:r>
+      <w:proofErr w:type="gramStart"/>
+      <w:r>
+        <w:rPr>
+          <w:rFonts w:asciiTheme="majorHAnsi" w:hAnsiTheme="majorHAnsi" w:cstheme="majorHAnsi"/>
+          <w:lang w:val="en-US"/>
+        </w:rPr>
+        <w:t>exec(</w:t>
+      </w:r>
+      <w:proofErr w:type="gramEnd"/>
+      <w:r>
+        <w:rPr>
+          <w:rFonts w:asciiTheme="majorHAnsi" w:hAnsiTheme="majorHAnsi" w:cstheme="majorHAnsi"/>
+          <w:lang w:val="en-US"/>
+        </w:rPr>
+        <w:t xml:space="preserve">"python test.py", (error, </w:t>
       </w:r>
       <w:proofErr w:type="spellStart"/>
       <w:r>
@@ -4900,7 +5604,23 @@
           <w:rFonts w:asciiTheme="majorHAnsi" w:hAnsiTheme="majorHAnsi" w:cstheme="majorHAnsi"/>
           <w:lang w:val="en-US"/>
         </w:rPr>
-        <w:t xml:space="preserve">        io.to(room).emit("</w:t>
+        <w:t xml:space="preserve">        io.to(room</w:t>
+      </w:r>
+      <w:proofErr w:type="gramStart"/>
+      <w:r>
+        <w:rPr>
+          <w:rFonts w:asciiTheme="majorHAnsi" w:hAnsiTheme="majorHAnsi" w:cstheme="majorHAnsi"/>
+          <w:lang w:val="en-US"/>
+        </w:rPr>
+        <w:t>).emit</w:t>
+      </w:r>
+      <w:proofErr w:type="gramEnd"/>
+      <w:r>
+        <w:rPr>
+          <w:rFonts w:asciiTheme="majorHAnsi" w:hAnsiTheme="majorHAnsi" w:cstheme="majorHAnsi"/>
+          <w:lang w:val="en-US"/>
+        </w:rPr>
+        <w:t>("</w:t>
       </w:r>
       <w:proofErr w:type="spellStart"/>
       <w:r>
@@ -4977,7 +5697,23 @@
           <w:rFonts w:asciiTheme="majorHAnsi" w:hAnsiTheme="majorHAnsi" w:cstheme="majorHAnsi"/>
           <w:lang w:val="en-US"/>
         </w:rPr>
-        <w:t xml:space="preserve">        io.to(room).emit("</w:t>
+        <w:t xml:space="preserve">        io.to(room</w:t>
+      </w:r>
+      <w:proofErr w:type="gramStart"/>
+      <w:r>
+        <w:rPr>
+          <w:rFonts w:asciiTheme="majorHAnsi" w:hAnsiTheme="majorHAnsi" w:cstheme="majorHAnsi"/>
+          <w:lang w:val="en-US"/>
+        </w:rPr>
+        <w:t>).emit</w:t>
+      </w:r>
+      <w:proofErr w:type="gramEnd"/>
+      <w:r>
+        <w:rPr>
+          <w:rFonts w:asciiTheme="majorHAnsi" w:hAnsiTheme="majorHAnsi" w:cstheme="majorHAnsi"/>
+          <w:lang w:val="en-US"/>
+        </w:rPr>
+        <w:t>("</w:t>
       </w:r>
       <w:proofErr w:type="spellStart"/>
       <w:r>
@@ -5126,6 +5862,7 @@
         <w:t xml:space="preserve">] = </w:t>
       </w:r>
       <w:proofErr w:type="spellStart"/>
+      <w:proofErr w:type="gramStart"/>
       <w:r>
         <w:rPr>
           <w:rFonts w:asciiTheme="majorHAnsi" w:hAnsiTheme="majorHAnsi" w:cstheme="majorHAnsi"/>
@@ -5139,7 +5876,15 @@
           <w:rFonts w:asciiTheme="majorHAnsi" w:hAnsiTheme="majorHAnsi" w:cstheme="majorHAnsi"/>
           <w:lang w:val="en-US"/>
         </w:rPr>
-        <w:t>("");</w:t>
+        <w:t>(</w:t>
+      </w:r>
+      <w:proofErr w:type="gramEnd"/>
+      <w:r>
+        <w:rPr>
+          <w:rFonts w:asciiTheme="majorHAnsi" w:hAnsiTheme="majorHAnsi" w:cstheme="majorHAnsi"/>
+          <w:lang w:val="en-US"/>
+        </w:rPr>
+        <w:t>"");</w:t>
       </w:r>
     </w:p>
     <w:p>
@@ -5197,6 +5942,7 @@
         <w:t xml:space="preserve">    </w:t>
       </w:r>
       <w:proofErr w:type="spellStart"/>
+      <w:proofErr w:type="gramStart"/>
       <w:r>
         <w:rPr>
           <w:rFonts w:asciiTheme="majorHAnsi" w:hAnsiTheme="majorHAnsi" w:cstheme="majorHAnsi"/>
@@ -5205,6 +5951,7 @@
         <w:t>socket.emit</w:t>
       </w:r>
       <w:proofErr w:type="spellEnd"/>
+      <w:proofErr w:type="gramEnd"/>
       <w:r>
         <w:rPr>
           <w:rFonts w:asciiTheme="majorHAnsi" w:hAnsiTheme="majorHAnsi" w:cstheme="majorHAnsi"/>
@@ -5226,7 +5973,39 @@
           <w:rFonts w:asciiTheme="majorHAnsi" w:hAnsiTheme="majorHAnsi" w:cstheme="majorHAnsi"/>
           <w:lang w:val="en-US"/>
         </w:rPr>
-        <w:t>", { code, room });</w:t>
+        <w:t xml:space="preserve">", </w:t>
+      </w:r>
+      <w:proofErr w:type="gramStart"/>
+      <w:r>
+        <w:rPr>
+          <w:rFonts w:asciiTheme="majorHAnsi" w:hAnsiTheme="majorHAnsi" w:cstheme="majorHAnsi"/>
+          <w:lang w:val="en-US"/>
+        </w:rPr>
+        <w:t>{ code</w:t>
+      </w:r>
+      <w:proofErr w:type="gramEnd"/>
+      <w:r>
+        <w:rPr>
+          <w:rFonts w:asciiTheme="majorHAnsi" w:hAnsiTheme="majorHAnsi" w:cstheme="majorHAnsi"/>
+          <w:lang w:val="en-US"/>
+        </w:rPr>
+        <w:t xml:space="preserve">, </w:t>
+      </w:r>
+      <w:proofErr w:type="gramStart"/>
+      <w:r>
+        <w:rPr>
+          <w:rFonts w:asciiTheme="majorHAnsi" w:hAnsiTheme="majorHAnsi" w:cstheme="majorHAnsi"/>
+          <w:lang w:val="en-US"/>
+        </w:rPr>
+        <w:t>room }</w:t>
+      </w:r>
+      <w:proofErr w:type="gramEnd"/>
+      <w:r>
+        <w:rPr>
+          <w:rFonts w:asciiTheme="majorHAnsi" w:hAnsiTheme="majorHAnsi" w:cstheme="majorHAnsi"/>
+          <w:lang w:val="en-US"/>
+        </w:rPr>
+        <w:t>);</w:t>
       </w:r>
     </w:p>
     <w:p>
@@ -5275,6 +6054,7 @@
         </w:rPr>
       </w:pPr>
       <w:proofErr w:type="spellStart"/>
+      <w:proofErr w:type="gramStart"/>
       <w:r>
         <w:rPr>
           <w:rFonts w:asciiTheme="majorHAnsi" w:hAnsiTheme="majorHAnsi" w:cstheme="majorHAnsi"/>
@@ -5288,7 +6068,15 @@
           <w:rFonts w:asciiTheme="majorHAnsi" w:hAnsiTheme="majorHAnsi" w:cstheme="majorHAnsi"/>
           <w:lang w:val="en-US"/>
         </w:rPr>
-        <w:t>(() =&gt; {</w:t>
+        <w:t>(</w:t>
+      </w:r>
+      <w:proofErr w:type="gramEnd"/>
+      <w:r>
+        <w:rPr>
+          <w:rFonts w:asciiTheme="majorHAnsi" w:hAnsiTheme="majorHAnsi" w:cstheme="majorHAnsi"/>
+          <w:lang w:val="en-US"/>
+        </w:rPr>
+        <w:t>() =&gt; {</w:t>
       </w:r>
     </w:p>
     <w:p>
@@ -5321,6 +6109,7 @@
         <w:t xml:space="preserve">    </w:t>
       </w:r>
       <w:proofErr w:type="spellStart"/>
+      <w:proofErr w:type="gramStart"/>
       <w:r>
         <w:rPr>
           <w:rFonts w:asciiTheme="majorHAnsi" w:hAnsiTheme="majorHAnsi" w:cstheme="majorHAnsi"/>
@@ -5329,6 +6118,7 @@
         <w:t>socket.on</w:t>
       </w:r>
       <w:proofErr w:type="spellEnd"/>
+      <w:proofErr w:type="gramEnd"/>
       <w:r>
         <w:rPr>
           <w:rFonts w:asciiTheme="majorHAnsi" w:hAnsiTheme="majorHAnsi" w:cstheme="majorHAnsi"/>
@@ -5384,6 +6174,7 @@
         <w:t>(</w:t>
       </w:r>
       <w:proofErr w:type="spellStart"/>
+      <w:proofErr w:type="gramStart"/>
       <w:r>
         <w:rPr>
           <w:rFonts w:asciiTheme="majorHAnsi" w:hAnsiTheme="majorHAnsi" w:cstheme="majorHAnsi"/>
@@ -5392,6 +6183,7 @@
         <w:t>data.message</w:t>
       </w:r>
       <w:proofErr w:type="spellEnd"/>
+      <w:proofErr w:type="gramEnd"/>
       <w:r>
         <w:rPr>
           <w:rFonts w:asciiTheme="majorHAnsi" w:hAnsiTheme="majorHAnsi" w:cstheme="majorHAnsi"/>
@@ -5453,6 +6245,7 @@
         <w:t xml:space="preserve">    </w:t>
       </w:r>
       <w:proofErr w:type="spellStart"/>
+      <w:proofErr w:type="gramStart"/>
       <w:r>
         <w:rPr>
           <w:rFonts w:asciiTheme="majorHAnsi" w:hAnsiTheme="majorHAnsi" w:cstheme="majorHAnsi"/>
@@ -5461,6 +6254,7 @@
         <w:t>socket.on</w:t>
       </w:r>
       <w:proofErr w:type="spellEnd"/>
+      <w:proofErr w:type="gramEnd"/>
       <w:r>
         <w:rPr>
           <w:rFonts w:asciiTheme="majorHAnsi" w:hAnsiTheme="majorHAnsi" w:cstheme="majorHAnsi"/>
@@ -5596,7 +6390,23 @@
           <w:rFonts w:asciiTheme="majorHAnsi" w:hAnsiTheme="majorHAnsi" w:cstheme="majorHAnsi"/>
           <w:lang w:val="en-US"/>
         </w:rPr>
-        <w:t xml:space="preserve">    &lt;div style={{ padding: "20px", </w:t>
+        <w:t xml:space="preserve">    &lt;div style</w:t>
+      </w:r>
+      <w:proofErr w:type="gramStart"/>
+      <w:r>
+        <w:rPr>
+          <w:rFonts w:asciiTheme="majorHAnsi" w:hAnsiTheme="majorHAnsi" w:cstheme="majorHAnsi"/>
+          <w:lang w:val="en-US"/>
+        </w:rPr>
+        <w:t>={{ padding</w:t>
+      </w:r>
+      <w:proofErr w:type="gramEnd"/>
+      <w:r>
+        <w:rPr>
+          <w:rFonts w:asciiTheme="majorHAnsi" w:hAnsiTheme="majorHAnsi" w:cstheme="majorHAnsi"/>
+          <w:lang w:val="en-US"/>
+        </w:rPr>
+        <w:t xml:space="preserve">: "20px", </w:t>
       </w:r>
       <w:proofErr w:type="spellStart"/>
       <w:r>
@@ -5612,8 +6422,17 @@
           <w:rFonts w:asciiTheme="majorHAnsi" w:hAnsiTheme="majorHAnsi" w:cstheme="majorHAnsi"/>
           <w:lang w:val="en-US"/>
         </w:rPr>
-        <w:t>: "Arial" }}&gt;</w:t>
-      </w:r>
+        <w:t>: "Arial</w:t>
+      </w:r>
+      <w:proofErr w:type="gramStart"/>
+      <w:r>
+        <w:rPr>
+          <w:rFonts w:asciiTheme="majorHAnsi" w:hAnsiTheme="majorHAnsi" w:cstheme="majorHAnsi"/>
+          <w:lang w:val="en-US"/>
+        </w:rPr>
+        <w:t>" }}&gt;</w:t>
+      </w:r>
+      <w:proofErr w:type="gramEnd"/>
     </w:p>
     <w:p>
       <w:pPr>
@@ -5672,7 +6491,15 @@
           <w:rFonts w:asciiTheme="majorHAnsi" w:hAnsiTheme="majorHAnsi" w:cstheme="majorHAnsi"/>
           <w:lang w:val="en-US"/>
         </w:rPr>
-        <w:t xml:space="preserve">      &lt;div style={{ </w:t>
+        <w:t xml:space="preserve">      &lt;div style</w:t>
+      </w:r>
+      <w:proofErr w:type="gramStart"/>
+      <w:r>
+        <w:rPr>
+          <w:rFonts w:asciiTheme="majorHAnsi" w:hAnsiTheme="majorHAnsi" w:cstheme="majorHAnsi"/>
+          <w:lang w:val="en-US"/>
+        </w:rPr>
+        <w:t xml:space="preserve">={{ </w:t>
       </w:r>
       <w:proofErr w:type="spellStart"/>
       <w:r>
@@ -5683,13 +6510,23 @@
         <w:t>marginBottom</w:t>
       </w:r>
       <w:proofErr w:type="spellEnd"/>
-      <w:r>
-        <w:rPr>
-          <w:rFonts w:asciiTheme="majorHAnsi" w:hAnsiTheme="majorHAnsi" w:cstheme="majorHAnsi"/>
-          <w:lang w:val="en-US"/>
-        </w:rPr>
-        <w:t>: "20px" }}&gt;</w:t>
-      </w:r>
+      <w:proofErr w:type="gramEnd"/>
+      <w:r>
+        <w:rPr>
+          <w:rFonts w:asciiTheme="majorHAnsi" w:hAnsiTheme="majorHAnsi" w:cstheme="majorHAnsi"/>
+          <w:lang w:val="en-US"/>
+        </w:rPr>
+        <w:t>: "20px</w:t>
+      </w:r>
+      <w:proofErr w:type="gramStart"/>
+      <w:r>
+        <w:rPr>
+          <w:rFonts w:asciiTheme="majorHAnsi" w:hAnsiTheme="majorHAnsi" w:cstheme="majorHAnsi"/>
+          <w:lang w:val="en-US"/>
+        </w:rPr>
+        <w:t>" }}&gt;</w:t>
+      </w:r>
+      <w:proofErr w:type="gramEnd"/>
     </w:p>
     <w:p>
       <w:pPr>
@@ -5749,7 +6586,15 @@
           <w:rFonts w:asciiTheme="majorHAnsi" w:hAnsiTheme="majorHAnsi" w:cstheme="majorHAnsi"/>
           <w:lang w:val="en-US"/>
         </w:rPr>
-        <w:t xml:space="preserve">={(event) =&gt; { </w:t>
+        <w:t xml:space="preserve">={(event) =&gt; </w:t>
+      </w:r>
+      <w:proofErr w:type="gramStart"/>
+      <w:r>
+        <w:rPr>
+          <w:rFonts w:asciiTheme="majorHAnsi" w:hAnsiTheme="majorHAnsi" w:cstheme="majorHAnsi"/>
+          <w:lang w:val="en-US"/>
+        </w:rPr>
+        <w:t xml:space="preserve">{ </w:t>
       </w:r>
       <w:proofErr w:type="spellStart"/>
       <w:r>
@@ -5760,6 +6605,7 @@
         <w:t>setRoom</w:t>
       </w:r>
       <w:proofErr w:type="spellEnd"/>
+      <w:proofErr w:type="gramEnd"/>
       <w:r>
         <w:rPr>
           <w:rFonts w:asciiTheme="majorHAnsi" w:hAnsiTheme="majorHAnsi" w:cstheme="majorHAnsi"/>
@@ -5768,20 +6614,45 @@
         <w:t>(</w:t>
       </w:r>
       <w:proofErr w:type="spellStart"/>
-      <w:r>
-        <w:rPr>
-          <w:rFonts w:asciiTheme="majorHAnsi" w:hAnsiTheme="majorHAnsi" w:cstheme="majorHAnsi"/>
-          <w:lang w:val="en-US"/>
-        </w:rPr>
-        <w:t>event.target.value</w:t>
-      </w:r>
-      <w:proofErr w:type="spellEnd"/>
-      <w:r>
-        <w:rPr>
-          <w:rFonts w:asciiTheme="majorHAnsi" w:hAnsiTheme="majorHAnsi" w:cstheme="majorHAnsi"/>
-          <w:lang w:val="en-US"/>
-        </w:rPr>
-        <w:t>); }}</w:t>
+      <w:proofErr w:type="gramStart"/>
+      <w:r>
+        <w:rPr>
+          <w:rFonts w:asciiTheme="majorHAnsi" w:hAnsiTheme="majorHAnsi" w:cstheme="majorHAnsi"/>
+          <w:lang w:val="en-US"/>
+        </w:rPr>
+        <w:t>event.target</w:t>
+      </w:r>
+      <w:proofErr w:type="gramEnd"/>
+      <w:r>
+        <w:rPr>
+          <w:rFonts w:asciiTheme="majorHAnsi" w:hAnsiTheme="majorHAnsi" w:cstheme="majorHAnsi"/>
+          <w:lang w:val="en-US"/>
+        </w:rPr>
+        <w:t>.value</w:t>
+      </w:r>
+      <w:proofErr w:type="spellEnd"/>
+      <w:r>
+        <w:rPr>
+          <w:rFonts w:asciiTheme="majorHAnsi" w:hAnsiTheme="majorHAnsi" w:cstheme="majorHAnsi"/>
+          <w:lang w:val="en-US"/>
+        </w:rPr>
+        <w:t>)</w:t>
+      </w:r>
+      <w:proofErr w:type="gramStart"/>
+      <w:r>
+        <w:rPr>
+          <w:rFonts w:asciiTheme="majorHAnsi" w:hAnsiTheme="majorHAnsi" w:cstheme="majorHAnsi"/>
+          <w:lang w:val="en-US"/>
+        </w:rPr>
+        <w:t>; }</w:t>
+      </w:r>
+      <w:proofErr w:type="gramEnd"/>
+      <w:r>
+        <w:rPr>
+          <w:rFonts w:asciiTheme="majorHAnsi" w:hAnsiTheme="majorHAnsi" w:cstheme="majorHAnsi"/>
+          <w:lang w:val="en-US"/>
+        </w:rPr>
+        <w:t>}</w:t>
       </w:r>
     </w:p>
     <w:p>
@@ -5897,8 +6768,33 @@
           <w:rFonts w:asciiTheme="majorHAnsi" w:hAnsiTheme="majorHAnsi" w:cstheme="majorHAnsi"/>
           <w:lang w:val="en-US"/>
         </w:rPr>
-        <w:t xml:space="preserve">      &lt;div style={{ display: "flex", gap: "20px" }}&gt;</w:t>
-      </w:r>
+        <w:t xml:space="preserve">      &lt;div style</w:t>
+      </w:r>
+      <w:proofErr w:type="gramStart"/>
+      <w:r>
+        <w:rPr>
+          <w:rFonts w:asciiTheme="majorHAnsi" w:hAnsiTheme="majorHAnsi" w:cstheme="majorHAnsi"/>
+          <w:lang w:val="en-US"/>
+        </w:rPr>
+        <w:t>={{ display</w:t>
+      </w:r>
+      <w:proofErr w:type="gramEnd"/>
+      <w:r>
+        <w:rPr>
+          <w:rFonts w:asciiTheme="majorHAnsi" w:hAnsiTheme="majorHAnsi" w:cstheme="majorHAnsi"/>
+          <w:lang w:val="en-US"/>
+        </w:rPr>
+        <w:t>: "flex", gap: "20px</w:t>
+      </w:r>
+      <w:proofErr w:type="gramStart"/>
+      <w:r>
+        <w:rPr>
+          <w:rFonts w:asciiTheme="majorHAnsi" w:hAnsiTheme="majorHAnsi" w:cstheme="majorHAnsi"/>
+          <w:lang w:val="en-US"/>
+        </w:rPr>
+        <w:t>" }}&gt;</w:t>
+      </w:r>
+      <w:proofErr w:type="gramEnd"/>
     </w:p>
     <w:p>
       <w:pPr>
@@ -5942,8 +6838,33 @@
           <w:rFonts w:asciiTheme="majorHAnsi" w:hAnsiTheme="majorHAnsi" w:cstheme="majorHAnsi"/>
           <w:lang w:val="en-US"/>
         </w:rPr>
-        <w:t xml:space="preserve">        &lt;div style={{ width: "60%" }}&gt;</w:t>
-      </w:r>
+        <w:t xml:space="preserve">        &lt;div style</w:t>
+      </w:r>
+      <w:proofErr w:type="gramStart"/>
+      <w:r>
+        <w:rPr>
+          <w:rFonts w:asciiTheme="majorHAnsi" w:hAnsiTheme="majorHAnsi" w:cstheme="majorHAnsi"/>
+          <w:lang w:val="en-US"/>
+        </w:rPr>
+        <w:t>={{ width</w:t>
+      </w:r>
+      <w:proofErr w:type="gramEnd"/>
+      <w:r>
+        <w:rPr>
+          <w:rFonts w:asciiTheme="majorHAnsi" w:hAnsiTheme="majorHAnsi" w:cstheme="majorHAnsi"/>
+          <w:lang w:val="en-US"/>
+        </w:rPr>
+        <w:t>: "60%</w:t>
+      </w:r>
+      <w:proofErr w:type="gramStart"/>
+      <w:r>
+        <w:rPr>
+          <w:rFonts w:asciiTheme="majorHAnsi" w:hAnsiTheme="majorHAnsi" w:cstheme="majorHAnsi"/>
+          <w:lang w:val="en-US"/>
+        </w:rPr>
+        <w:t>" }}&gt;</w:t>
+      </w:r>
+      <w:proofErr w:type="gramEnd"/>
     </w:p>
     <w:p>
       <w:pPr>
@@ -6203,7 +7124,23 @@
           <w:rFonts w:asciiTheme="majorHAnsi" w:hAnsiTheme="majorHAnsi" w:cstheme="majorHAnsi"/>
           <w:lang w:val="en-US"/>
         </w:rPr>
-        <w:t xml:space="preserve">             style={{ padding: "10px 20px", </w:t>
+        <w:t xml:space="preserve">             style</w:t>
+      </w:r>
+      <w:proofErr w:type="gramStart"/>
+      <w:r>
+        <w:rPr>
+          <w:rFonts w:asciiTheme="majorHAnsi" w:hAnsiTheme="majorHAnsi" w:cstheme="majorHAnsi"/>
+          <w:lang w:val="en-US"/>
+        </w:rPr>
+        <w:t>={{ padding</w:t>
+      </w:r>
+      <w:proofErr w:type="gramEnd"/>
+      <w:r>
+        <w:rPr>
+          <w:rFonts w:asciiTheme="majorHAnsi" w:hAnsiTheme="majorHAnsi" w:cstheme="majorHAnsi"/>
+          <w:lang w:val="en-US"/>
+        </w:rPr>
+        <w:t xml:space="preserve">: "10px 20px", </w:t>
       </w:r>
       <w:proofErr w:type="spellStart"/>
       <w:r>
@@ -6235,7 +7172,23 @@
           <w:rFonts w:asciiTheme="majorHAnsi" w:hAnsiTheme="majorHAnsi" w:cstheme="majorHAnsi"/>
           <w:lang w:val="en-US"/>
         </w:rPr>
-        <w:t>: "#4CAF50", color: "white", border: "none" }}</w:t>
+        <w:t>: "#4CAF50", color: "white", border: "none</w:t>
+      </w:r>
+      <w:proofErr w:type="gramStart"/>
+      <w:r>
+        <w:rPr>
+          <w:rFonts w:asciiTheme="majorHAnsi" w:hAnsiTheme="majorHAnsi" w:cstheme="majorHAnsi"/>
+          <w:lang w:val="en-US"/>
+        </w:rPr>
+        <w:t>" }</w:t>
+      </w:r>
+      <w:proofErr w:type="gramEnd"/>
+      <w:r>
+        <w:rPr>
+          <w:rFonts w:asciiTheme="majorHAnsi" w:hAnsiTheme="majorHAnsi" w:cstheme="majorHAnsi"/>
+          <w:lang w:val="en-US"/>
+        </w:rPr>
+        <w:t>}</w:t>
       </w:r>
     </w:p>
     <w:p>
@@ -6333,7 +7286,23 @@
           <w:rFonts w:asciiTheme="majorHAnsi" w:hAnsiTheme="majorHAnsi" w:cstheme="majorHAnsi"/>
           <w:lang w:val="en-US"/>
         </w:rPr>
-        <w:t xml:space="preserve">        &lt;div style={{ width: "40%", height: "50vh", background: "#1e1e1e", color: "white", padding: "10px", </w:t>
+        <w:t xml:space="preserve">        &lt;div style</w:t>
+      </w:r>
+      <w:proofErr w:type="gramStart"/>
+      <w:r>
+        <w:rPr>
+          <w:rFonts w:asciiTheme="majorHAnsi" w:hAnsiTheme="majorHAnsi" w:cstheme="majorHAnsi"/>
+          <w:lang w:val="en-US"/>
+        </w:rPr>
+        <w:t>={{ width</w:t>
+      </w:r>
+      <w:proofErr w:type="gramEnd"/>
+      <w:r>
+        <w:rPr>
+          <w:rFonts w:asciiTheme="majorHAnsi" w:hAnsiTheme="majorHAnsi" w:cstheme="majorHAnsi"/>
+          <w:lang w:val="en-US"/>
+        </w:rPr>
+        <w:t xml:space="preserve">: "40%", height: "50vh", background: "#1e1e1e", color: "white", padding: "10px", </w:t>
       </w:r>
       <w:proofErr w:type="spellStart"/>
       <w:r>
@@ -6349,8 +7318,17 @@
           <w:rFonts w:asciiTheme="majorHAnsi" w:hAnsiTheme="majorHAnsi" w:cstheme="majorHAnsi"/>
           <w:lang w:val="en-US"/>
         </w:rPr>
-        <w:t>: "auto" }}&gt;</w:t>
-      </w:r>
+        <w:t>: "auto</w:t>
+      </w:r>
+      <w:proofErr w:type="gramStart"/>
+      <w:r>
+        <w:rPr>
+          <w:rFonts w:asciiTheme="majorHAnsi" w:hAnsiTheme="majorHAnsi" w:cstheme="majorHAnsi"/>
+          <w:lang w:val="en-US"/>
+        </w:rPr>
+        <w:t>" }}&gt;</w:t>
+      </w:r>
+      <w:proofErr w:type="gramEnd"/>
     </w:p>
     <w:p>
       <w:pPr>
@@ -6448,6 +7426,1213 @@
           <w:lang w:val="en-US"/>
         </w:rPr>
         <w:t xml:space="preserve">  );</w:t>
+      </w:r>
+    </w:p>
+    <w:p>
+      <w:pPr>
+        <w:rPr>
+          <w:rFonts w:asciiTheme="majorHAnsi" w:hAnsiTheme="majorHAnsi" w:cstheme="majorHAnsi"/>
+          <w:b/>
+          <w:bCs/>
+        </w:rPr>
+      </w:pPr>
+      <w:r>
+        <w:rPr>
+          <w:rFonts w:asciiTheme="majorHAnsi" w:hAnsiTheme="majorHAnsi" w:cstheme="majorHAnsi"/>
+          <w:b/>
+          <w:bCs/>
+        </w:rPr>
+        <w:lastRenderedPageBreak/>
+        <w:t>The Concept: Peer-to-Peer (P2P)</w:t>
+      </w:r>
+    </w:p>
+    <w:p>
+      <w:pPr>
+        <w:rPr>
+          <w:rFonts w:asciiTheme="majorHAnsi" w:hAnsiTheme="majorHAnsi" w:cstheme="majorHAnsi"/>
+        </w:rPr>
+      </w:pPr>
+      <w:r>
+        <w:rPr>
+          <w:rFonts w:asciiTheme="majorHAnsi" w:hAnsiTheme="majorHAnsi" w:cstheme="majorHAnsi"/>
+        </w:rPr>
+        <w:t>For the Text and Code, we used the Server as a middleman.</w:t>
+      </w:r>
+    </w:p>
+    <w:p>
+      <w:pPr>
+        <w:numPr>
+          <w:ilvl w:val="0"/>
+          <w:numId w:val="14"/>
+        </w:numPr>
+        <w:rPr>
+          <w:rFonts w:asciiTheme="majorHAnsi" w:hAnsiTheme="majorHAnsi" w:cstheme="majorHAnsi"/>
+        </w:rPr>
+      </w:pPr>
+      <w:r>
+        <w:rPr>
+          <w:rFonts w:asciiTheme="majorHAnsi" w:hAnsiTheme="majorHAnsi" w:cstheme="majorHAnsi"/>
+          <w:b/>
+          <w:bCs/>
+        </w:rPr>
+        <w:t>Text:</w:t>
+      </w:r>
+      <w:r>
+        <w:rPr>
+          <w:rFonts w:asciiTheme="majorHAnsi" w:hAnsiTheme="majorHAnsi" w:cstheme="majorHAnsi"/>
+        </w:rPr>
+        <w:t xml:space="preserve"> You -&gt; Server -&gt; Friend. For Video, the Server is too slow. We want to connect </w:t>
+      </w:r>
+      <w:r>
+        <w:rPr>
+          <w:rFonts w:asciiTheme="majorHAnsi" w:hAnsiTheme="majorHAnsi" w:cstheme="majorHAnsi"/>
+          <w:b/>
+          <w:bCs/>
+        </w:rPr>
+        <w:t>directly</w:t>
+      </w:r>
+      <w:r>
+        <w:rPr>
+          <w:rFonts w:asciiTheme="majorHAnsi" w:hAnsiTheme="majorHAnsi" w:cstheme="majorHAnsi"/>
+        </w:rPr>
+        <w:t>.</w:t>
+      </w:r>
+    </w:p>
+    <w:p>
+      <w:pPr>
+        <w:numPr>
+          <w:ilvl w:val="0"/>
+          <w:numId w:val="14"/>
+        </w:numPr>
+        <w:rPr>
+          <w:rFonts w:asciiTheme="majorHAnsi" w:hAnsiTheme="majorHAnsi" w:cstheme="majorHAnsi"/>
+        </w:rPr>
+      </w:pPr>
+      <w:r>
+        <w:rPr>
+          <w:rFonts w:asciiTheme="majorHAnsi" w:hAnsiTheme="majorHAnsi" w:cstheme="majorHAnsi"/>
+          <w:b/>
+          <w:bCs/>
+        </w:rPr>
+        <w:t>Video:</w:t>
+      </w:r>
+      <w:r>
+        <w:rPr>
+          <w:rFonts w:asciiTheme="majorHAnsi" w:hAnsiTheme="majorHAnsi" w:cstheme="majorHAnsi"/>
+        </w:rPr>
+        <w:t xml:space="preserve"> You &lt;============&gt; Friend.</w:t>
+      </w:r>
+    </w:p>
+    <w:p>
+      <w:pPr>
+        <w:rPr>
+          <w:rFonts w:asciiTheme="majorHAnsi" w:hAnsiTheme="majorHAnsi" w:cstheme="majorHAnsi"/>
+        </w:rPr>
+      </w:pPr>
+      <w:r>
+        <w:rPr>
+          <w:rFonts w:asciiTheme="majorHAnsi" w:hAnsiTheme="majorHAnsi" w:cstheme="majorHAnsi"/>
+        </w:rPr>
+        <w:t xml:space="preserve">To do this easily, we will use a library called </w:t>
+      </w:r>
+      <w:proofErr w:type="spellStart"/>
+      <w:r>
+        <w:rPr>
+          <w:rFonts w:asciiTheme="majorHAnsi" w:hAnsiTheme="majorHAnsi" w:cstheme="majorHAnsi"/>
+          <w:b/>
+          <w:bCs/>
+        </w:rPr>
+        <w:t>PeerJS</w:t>
+      </w:r>
+      <w:proofErr w:type="spellEnd"/>
+      <w:r>
+        <w:rPr>
+          <w:rFonts w:asciiTheme="majorHAnsi" w:hAnsiTheme="majorHAnsi" w:cstheme="majorHAnsi"/>
+        </w:rPr>
+        <w:t>. It handles the complex "handshake" to connect two computers directly.</w:t>
+      </w:r>
+    </w:p>
+    <w:p>
+      <w:pPr>
+        <w:rPr>
+          <w:rFonts w:asciiTheme="majorHAnsi" w:hAnsiTheme="majorHAnsi" w:cstheme="majorHAnsi"/>
+        </w:rPr>
+      </w:pPr>
+      <w:proofErr w:type="spellStart"/>
+      <w:r>
+        <w:rPr>
+          <w:rFonts w:asciiTheme="majorHAnsi" w:hAnsiTheme="majorHAnsi" w:cstheme="majorHAnsi"/>
+        </w:rPr>
+        <w:t>npm</w:t>
+      </w:r>
+      <w:proofErr w:type="spellEnd"/>
+      <w:r>
+        <w:rPr>
+          <w:rFonts w:asciiTheme="majorHAnsi" w:hAnsiTheme="majorHAnsi" w:cstheme="majorHAnsi"/>
+        </w:rPr>
+        <w:t xml:space="preserve"> install </w:t>
+      </w:r>
+      <w:proofErr w:type="spellStart"/>
+      <w:r>
+        <w:rPr>
+          <w:rFonts w:asciiTheme="majorHAnsi" w:hAnsiTheme="majorHAnsi" w:cstheme="majorHAnsi"/>
+        </w:rPr>
+        <w:t>peerjs</w:t>
+      </w:r>
+      <w:proofErr w:type="spellEnd"/>
+    </w:p>
+    <w:p>
+      <w:pPr>
+        <w:rPr>
+          <w:rFonts w:asciiTheme="majorHAnsi" w:hAnsiTheme="majorHAnsi" w:cstheme="majorHAnsi"/>
+        </w:rPr>
+      </w:pPr>
+    </w:p>
+    <w:p>
+      <w:pPr>
+        <w:rPr>
+          <w:rFonts w:asciiTheme="majorHAnsi" w:hAnsiTheme="majorHAnsi" w:cstheme="majorHAnsi"/>
+        </w:rPr>
+      </w:pPr>
+      <w:r>
+        <w:rPr>
+          <w:rFonts w:asciiTheme="majorHAnsi" w:hAnsiTheme="majorHAnsi" w:cstheme="majorHAnsi"/>
+          <w:b/>
+          <w:bCs/>
+        </w:rPr>
+        <w:t>Update Imports</w:t>
+      </w:r>
+      <w:r>
+        <w:rPr>
+          <w:rFonts w:asciiTheme="majorHAnsi" w:hAnsiTheme="majorHAnsi" w:cstheme="majorHAnsi"/>
+        </w:rPr>
+        <w:t xml:space="preserve"> Add </w:t>
+      </w:r>
+      <w:proofErr w:type="spellStart"/>
+      <w:r>
+        <w:rPr>
+          <w:rFonts w:asciiTheme="majorHAnsi" w:hAnsiTheme="majorHAnsi" w:cstheme="majorHAnsi"/>
+        </w:rPr>
+        <w:t>useRef</w:t>
+      </w:r>
+      <w:proofErr w:type="spellEnd"/>
+      <w:r>
+        <w:rPr>
+          <w:rFonts w:asciiTheme="majorHAnsi" w:hAnsiTheme="majorHAnsi" w:cstheme="majorHAnsi"/>
+        </w:rPr>
+        <w:t xml:space="preserve"> to your React import (we need this to "grab" the video HTML element).</w:t>
+      </w:r>
+    </w:p>
+    <w:p>
+      <w:pPr>
+        <w:rPr>
+          <w:rFonts w:asciiTheme="majorHAnsi" w:hAnsiTheme="majorHAnsi" w:cstheme="majorHAnsi"/>
+          <w:b/>
+          <w:bCs/>
+        </w:rPr>
+      </w:pPr>
+      <w:r>
+        <w:rPr>
+          <w:rFonts w:asciiTheme="majorHAnsi" w:hAnsiTheme="majorHAnsi" w:cstheme="majorHAnsi"/>
+          <w:b/>
+          <w:bCs/>
+        </w:rPr>
+        <w:t xml:space="preserve">import </w:t>
+      </w:r>
+      <w:proofErr w:type="gramStart"/>
+      <w:r>
+        <w:rPr>
+          <w:rFonts w:asciiTheme="majorHAnsi" w:hAnsiTheme="majorHAnsi" w:cstheme="majorHAnsi"/>
+          <w:b/>
+          <w:bCs/>
+        </w:rPr>
+        <w:t xml:space="preserve">{ </w:t>
+      </w:r>
+      <w:proofErr w:type="spellStart"/>
+      <w:r>
+        <w:rPr>
+          <w:rFonts w:asciiTheme="majorHAnsi" w:hAnsiTheme="majorHAnsi" w:cstheme="majorHAnsi"/>
+          <w:b/>
+          <w:bCs/>
+        </w:rPr>
+        <w:t>useEffect</w:t>
+      </w:r>
+      <w:proofErr w:type="spellEnd"/>
+      <w:proofErr w:type="gramEnd"/>
+      <w:r>
+        <w:rPr>
+          <w:rFonts w:asciiTheme="majorHAnsi" w:hAnsiTheme="majorHAnsi" w:cstheme="majorHAnsi"/>
+          <w:b/>
+          <w:bCs/>
+        </w:rPr>
+        <w:t xml:space="preserve">, </w:t>
+      </w:r>
+      <w:proofErr w:type="spellStart"/>
+      <w:r>
+        <w:rPr>
+          <w:rFonts w:asciiTheme="majorHAnsi" w:hAnsiTheme="majorHAnsi" w:cstheme="majorHAnsi"/>
+          <w:b/>
+          <w:bCs/>
+        </w:rPr>
+        <w:t>useState</w:t>
+      </w:r>
+      <w:proofErr w:type="spellEnd"/>
+      <w:r>
+        <w:rPr>
+          <w:rFonts w:asciiTheme="majorHAnsi" w:hAnsiTheme="majorHAnsi" w:cstheme="majorHAnsi"/>
+          <w:b/>
+          <w:bCs/>
+        </w:rPr>
+        <w:t xml:space="preserve">, </w:t>
+      </w:r>
+      <w:proofErr w:type="spellStart"/>
+      <w:proofErr w:type="gramStart"/>
+      <w:r>
+        <w:rPr>
+          <w:rFonts w:asciiTheme="majorHAnsi" w:hAnsiTheme="majorHAnsi" w:cstheme="majorHAnsi"/>
+          <w:b/>
+          <w:bCs/>
+        </w:rPr>
+        <w:t>useRef</w:t>
+      </w:r>
+      <w:proofErr w:type="spellEnd"/>
+      <w:r>
+        <w:rPr>
+          <w:rFonts w:asciiTheme="majorHAnsi" w:hAnsiTheme="majorHAnsi" w:cstheme="majorHAnsi"/>
+          <w:b/>
+          <w:bCs/>
+        </w:rPr>
+        <w:t xml:space="preserve"> }</w:t>
+      </w:r>
+      <w:proofErr w:type="gramEnd"/>
+      <w:r>
+        <w:rPr>
+          <w:rFonts w:asciiTheme="majorHAnsi" w:hAnsiTheme="majorHAnsi" w:cstheme="majorHAnsi"/>
+          <w:b/>
+          <w:bCs/>
+        </w:rPr>
+        <w:t xml:space="preserve"> from "react";</w:t>
+      </w:r>
+    </w:p>
+    <w:p>
+      <w:pPr>
+        <w:rPr>
+          <w:rFonts w:asciiTheme="majorHAnsi" w:hAnsiTheme="majorHAnsi" w:cstheme="majorHAnsi"/>
+          <w:b/>
+          <w:bCs/>
+        </w:rPr>
+      </w:pPr>
+    </w:p>
+    <w:p>
+      <w:pPr>
+        <w:rPr>
+          <w:rFonts w:asciiTheme="majorHAnsi" w:hAnsiTheme="majorHAnsi" w:cstheme="majorHAnsi"/>
+          <w:b/>
+          <w:bCs/>
+        </w:rPr>
+      </w:pPr>
+      <w:r>
+        <w:rPr>
+          <w:rFonts w:asciiTheme="majorHAnsi" w:hAnsiTheme="majorHAnsi" w:cstheme="majorHAnsi"/>
+          <w:b/>
+          <w:bCs/>
+        </w:rPr>
+        <w:t>. Add the Video State Add this inside your App function</w:t>
+      </w:r>
+    </w:p>
+    <w:p>
+      <w:pPr>
+        <w:rPr>
+          <w:rFonts w:asciiTheme="majorHAnsi" w:hAnsiTheme="majorHAnsi" w:cstheme="majorHAnsi"/>
+          <w:b/>
+          <w:bCs/>
+        </w:rPr>
+      </w:pPr>
+      <w:r>
+        <w:rPr>
+          <w:rFonts w:asciiTheme="majorHAnsi" w:hAnsiTheme="majorHAnsi" w:cstheme="majorHAnsi"/>
+          <w:b/>
+          <w:bCs/>
+        </w:rPr>
+        <w:t>// This variable will hold the reference to the HTML video box</w:t>
+      </w:r>
+    </w:p>
+    <w:p>
+      <w:pPr>
+        <w:rPr>
+          <w:rFonts w:asciiTheme="majorHAnsi" w:hAnsiTheme="majorHAnsi" w:cstheme="majorHAnsi"/>
+          <w:b/>
+          <w:bCs/>
+        </w:rPr>
+      </w:pPr>
+      <w:r>
+        <w:rPr>
+          <w:rFonts w:asciiTheme="majorHAnsi" w:hAnsiTheme="majorHAnsi" w:cstheme="majorHAnsi"/>
+          <w:b/>
+          <w:bCs/>
+        </w:rPr>
+        <w:t xml:space="preserve">  </w:t>
+      </w:r>
+      <w:proofErr w:type="spellStart"/>
+      <w:r>
+        <w:rPr>
+          <w:rFonts w:asciiTheme="majorHAnsi" w:hAnsiTheme="majorHAnsi" w:cstheme="majorHAnsi"/>
+          <w:b/>
+          <w:bCs/>
+        </w:rPr>
+        <w:t>const</w:t>
+      </w:r>
+      <w:proofErr w:type="spellEnd"/>
+      <w:r>
+        <w:rPr>
+          <w:rFonts w:asciiTheme="majorHAnsi" w:hAnsiTheme="majorHAnsi" w:cstheme="majorHAnsi"/>
+          <w:b/>
+          <w:bCs/>
+        </w:rPr>
+        <w:t xml:space="preserve"> </w:t>
+      </w:r>
+      <w:proofErr w:type="spellStart"/>
+      <w:r>
+        <w:rPr>
+          <w:rFonts w:asciiTheme="majorHAnsi" w:hAnsiTheme="majorHAnsi" w:cstheme="majorHAnsi"/>
+          <w:b/>
+          <w:bCs/>
+        </w:rPr>
+        <w:t>myVideo</w:t>
+      </w:r>
+      <w:proofErr w:type="spellEnd"/>
+      <w:r>
+        <w:rPr>
+          <w:rFonts w:asciiTheme="majorHAnsi" w:hAnsiTheme="majorHAnsi" w:cstheme="majorHAnsi"/>
+          <w:b/>
+          <w:bCs/>
+        </w:rPr>
+        <w:t xml:space="preserve"> = </w:t>
+      </w:r>
+      <w:proofErr w:type="spellStart"/>
+      <w:proofErr w:type="gramStart"/>
+      <w:r>
+        <w:rPr>
+          <w:rFonts w:asciiTheme="majorHAnsi" w:hAnsiTheme="majorHAnsi" w:cstheme="majorHAnsi"/>
+          <w:b/>
+          <w:bCs/>
+        </w:rPr>
+        <w:t>useRef</w:t>
+      </w:r>
+      <w:proofErr w:type="spellEnd"/>
+      <w:r>
+        <w:rPr>
+          <w:rFonts w:asciiTheme="majorHAnsi" w:hAnsiTheme="majorHAnsi" w:cstheme="majorHAnsi"/>
+          <w:b/>
+          <w:bCs/>
+        </w:rPr>
+        <w:t>(</w:t>
+      </w:r>
+      <w:proofErr w:type="gramEnd"/>
+      <w:r>
+        <w:rPr>
+          <w:rFonts w:asciiTheme="majorHAnsi" w:hAnsiTheme="majorHAnsi" w:cstheme="majorHAnsi"/>
+          <w:b/>
+          <w:bCs/>
+        </w:rPr>
+        <w:t>);</w:t>
+      </w:r>
+    </w:p>
+    <w:p>
+      <w:pPr>
+        <w:rPr>
+          <w:rFonts w:asciiTheme="majorHAnsi" w:hAnsiTheme="majorHAnsi" w:cstheme="majorHAnsi"/>
+          <w:b/>
+          <w:bCs/>
+        </w:rPr>
+      </w:pPr>
+    </w:p>
+    <w:p>
+      <w:pPr>
+        <w:rPr>
+          <w:rFonts w:asciiTheme="majorHAnsi" w:hAnsiTheme="majorHAnsi" w:cstheme="majorHAnsi"/>
+          <w:b/>
+          <w:bCs/>
+        </w:rPr>
+      </w:pPr>
+      <w:proofErr w:type="spellStart"/>
+      <w:proofErr w:type="gramStart"/>
+      <w:r>
+        <w:rPr>
+          <w:rFonts w:asciiTheme="majorHAnsi" w:hAnsiTheme="majorHAnsi" w:cstheme="majorHAnsi"/>
+          <w:b/>
+          <w:bCs/>
+        </w:rPr>
+        <w:t>useEffect</w:t>
+      </w:r>
+      <w:proofErr w:type="spellEnd"/>
+      <w:r>
+        <w:rPr>
+          <w:rFonts w:asciiTheme="majorHAnsi" w:hAnsiTheme="majorHAnsi" w:cstheme="majorHAnsi"/>
+          <w:b/>
+          <w:bCs/>
+        </w:rPr>
+        <w:t>(</w:t>
+      </w:r>
+      <w:proofErr w:type="gramEnd"/>
+      <w:r>
+        <w:rPr>
+          <w:rFonts w:asciiTheme="majorHAnsi" w:hAnsiTheme="majorHAnsi" w:cstheme="majorHAnsi"/>
+          <w:b/>
+          <w:bCs/>
+        </w:rPr>
+        <w:t>() =&gt; {</w:t>
+      </w:r>
+    </w:p>
+    <w:p>
+      <w:pPr>
+        <w:rPr>
+          <w:rFonts w:asciiTheme="majorHAnsi" w:hAnsiTheme="majorHAnsi" w:cstheme="majorHAnsi"/>
+          <w:b/>
+          <w:bCs/>
+        </w:rPr>
+      </w:pPr>
+      <w:r>
+        <w:rPr>
+          <w:rFonts w:asciiTheme="majorHAnsi" w:hAnsiTheme="majorHAnsi" w:cstheme="majorHAnsi"/>
+          <w:b/>
+          <w:bCs/>
+        </w:rPr>
+        <w:t xml:space="preserve">    // 1. Ask for permission to use video and audio</w:t>
+      </w:r>
+    </w:p>
+    <w:p>
+      <w:pPr>
+        <w:rPr>
+          <w:rFonts w:asciiTheme="majorHAnsi" w:hAnsiTheme="majorHAnsi" w:cstheme="majorHAnsi"/>
+          <w:b/>
+          <w:bCs/>
+        </w:rPr>
+      </w:pPr>
+      <w:r>
+        <w:rPr>
+          <w:rFonts w:asciiTheme="majorHAnsi" w:hAnsiTheme="majorHAnsi" w:cstheme="majorHAnsi"/>
+          <w:b/>
+          <w:bCs/>
+        </w:rPr>
+        <w:t xml:space="preserve">    </w:t>
+      </w:r>
+      <w:proofErr w:type="spellStart"/>
+      <w:proofErr w:type="gramStart"/>
+      <w:r>
+        <w:rPr>
+          <w:rFonts w:asciiTheme="majorHAnsi" w:hAnsiTheme="majorHAnsi" w:cstheme="majorHAnsi"/>
+          <w:b/>
+          <w:bCs/>
+        </w:rPr>
+        <w:t>navigator.mediaDevices.getUserMedia</w:t>
+      </w:r>
+      <w:proofErr w:type="spellEnd"/>
+      <w:r>
+        <w:rPr>
+          <w:rFonts w:asciiTheme="majorHAnsi" w:hAnsiTheme="majorHAnsi" w:cstheme="majorHAnsi"/>
+          <w:b/>
+          <w:bCs/>
+        </w:rPr>
+        <w:t>({ video</w:t>
+      </w:r>
+      <w:proofErr w:type="gramEnd"/>
+      <w:r>
+        <w:rPr>
+          <w:rFonts w:asciiTheme="majorHAnsi" w:hAnsiTheme="majorHAnsi" w:cstheme="majorHAnsi"/>
+          <w:b/>
+          <w:bCs/>
+        </w:rPr>
+        <w:t xml:space="preserve">: true, audio: </w:t>
+      </w:r>
+      <w:proofErr w:type="gramStart"/>
+      <w:r>
+        <w:rPr>
+          <w:rFonts w:asciiTheme="majorHAnsi" w:hAnsiTheme="majorHAnsi" w:cstheme="majorHAnsi"/>
+          <w:b/>
+          <w:bCs/>
+        </w:rPr>
+        <w:t>true }</w:t>
+      </w:r>
+      <w:proofErr w:type="gramEnd"/>
+      <w:r>
+        <w:rPr>
+          <w:rFonts w:asciiTheme="majorHAnsi" w:hAnsiTheme="majorHAnsi" w:cstheme="majorHAnsi"/>
+          <w:b/>
+          <w:bCs/>
+        </w:rPr>
+        <w:t>)</w:t>
+      </w:r>
+    </w:p>
+    <w:p>
+      <w:pPr>
+        <w:rPr>
+          <w:rFonts w:asciiTheme="majorHAnsi" w:hAnsiTheme="majorHAnsi" w:cstheme="majorHAnsi"/>
+          <w:b/>
+          <w:bCs/>
+        </w:rPr>
+      </w:pPr>
+      <w:r>
+        <w:rPr>
+          <w:rFonts w:asciiTheme="majorHAnsi" w:hAnsiTheme="majorHAnsi" w:cstheme="majorHAnsi"/>
+          <w:b/>
+          <w:bCs/>
+        </w:rPr>
+        <w:t xml:space="preserve">      </w:t>
+      </w:r>
+      <w:proofErr w:type="gramStart"/>
+      <w:r>
+        <w:rPr>
+          <w:rFonts w:asciiTheme="majorHAnsi" w:hAnsiTheme="majorHAnsi" w:cstheme="majorHAnsi"/>
+          <w:b/>
+          <w:bCs/>
+        </w:rPr>
+        <w:t>.then</w:t>
+      </w:r>
+      <w:proofErr w:type="gramEnd"/>
+      <w:r>
+        <w:rPr>
+          <w:rFonts w:asciiTheme="majorHAnsi" w:hAnsiTheme="majorHAnsi" w:cstheme="majorHAnsi"/>
+          <w:b/>
+          <w:bCs/>
+        </w:rPr>
+        <w:t>((stream) =&gt; {</w:t>
+      </w:r>
+    </w:p>
+    <w:p>
+      <w:pPr>
+        <w:rPr>
+          <w:rFonts w:asciiTheme="majorHAnsi" w:hAnsiTheme="majorHAnsi" w:cstheme="majorHAnsi"/>
+          <w:b/>
+          <w:bCs/>
+        </w:rPr>
+      </w:pPr>
+      <w:r>
+        <w:rPr>
+          <w:rFonts w:asciiTheme="majorHAnsi" w:hAnsiTheme="majorHAnsi" w:cstheme="majorHAnsi"/>
+          <w:b/>
+          <w:bCs/>
+        </w:rPr>
+        <w:t xml:space="preserve">        // 2. If user says "Yes", put the stream into the video box</w:t>
+      </w:r>
+    </w:p>
+    <w:p>
+      <w:pPr>
+        <w:rPr>
+          <w:rFonts w:asciiTheme="majorHAnsi" w:hAnsiTheme="majorHAnsi" w:cstheme="majorHAnsi"/>
+          <w:b/>
+          <w:bCs/>
+        </w:rPr>
+      </w:pPr>
+      <w:r>
+        <w:rPr>
+          <w:rFonts w:asciiTheme="majorHAnsi" w:hAnsiTheme="majorHAnsi" w:cstheme="majorHAnsi"/>
+          <w:b/>
+          <w:bCs/>
+        </w:rPr>
+        <w:t xml:space="preserve">        if (</w:t>
+      </w:r>
+      <w:proofErr w:type="spellStart"/>
+      <w:r>
+        <w:rPr>
+          <w:rFonts w:asciiTheme="majorHAnsi" w:hAnsiTheme="majorHAnsi" w:cstheme="majorHAnsi"/>
+          <w:b/>
+          <w:bCs/>
+        </w:rPr>
+        <w:t>myVideo.current</w:t>
+      </w:r>
+      <w:proofErr w:type="spellEnd"/>
+      <w:r>
+        <w:rPr>
+          <w:rFonts w:asciiTheme="majorHAnsi" w:hAnsiTheme="majorHAnsi" w:cstheme="majorHAnsi"/>
+          <w:b/>
+          <w:bCs/>
+        </w:rPr>
+        <w:t>) {</w:t>
+      </w:r>
+    </w:p>
+    <w:p>
+      <w:pPr>
+        <w:rPr>
+          <w:rFonts w:asciiTheme="majorHAnsi" w:hAnsiTheme="majorHAnsi" w:cstheme="majorHAnsi"/>
+          <w:b/>
+          <w:bCs/>
+        </w:rPr>
+      </w:pPr>
+      <w:r>
+        <w:rPr>
+          <w:rFonts w:asciiTheme="majorHAnsi" w:hAnsiTheme="majorHAnsi" w:cstheme="majorHAnsi"/>
+          <w:b/>
+          <w:bCs/>
+        </w:rPr>
+        <w:t xml:space="preserve">          </w:t>
+      </w:r>
+      <w:proofErr w:type="spellStart"/>
+      <w:proofErr w:type="gramStart"/>
+      <w:r>
+        <w:rPr>
+          <w:rFonts w:asciiTheme="majorHAnsi" w:hAnsiTheme="majorHAnsi" w:cstheme="majorHAnsi"/>
+          <w:b/>
+          <w:bCs/>
+        </w:rPr>
+        <w:t>myVideo.current.srcObject</w:t>
+      </w:r>
+      <w:proofErr w:type="spellEnd"/>
+      <w:proofErr w:type="gramEnd"/>
+      <w:r>
+        <w:rPr>
+          <w:rFonts w:asciiTheme="majorHAnsi" w:hAnsiTheme="majorHAnsi" w:cstheme="majorHAnsi"/>
+          <w:b/>
+          <w:bCs/>
+        </w:rPr>
+        <w:t xml:space="preserve"> = stream;</w:t>
+      </w:r>
+    </w:p>
+    <w:p>
+      <w:pPr>
+        <w:rPr>
+          <w:rFonts w:asciiTheme="majorHAnsi" w:hAnsiTheme="majorHAnsi" w:cstheme="majorHAnsi"/>
+          <w:b/>
+          <w:bCs/>
+        </w:rPr>
+      </w:pPr>
+      <w:r>
+        <w:rPr>
+          <w:rFonts w:asciiTheme="majorHAnsi" w:hAnsiTheme="majorHAnsi" w:cstheme="majorHAnsi"/>
+          <w:b/>
+          <w:bCs/>
+        </w:rPr>
+        <w:t xml:space="preserve">        }</w:t>
+      </w:r>
+    </w:p>
+    <w:p>
+      <w:pPr>
+        <w:rPr>
+          <w:rFonts w:asciiTheme="majorHAnsi" w:hAnsiTheme="majorHAnsi" w:cstheme="majorHAnsi"/>
+          <w:b/>
+          <w:bCs/>
+        </w:rPr>
+      </w:pPr>
+      <w:r>
+        <w:rPr>
+          <w:rFonts w:asciiTheme="majorHAnsi" w:hAnsiTheme="majorHAnsi" w:cstheme="majorHAnsi"/>
+          <w:b/>
+          <w:bCs/>
+        </w:rPr>
+        <w:t xml:space="preserve">      })</w:t>
+      </w:r>
+    </w:p>
+    <w:p>
+      <w:pPr>
+        <w:rPr>
+          <w:rFonts w:asciiTheme="majorHAnsi" w:hAnsiTheme="majorHAnsi" w:cstheme="majorHAnsi"/>
+          <w:b/>
+          <w:bCs/>
+        </w:rPr>
+      </w:pPr>
+      <w:r>
+        <w:rPr>
+          <w:rFonts w:asciiTheme="majorHAnsi" w:hAnsiTheme="majorHAnsi" w:cstheme="majorHAnsi"/>
+          <w:b/>
+          <w:bCs/>
+        </w:rPr>
+        <w:t xml:space="preserve">      </w:t>
+      </w:r>
+      <w:proofErr w:type="gramStart"/>
+      <w:r>
+        <w:rPr>
+          <w:rFonts w:asciiTheme="majorHAnsi" w:hAnsiTheme="majorHAnsi" w:cstheme="majorHAnsi"/>
+          <w:b/>
+          <w:bCs/>
+        </w:rPr>
+        <w:t>.catch</w:t>
+      </w:r>
+      <w:proofErr w:type="gramEnd"/>
+      <w:r>
+        <w:rPr>
+          <w:rFonts w:asciiTheme="majorHAnsi" w:hAnsiTheme="majorHAnsi" w:cstheme="majorHAnsi"/>
+          <w:b/>
+          <w:bCs/>
+        </w:rPr>
+        <w:t xml:space="preserve">((err) =&gt; </w:t>
+      </w:r>
+      <w:proofErr w:type="spellStart"/>
+      <w:proofErr w:type="gramStart"/>
+      <w:r>
+        <w:rPr>
+          <w:rFonts w:asciiTheme="majorHAnsi" w:hAnsiTheme="majorHAnsi" w:cstheme="majorHAnsi"/>
+          <w:b/>
+          <w:bCs/>
+        </w:rPr>
+        <w:t>console.error</w:t>
+      </w:r>
+      <w:proofErr w:type="spellEnd"/>
+      <w:proofErr w:type="gramEnd"/>
+      <w:r>
+        <w:rPr>
+          <w:rFonts w:asciiTheme="majorHAnsi" w:hAnsiTheme="majorHAnsi" w:cstheme="majorHAnsi"/>
+          <w:b/>
+          <w:bCs/>
+        </w:rPr>
+        <w:t>("Error accessing media:", err));</w:t>
+      </w:r>
+    </w:p>
+    <w:p>
+      <w:pPr>
+        <w:rPr>
+          <w:rFonts w:asciiTheme="majorHAnsi" w:hAnsiTheme="majorHAnsi" w:cstheme="majorHAnsi"/>
+          <w:b/>
+          <w:bCs/>
+        </w:rPr>
+      </w:pPr>
+      <w:r>
+        <w:rPr>
+          <w:rFonts w:asciiTheme="majorHAnsi" w:hAnsiTheme="majorHAnsi" w:cstheme="majorHAnsi"/>
+          <w:b/>
+          <w:bCs/>
+        </w:rPr>
+        <w:t xml:space="preserve">  }, []);</w:t>
+      </w:r>
+    </w:p>
+    <w:p>
+      <w:pPr>
+        <w:rPr>
+          <w:rFonts w:asciiTheme="majorHAnsi" w:hAnsiTheme="majorHAnsi" w:cstheme="majorHAnsi"/>
+          <w:b/>
+          <w:bCs/>
+        </w:rPr>
+      </w:pPr>
+    </w:p>
+    <w:p>
+      <w:pPr>
+        <w:rPr>
+          <w:rFonts w:asciiTheme="majorHAnsi" w:hAnsiTheme="majorHAnsi" w:cstheme="majorHAnsi"/>
+          <w:b/>
+          <w:bCs/>
+        </w:rPr>
+      </w:pPr>
+      <w:r>
+        <w:rPr>
+          <w:rFonts w:asciiTheme="majorHAnsi" w:hAnsiTheme="majorHAnsi" w:cstheme="majorHAnsi"/>
+          <w:b/>
+          <w:bCs/>
+        </w:rPr>
+        <w:t>{/* Video Call Section */}</w:t>
+      </w:r>
+    </w:p>
+    <w:p>
+      <w:pPr>
+        <w:rPr>
+          <w:rFonts w:asciiTheme="majorHAnsi" w:hAnsiTheme="majorHAnsi" w:cstheme="majorHAnsi"/>
+          <w:b/>
+          <w:bCs/>
+        </w:rPr>
+      </w:pPr>
+      <w:r>
+        <w:rPr>
+          <w:rFonts w:asciiTheme="majorHAnsi" w:hAnsiTheme="majorHAnsi" w:cstheme="majorHAnsi"/>
+          <w:b/>
+          <w:bCs/>
+        </w:rPr>
+        <w:t xml:space="preserve">      &lt;div style</w:t>
+      </w:r>
+      <w:proofErr w:type="gramStart"/>
+      <w:r>
+        <w:rPr>
+          <w:rFonts w:asciiTheme="majorHAnsi" w:hAnsiTheme="majorHAnsi" w:cstheme="majorHAnsi"/>
+          <w:b/>
+          <w:bCs/>
+        </w:rPr>
+        <w:t>={{ display</w:t>
+      </w:r>
+      <w:proofErr w:type="gramEnd"/>
+      <w:r>
+        <w:rPr>
+          <w:rFonts w:asciiTheme="majorHAnsi" w:hAnsiTheme="majorHAnsi" w:cstheme="majorHAnsi"/>
+          <w:b/>
+          <w:bCs/>
+        </w:rPr>
+        <w:t xml:space="preserve">: "flex", gap: "20px", </w:t>
+      </w:r>
+      <w:proofErr w:type="spellStart"/>
+      <w:r>
+        <w:rPr>
+          <w:rFonts w:asciiTheme="majorHAnsi" w:hAnsiTheme="majorHAnsi" w:cstheme="majorHAnsi"/>
+          <w:b/>
+          <w:bCs/>
+        </w:rPr>
+        <w:t>marginBottom</w:t>
+      </w:r>
+      <w:proofErr w:type="spellEnd"/>
+      <w:r>
+        <w:rPr>
+          <w:rFonts w:asciiTheme="majorHAnsi" w:hAnsiTheme="majorHAnsi" w:cstheme="majorHAnsi"/>
+          <w:b/>
+          <w:bCs/>
+        </w:rPr>
+        <w:t>: "20px</w:t>
+      </w:r>
+      <w:proofErr w:type="gramStart"/>
+      <w:r>
+        <w:rPr>
+          <w:rFonts w:asciiTheme="majorHAnsi" w:hAnsiTheme="majorHAnsi" w:cstheme="majorHAnsi"/>
+          <w:b/>
+          <w:bCs/>
+        </w:rPr>
+        <w:t>" }}&gt;</w:t>
+      </w:r>
+      <w:proofErr w:type="gramEnd"/>
+    </w:p>
+    <w:p>
+      <w:pPr>
+        <w:rPr>
+          <w:rFonts w:asciiTheme="majorHAnsi" w:hAnsiTheme="majorHAnsi" w:cstheme="majorHAnsi"/>
+          <w:b/>
+          <w:bCs/>
+        </w:rPr>
+      </w:pPr>
+      <w:r>
+        <w:rPr>
+          <w:rFonts w:asciiTheme="majorHAnsi" w:hAnsiTheme="majorHAnsi" w:cstheme="majorHAnsi"/>
+          <w:b/>
+          <w:bCs/>
+        </w:rPr>
+        <w:t xml:space="preserve">        </w:t>
+      </w:r>
+    </w:p>
+    <w:p>
+      <w:pPr>
+        <w:rPr>
+          <w:rFonts w:asciiTheme="majorHAnsi" w:hAnsiTheme="majorHAnsi" w:cstheme="majorHAnsi"/>
+          <w:b/>
+          <w:bCs/>
+        </w:rPr>
+      </w:pPr>
+      <w:r>
+        <w:rPr>
+          <w:rFonts w:asciiTheme="majorHAnsi" w:hAnsiTheme="majorHAnsi" w:cstheme="majorHAnsi"/>
+          <w:b/>
+          <w:bCs/>
+        </w:rPr>
+        <w:t xml:space="preserve">        {/* My Face */}</w:t>
+      </w:r>
+    </w:p>
+    <w:p>
+      <w:pPr>
+        <w:rPr>
+          <w:rFonts w:asciiTheme="majorHAnsi" w:hAnsiTheme="majorHAnsi" w:cstheme="majorHAnsi"/>
+          <w:b/>
+          <w:bCs/>
+        </w:rPr>
+      </w:pPr>
+      <w:r>
+        <w:rPr>
+          <w:rFonts w:asciiTheme="majorHAnsi" w:hAnsiTheme="majorHAnsi" w:cstheme="majorHAnsi"/>
+          <w:b/>
+          <w:bCs/>
+        </w:rPr>
+        <w:lastRenderedPageBreak/>
+        <w:t xml:space="preserve">        &lt;div style</w:t>
+      </w:r>
+      <w:proofErr w:type="gramStart"/>
+      <w:r>
+        <w:rPr>
+          <w:rFonts w:asciiTheme="majorHAnsi" w:hAnsiTheme="majorHAnsi" w:cstheme="majorHAnsi"/>
+          <w:b/>
+          <w:bCs/>
+        </w:rPr>
+        <w:t>={{ border</w:t>
+      </w:r>
+      <w:proofErr w:type="gramEnd"/>
+      <w:r>
+        <w:rPr>
+          <w:rFonts w:asciiTheme="majorHAnsi" w:hAnsiTheme="majorHAnsi" w:cstheme="majorHAnsi"/>
+          <w:b/>
+          <w:bCs/>
+        </w:rPr>
+        <w:t>: "2px solid green", padding: "5px</w:t>
+      </w:r>
+      <w:proofErr w:type="gramStart"/>
+      <w:r>
+        <w:rPr>
+          <w:rFonts w:asciiTheme="majorHAnsi" w:hAnsiTheme="majorHAnsi" w:cstheme="majorHAnsi"/>
+          <w:b/>
+          <w:bCs/>
+        </w:rPr>
+        <w:t>" }}&gt;</w:t>
+      </w:r>
+      <w:proofErr w:type="gramEnd"/>
+    </w:p>
+    <w:p>
+      <w:pPr>
+        <w:rPr>
+          <w:rFonts w:asciiTheme="majorHAnsi" w:hAnsiTheme="majorHAnsi" w:cstheme="majorHAnsi"/>
+          <w:b/>
+          <w:bCs/>
+        </w:rPr>
+      </w:pPr>
+      <w:r>
+        <w:rPr>
+          <w:rFonts w:asciiTheme="majorHAnsi" w:hAnsiTheme="majorHAnsi" w:cstheme="majorHAnsi"/>
+          <w:b/>
+          <w:bCs/>
+        </w:rPr>
+        <w:t xml:space="preserve">          &lt;h4&gt;My Video&lt;/h4&gt;</w:t>
+      </w:r>
+    </w:p>
+    <w:p>
+      <w:pPr>
+        <w:rPr>
+          <w:rFonts w:asciiTheme="majorHAnsi" w:hAnsiTheme="majorHAnsi" w:cstheme="majorHAnsi"/>
+          <w:b/>
+          <w:bCs/>
+        </w:rPr>
+      </w:pPr>
+      <w:r>
+        <w:rPr>
+          <w:rFonts w:asciiTheme="majorHAnsi" w:hAnsiTheme="majorHAnsi" w:cstheme="majorHAnsi"/>
+          <w:b/>
+          <w:bCs/>
+        </w:rPr>
+        <w:t xml:space="preserve">          {/* "muted" is important so you don't hear your own echo! */}</w:t>
+      </w:r>
+    </w:p>
+    <w:p>
+      <w:pPr>
+        <w:rPr>
+          <w:rFonts w:asciiTheme="majorHAnsi" w:hAnsiTheme="majorHAnsi" w:cstheme="majorHAnsi"/>
+          <w:b/>
+          <w:bCs/>
+        </w:rPr>
+      </w:pPr>
+      <w:r>
+        <w:rPr>
+          <w:rFonts w:asciiTheme="majorHAnsi" w:hAnsiTheme="majorHAnsi" w:cstheme="majorHAnsi"/>
+          <w:b/>
+          <w:bCs/>
+        </w:rPr>
+        <w:t xml:space="preserve">          &lt;video </w:t>
+      </w:r>
+      <w:proofErr w:type="spellStart"/>
+      <w:r>
+        <w:rPr>
+          <w:rFonts w:asciiTheme="majorHAnsi" w:hAnsiTheme="majorHAnsi" w:cstheme="majorHAnsi"/>
+          <w:b/>
+          <w:bCs/>
+        </w:rPr>
+        <w:t>playsInline</w:t>
+      </w:r>
+      <w:proofErr w:type="spellEnd"/>
+      <w:r>
+        <w:rPr>
+          <w:rFonts w:asciiTheme="majorHAnsi" w:hAnsiTheme="majorHAnsi" w:cstheme="majorHAnsi"/>
+          <w:b/>
+          <w:bCs/>
+        </w:rPr>
+        <w:t xml:space="preserve"> muted ref={</w:t>
+      </w:r>
+      <w:proofErr w:type="spellStart"/>
+      <w:r>
+        <w:rPr>
+          <w:rFonts w:asciiTheme="majorHAnsi" w:hAnsiTheme="majorHAnsi" w:cstheme="majorHAnsi"/>
+          <w:b/>
+          <w:bCs/>
+        </w:rPr>
+        <w:t>myVideo</w:t>
+      </w:r>
+      <w:proofErr w:type="spellEnd"/>
+      <w:r>
+        <w:rPr>
+          <w:rFonts w:asciiTheme="majorHAnsi" w:hAnsiTheme="majorHAnsi" w:cstheme="majorHAnsi"/>
+          <w:b/>
+          <w:bCs/>
+        </w:rPr>
+        <w:t xml:space="preserve">} </w:t>
+      </w:r>
+      <w:proofErr w:type="spellStart"/>
+      <w:r>
+        <w:rPr>
+          <w:rFonts w:asciiTheme="majorHAnsi" w:hAnsiTheme="majorHAnsi" w:cstheme="majorHAnsi"/>
+          <w:b/>
+          <w:bCs/>
+        </w:rPr>
+        <w:t>autoPlay</w:t>
+      </w:r>
+      <w:proofErr w:type="spellEnd"/>
+      <w:r>
+        <w:rPr>
+          <w:rFonts w:asciiTheme="majorHAnsi" w:hAnsiTheme="majorHAnsi" w:cstheme="majorHAnsi"/>
+          <w:b/>
+          <w:bCs/>
+        </w:rPr>
+        <w:t xml:space="preserve"> style</w:t>
+      </w:r>
+      <w:proofErr w:type="gramStart"/>
+      <w:r>
+        <w:rPr>
+          <w:rFonts w:asciiTheme="majorHAnsi" w:hAnsiTheme="majorHAnsi" w:cstheme="majorHAnsi"/>
+          <w:b/>
+          <w:bCs/>
+        </w:rPr>
+        <w:t>={{ width</w:t>
+      </w:r>
+      <w:proofErr w:type="gramEnd"/>
+      <w:r>
+        <w:rPr>
+          <w:rFonts w:asciiTheme="majorHAnsi" w:hAnsiTheme="majorHAnsi" w:cstheme="majorHAnsi"/>
+          <w:b/>
+          <w:bCs/>
+        </w:rPr>
+        <w:t>: "300px</w:t>
+      </w:r>
+      <w:proofErr w:type="gramStart"/>
+      <w:r>
+        <w:rPr>
+          <w:rFonts w:asciiTheme="majorHAnsi" w:hAnsiTheme="majorHAnsi" w:cstheme="majorHAnsi"/>
+          <w:b/>
+          <w:bCs/>
+        </w:rPr>
+        <w:t>" }</w:t>
+      </w:r>
+      <w:proofErr w:type="gramEnd"/>
+      <w:r>
+        <w:rPr>
+          <w:rFonts w:asciiTheme="majorHAnsi" w:hAnsiTheme="majorHAnsi" w:cstheme="majorHAnsi"/>
+          <w:b/>
+          <w:bCs/>
+        </w:rPr>
+        <w:t>} /&gt;</w:t>
+      </w:r>
+    </w:p>
+    <w:p>
+      <w:pPr>
+        <w:rPr>
+          <w:rFonts w:asciiTheme="majorHAnsi" w:hAnsiTheme="majorHAnsi" w:cstheme="majorHAnsi"/>
+          <w:b/>
+          <w:bCs/>
+        </w:rPr>
+      </w:pPr>
+      <w:r>
+        <w:rPr>
+          <w:rFonts w:asciiTheme="majorHAnsi" w:hAnsiTheme="majorHAnsi" w:cstheme="majorHAnsi"/>
+          <w:b/>
+          <w:bCs/>
+        </w:rPr>
+        <w:t xml:space="preserve">        &lt;/div&gt;</w:t>
+      </w:r>
+    </w:p>
+    <w:p>
+      <w:pPr>
+        <w:rPr>
+          <w:rFonts w:asciiTheme="majorHAnsi" w:hAnsiTheme="majorHAnsi" w:cstheme="majorHAnsi"/>
+          <w:b/>
+          <w:bCs/>
+        </w:rPr>
+      </w:pPr>
+    </w:p>
+    <w:p>
+      <w:pPr>
+        <w:rPr>
+          <w:rFonts w:asciiTheme="majorHAnsi" w:hAnsiTheme="majorHAnsi" w:cstheme="majorHAnsi"/>
+          <w:b/>
+          <w:bCs/>
+        </w:rPr>
+      </w:pPr>
+      <w:r>
+        <w:rPr>
+          <w:rFonts w:asciiTheme="majorHAnsi" w:hAnsiTheme="majorHAnsi" w:cstheme="majorHAnsi"/>
+          <w:b/>
+          <w:bCs/>
+        </w:rPr>
+        <w:t xml:space="preserve">      &lt;/div&gt;</w:t>
+      </w:r>
+    </w:p>
+    <w:p>
+      <w:pPr>
+        <w:rPr>
+          <w:rFonts w:asciiTheme="majorHAnsi" w:hAnsiTheme="majorHAnsi" w:cstheme="majorHAnsi"/>
+          <w:b/>
+          <w:bCs/>
+        </w:rPr>
+      </w:pPr>
+    </w:p>
+    <w:p>
+      <w:pPr>
+        <w:rPr>
+          <w:rFonts w:asciiTheme="majorHAnsi" w:hAnsiTheme="majorHAnsi" w:cstheme="majorHAnsi"/>
+          <w:b/>
+          <w:bCs/>
+        </w:rPr>
+      </w:pPr>
+      <w:r>
+        <w:rPr>
+          <w:rFonts w:asciiTheme="majorHAnsi" w:hAnsiTheme="majorHAnsi" w:cstheme="majorHAnsi"/>
+          <w:b/>
+          <w:bCs/>
+        </w:rPr>
+        <w:t xml:space="preserve">      {/* Code Editor Section (Existing code) */}</w:t>
+      </w:r>
+    </w:p>
+    <w:p>
+      <w:pPr>
+        <w:rPr>
+          <w:rFonts w:asciiTheme="majorHAnsi" w:hAnsiTheme="majorHAnsi" w:cstheme="majorHAnsi"/>
+          <w:b/>
+          <w:bCs/>
+        </w:rPr>
+      </w:pPr>
+      <w:r>
+        <w:rPr>
+          <w:rFonts w:asciiTheme="majorHAnsi" w:hAnsiTheme="majorHAnsi" w:cstheme="majorHAnsi"/>
+          <w:b/>
+          <w:bCs/>
+        </w:rPr>
+        <w:t xml:space="preserve">      &lt;div style</w:t>
+      </w:r>
+      <w:proofErr w:type="gramStart"/>
+      <w:r>
+        <w:rPr>
+          <w:rFonts w:asciiTheme="majorHAnsi" w:hAnsiTheme="majorHAnsi" w:cstheme="majorHAnsi"/>
+          <w:b/>
+          <w:bCs/>
+        </w:rPr>
+        <w:t>={{ display</w:t>
+      </w:r>
+      <w:proofErr w:type="gramEnd"/>
+      <w:r>
+        <w:rPr>
+          <w:rFonts w:asciiTheme="majorHAnsi" w:hAnsiTheme="majorHAnsi" w:cstheme="majorHAnsi"/>
+          <w:b/>
+          <w:bCs/>
+        </w:rPr>
+        <w:t>: "flex", gap: "20px</w:t>
+      </w:r>
+      <w:proofErr w:type="gramStart"/>
+      <w:r>
+        <w:rPr>
+          <w:rFonts w:asciiTheme="majorHAnsi" w:hAnsiTheme="majorHAnsi" w:cstheme="majorHAnsi"/>
+          <w:b/>
+          <w:bCs/>
+        </w:rPr>
+        <w:t>" }}&gt;</w:t>
+      </w:r>
+      <w:proofErr w:type="gramEnd"/>
+    </w:p>
+    <w:p>
+      <w:pPr>
+        <w:rPr>
+          <w:rFonts w:asciiTheme="majorHAnsi" w:hAnsiTheme="majorHAnsi" w:cstheme="majorHAnsi"/>
+          <w:b/>
+          <w:bCs/>
+        </w:rPr>
+      </w:pPr>
+      <w:r>
+        <w:rPr>
+          <w:rFonts w:asciiTheme="majorHAnsi" w:hAnsiTheme="majorHAnsi" w:cstheme="majorHAnsi"/>
+          <w:b/>
+          <w:bCs/>
+        </w:rPr>
+        <w:t xml:space="preserve">         ... (rest of your code)</w:t>
       </w:r>
     </w:p>
     <w:sectPr>
@@ -7854,6 +10039,155 @@
     </w:lvl>
   </w:abstractNum>
   <w:abstractNum w:abstractNumId="11" w15:restartNumberingAfterBreak="0">
+    <w:nsid w:val="76B83F91"/>
+    <w:multiLevelType w:val="multilevel"/>
+    <w:tmpl w:val="A9CC70B0"/>
+    <w:lvl w:ilvl="0">
+      <w:start w:val="1"/>
+      <w:numFmt w:val="bullet"/>
+      <w:lvlText w:val=""/>
+      <w:lvlJc w:val="left"/>
+      <w:pPr>
+        <w:tabs>
+          <w:tab w:val="num" w:pos="720"/>
+        </w:tabs>
+        <w:ind w:left="720" w:hanging="360"/>
+      </w:pPr>
+      <w:rPr>
+        <w:rFonts w:ascii="Symbol" w:hAnsi="Symbol" w:hint="default"/>
+        <w:sz w:val="20"/>
+      </w:rPr>
+    </w:lvl>
+    <w:lvl w:ilvl="1" w:tentative="1">
+      <w:start w:val="1"/>
+      <w:numFmt w:val="bullet"/>
+      <w:lvlText w:val="o"/>
+      <w:lvlJc w:val="left"/>
+      <w:pPr>
+        <w:tabs>
+          <w:tab w:val="num" w:pos="1440"/>
+        </w:tabs>
+        <w:ind w:left="1440" w:hanging="360"/>
+      </w:pPr>
+      <w:rPr>
+        <w:rFonts w:ascii="Courier New" w:hAnsi="Courier New" w:hint="default"/>
+        <w:sz w:val="20"/>
+      </w:rPr>
+    </w:lvl>
+    <w:lvl w:ilvl="2" w:tentative="1">
+      <w:start w:val="1"/>
+      <w:numFmt w:val="bullet"/>
+      <w:lvlText w:val=""/>
+      <w:lvlJc w:val="left"/>
+      <w:pPr>
+        <w:tabs>
+          <w:tab w:val="num" w:pos="2160"/>
+        </w:tabs>
+        <w:ind w:left="2160" w:hanging="360"/>
+      </w:pPr>
+      <w:rPr>
+        <w:rFonts w:ascii="Wingdings" w:hAnsi="Wingdings" w:hint="default"/>
+        <w:sz w:val="20"/>
+      </w:rPr>
+    </w:lvl>
+    <w:lvl w:ilvl="3" w:tentative="1">
+      <w:start w:val="1"/>
+      <w:numFmt w:val="bullet"/>
+      <w:lvlText w:val=""/>
+      <w:lvlJc w:val="left"/>
+      <w:pPr>
+        <w:tabs>
+          <w:tab w:val="num" w:pos="2880"/>
+        </w:tabs>
+        <w:ind w:left="2880" w:hanging="360"/>
+      </w:pPr>
+      <w:rPr>
+        <w:rFonts w:ascii="Wingdings" w:hAnsi="Wingdings" w:hint="default"/>
+        <w:sz w:val="20"/>
+      </w:rPr>
+    </w:lvl>
+    <w:lvl w:ilvl="4" w:tentative="1">
+      <w:start w:val="1"/>
+      <w:numFmt w:val="bullet"/>
+      <w:lvlText w:val=""/>
+      <w:lvlJc w:val="left"/>
+      <w:pPr>
+        <w:tabs>
+          <w:tab w:val="num" w:pos="3600"/>
+        </w:tabs>
+        <w:ind w:left="3600" w:hanging="360"/>
+      </w:pPr>
+      <w:rPr>
+        <w:rFonts w:ascii="Wingdings" w:hAnsi="Wingdings" w:hint="default"/>
+        <w:sz w:val="20"/>
+      </w:rPr>
+    </w:lvl>
+    <w:lvl w:ilvl="5" w:tentative="1">
+      <w:start w:val="1"/>
+      <w:numFmt w:val="bullet"/>
+      <w:lvlText w:val=""/>
+      <w:lvlJc w:val="left"/>
+      <w:pPr>
+        <w:tabs>
+          <w:tab w:val="num" w:pos="4320"/>
+        </w:tabs>
+        <w:ind w:left="4320" w:hanging="360"/>
+      </w:pPr>
+      <w:rPr>
+        <w:rFonts w:ascii="Wingdings" w:hAnsi="Wingdings" w:hint="default"/>
+        <w:sz w:val="20"/>
+      </w:rPr>
+    </w:lvl>
+    <w:lvl w:ilvl="6" w:tentative="1">
+      <w:start w:val="1"/>
+      <w:numFmt w:val="bullet"/>
+      <w:lvlText w:val=""/>
+      <w:lvlJc w:val="left"/>
+      <w:pPr>
+        <w:tabs>
+          <w:tab w:val="num" w:pos="5040"/>
+        </w:tabs>
+        <w:ind w:left="5040" w:hanging="360"/>
+      </w:pPr>
+      <w:rPr>
+        <w:rFonts w:ascii="Wingdings" w:hAnsi="Wingdings" w:hint="default"/>
+        <w:sz w:val="20"/>
+      </w:rPr>
+    </w:lvl>
+    <w:lvl w:ilvl="7" w:tentative="1">
+      <w:start w:val="1"/>
+      <w:numFmt w:val="bullet"/>
+      <w:lvlText w:val=""/>
+      <w:lvlJc w:val="left"/>
+      <w:pPr>
+        <w:tabs>
+          <w:tab w:val="num" w:pos="5760"/>
+        </w:tabs>
+        <w:ind w:left="5760" w:hanging="360"/>
+      </w:pPr>
+      <w:rPr>
+        <w:rFonts w:ascii="Wingdings" w:hAnsi="Wingdings" w:hint="default"/>
+        <w:sz w:val="20"/>
+      </w:rPr>
+    </w:lvl>
+    <w:lvl w:ilvl="8" w:tentative="1">
+      <w:start w:val="1"/>
+      <w:numFmt w:val="bullet"/>
+      <w:lvlText w:val=""/>
+      <w:lvlJc w:val="left"/>
+      <w:pPr>
+        <w:tabs>
+          <w:tab w:val="num" w:pos="6480"/>
+        </w:tabs>
+        <w:ind w:left="6480" w:hanging="360"/>
+      </w:pPr>
+      <w:rPr>
+        <w:rFonts w:ascii="Wingdings" w:hAnsi="Wingdings" w:hint="default"/>
+        <w:sz w:val="20"/>
+      </w:rPr>
+    </w:lvl>
+  </w:abstractNum>
+  <w:abstractNum w:abstractNumId="12" w15:restartNumberingAfterBreak="0">
     <w:nsid w:val="7A086638"/>
     <w:multiLevelType w:val="multilevel"/>
     <w:tmpl w:val="7BC49BD8"/>
@@ -7966,7 +10300,7 @@
       </w:pPr>
     </w:lvl>
   </w:abstractNum>
-  <w:abstractNum w:abstractNumId="12" w15:restartNumberingAfterBreak="0">
+  <w:abstractNum w:abstractNumId="13" w15:restartNumberingAfterBreak="0">
     <w:nsid w:val="7C191EEB"/>
     <w:multiLevelType w:val="hybridMultilevel"/>
     <w:tmpl w:val="A04629FC"/>
@@ -8098,7 +10432,7 @@
     <w:abstractNumId w:val="7"/>
   </w:num>
   <w:num w:numId="7" w16cid:durableId="673072498">
-    <w:abstractNumId w:val="12"/>
+    <w:abstractNumId w:val="13"/>
   </w:num>
   <w:num w:numId="8" w16cid:durableId="464084304">
     <w:abstractNumId w:val="1"/>
@@ -8110,13 +10444,16 @@
     <w:abstractNumId w:val="6"/>
   </w:num>
   <w:num w:numId="11" w16cid:durableId="639113484">
-    <w:abstractNumId w:val="11"/>
+    <w:abstractNumId w:val="12"/>
   </w:num>
   <w:num w:numId="12" w16cid:durableId="682245194">
     <w:abstractNumId w:val="3"/>
   </w:num>
   <w:num w:numId="13" w16cid:durableId="430861231">
     <w:abstractNumId w:val="2"/>
+  </w:num>
+  <w:num w:numId="14" w16cid:durableId="1048724911">
+    <w:abstractNumId w:val="11"/>
   </w:num>
 </w:numbering>
 </file>

</xml_diff>